<commit_message>
Semi finished TripTile template
</commit_message>
<xml_diff>
--- a/Documentation/Rapport.docx
+++ b/Documentation/Rapport.docx
@@ -1,146 +1,375 @@
 
 <file path=word/document.xml><?xml version="1.0" encoding="utf-8"?>
-<w:document xmlns:wpc="http://schemas.microsoft.com/office/word/2010/wordprocessingCanvas" xmlns:cx="http://schemas.microsoft.com/office/drawing/2014/chartex" xmlns:cx1="http://schemas.microsoft.com/office/drawing/2015/9/8/chartex" xmlns:mc="http://schemas.openxmlformats.org/markup-compatibility/2006" xmlns:o="urn:schemas-microsoft-com:office:office" xmlns:r="http://schemas.openxmlformats.org/officeDocument/2006/relationships" xmlns:m="http://schemas.openxmlformats.org/officeDocument/2006/math" xmlns:v="urn:schemas-microsoft-com:vml" xmlns:wp14="http://schemas.microsoft.com/office/word/2010/wordprocessingDrawing" xmlns:wp="http://schemas.openxmlformats.org/drawingml/2006/wordprocessingDrawing" xmlns:w10="urn:schemas-microsoft-com:office:word" xmlns:w="http://schemas.openxmlformats.org/wordprocessingml/2006/main" xmlns:w14="http://schemas.microsoft.com/office/word/2010/wordml" xmlns:w15="http://schemas.microsoft.com/office/word/2012/wordml" xmlns:w16se="http://schemas.microsoft.com/office/word/2015/wordml/symex" xmlns:wpg="http://schemas.microsoft.com/office/word/2010/wordprocessingGroup" xmlns:wpi="http://schemas.microsoft.com/office/word/2010/wordprocessingInk" xmlns:wne="http://schemas.microsoft.com/office/word/2006/wordml" xmlns:wps="http://schemas.microsoft.com/office/word/2010/wordprocessingShape" mc:Ignorable="w14 w15 w16se wp14">
+<w:document xmlns:wpc="http://schemas.microsoft.com/office/word/2010/wordprocessingCanvas" xmlns:cx="http://schemas.microsoft.com/office/drawing/2014/chartex" xmlns:mc="http://schemas.openxmlformats.org/markup-compatibility/2006" xmlns:o="urn:schemas-microsoft-com:office:office" xmlns:r="http://schemas.openxmlformats.org/officeDocument/2006/relationships" xmlns:m="http://schemas.openxmlformats.org/officeDocument/2006/math" xmlns:v="urn:schemas-microsoft-com:vml" xmlns:wp14="http://schemas.microsoft.com/office/word/2010/wordprocessingDrawing" xmlns:wp="http://schemas.openxmlformats.org/drawingml/2006/wordprocessingDrawing" xmlns:w10="urn:schemas-microsoft-com:office:word" xmlns:w="http://schemas.openxmlformats.org/wordprocessingml/2006/main" xmlns:w14="http://schemas.microsoft.com/office/word/2010/wordml" xmlns:w15="http://schemas.microsoft.com/office/word/2012/wordml" xmlns:w16se="http://schemas.microsoft.com/office/word/2015/wordml/symex" xmlns:wpg="http://schemas.microsoft.com/office/word/2010/wordprocessingGroup" xmlns:wpi="http://schemas.microsoft.com/office/word/2010/wordprocessingInk" xmlns:wne="http://schemas.microsoft.com/office/word/2006/wordml" xmlns:wps="http://schemas.microsoft.com/office/word/2010/wordprocessingShape" mc:Ignorable="w14 w15 w16se wp14">
   <w:body>
     <w:p>
       <w:pPr>
         <w:pStyle w:val="Heading1"/>
       </w:pPr>
       <w:r>
-        <w:t>Program Beskrivelse</w:t>
-      </w:r>
-    </w:p>
-    <w:p>
-      <w:r>
-        <w:t xml:space="preserve">Raven GPS er en suite af software designet for at give </w:t>
-      </w:r>
-      <w:r>
-        <w:t>transport</w:t>
-      </w:r>
-      <w:r>
-        <w:t>selvskaber muligheden for at tracke sine chaufførers ruter.</w:t>
-      </w:r>
-    </w:p>
-    <w:p>
-      <w:r>
-        <w:t>Dette bliver udført ved hjælp af bilens OBD stik, der er en standard inden for Auto industrien. OBD</w:t>
-      </w:r>
-      <w:r>
-        <w:t xml:space="preserve"> står for ”</w:t>
-      </w:r>
-      <w:r>
-        <w:rPr>
-          <w:i/>
-        </w:rPr>
-        <w:t>On-Board Diagnostics”</w:t>
-      </w:r>
-      <w:r>
-        <w:t xml:space="preserve"> og</w:t>
-      </w:r>
-      <w:r>
-        <w:t xml:space="preserve"> giver adgang til bilens CAN Bus som giver adgang til ’hjernen’ af bilen dvs. data så som </w:t>
-      </w:r>
-      <w:r>
-        <w:rPr>
-          <w:i/>
-        </w:rPr>
-        <w:t xml:space="preserve">hastighed, RPM, </w:t>
-      </w:r>
-      <w:r>
-        <w:rPr>
-          <w:i/>
-        </w:rPr>
-        <w:t>Motor stress og meget mere</w:t>
-      </w:r>
+        <w:t>Indledning</w:t>
+      </w:r>
+    </w:p>
+    <w:p>
+      <w:proofErr w:type="spellStart"/>
+      <w:r>
+        <w:t>Raven</w:t>
+      </w:r>
+      <w:proofErr w:type="spellEnd"/>
+      <w:r>
+        <w:t xml:space="preserve"> GPS er en suite af software designet for at give transportselvskaber muligheden for at </w:t>
+      </w:r>
+      <w:proofErr w:type="spellStart"/>
+      <w:r>
+        <w:t>tracke</w:t>
+      </w:r>
+      <w:proofErr w:type="spellEnd"/>
+      <w:r>
+        <w:t xml:space="preserve"> sine ch</w:t>
+      </w:r>
+      <w:r>
+        <w:t>auffører, vogne og deres ruter.</w:t>
+      </w:r>
+    </w:p>
+    <w:p>
+      <w:r>
+        <w:t>Dette bliver udført ved hjælp af bilens OBD stik, der er en standard inden for Auto industrien. OBD står for ”On-Board Diagnostics” og giver adgang til bilens CAN Bus som giver adgang til ’hjernen’ af bilen dvs. data så som hastighed, RPM, Motor stress og meget mere. Disse informationer bliver sendt til chaufførens smartphone over bluetooth, der derefter vil blive</w:t>
+      </w:r>
+      <w:r>
+        <w:t xml:space="preserve"> sendt til </w:t>
+      </w:r>
+      <w:proofErr w:type="spellStart"/>
+      <w:r>
+        <w:t>Raven</w:t>
+      </w:r>
+      <w:proofErr w:type="spellEnd"/>
+      <w:r>
+        <w:t xml:space="preserve"> GPS’ database.</w:t>
+      </w:r>
+    </w:p>
+    <w:p>
+      <w:r>
+        <w:t xml:space="preserve">Et par eksempler på i hvilken situation dette vil være brugbart er f.eks. En arbejdsgiver får en klage over en medarbejders vanvidskørsel. Der vil arbejdsgiver kunne åbne </w:t>
+      </w:r>
+      <w:proofErr w:type="spellStart"/>
+      <w:r>
+        <w:t>Raven</w:t>
+      </w:r>
+      <w:proofErr w:type="spellEnd"/>
+      <w:r>
+        <w:t xml:space="preserve"> programmet, skrive medarbejderens nummerplade, stelnummer eller potentielt andre identificerende detaljer og se alle ruter en specifik medarbejder har foretaget. Arbejdsgiver vil så kunne trykke på en given rute og verificere at der e</w:t>
+      </w:r>
+      <w:r>
+        <w:t>r hold i klagen og tage aktion.</w:t>
+      </w:r>
+    </w:p>
+    <w:p>
+      <w:r>
+        <w:t>Eller at en af firmaets vogne brød sammen eller nedkøling af læsset ikke fungerer ordentligt så kan firmaet finde ud af hvor den er ved at slå den op og tilkalde den nærmeste vogn som er tilgængelig til dens position.</w:t>
+      </w:r>
+    </w:p>
+    <w:p>
+      <w:pPr>
+        <w:pStyle w:val="Heading1"/>
+      </w:pPr>
+      <w:r>
+        <w:t>Kravspecifikation</w:t>
+      </w:r>
+    </w:p>
+    <w:p>
+      <w:r>
+        <w:t>Desktop:</w:t>
+      </w:r>
+    </w:p>
+    <w:p>
+      <w:pPr>
+        <w:pStyle w:val="ListParagraph"/>
+        <w:numPr>
+          <w:ilvl w:val="0"/>
+          <w:numId w:val="5"/>
+        </w:numPr>
+      </w:pPr>
+    </w:p>
+    <w:p>
+      <w:r>
+        <w:t>Android</w:t>
+      </w:r>
+      <w:r>
+        <w:t>:</w:t>
+      </w:r>
+    </w:p>
+    <w:p>
+      <w:pPr>
+        <w:pStyle w:val="ListParagraph"/>
+        <w:numPr>
+          <w:ilvl w:val="0"/>
+          <w:numId w:val="5"/>
+        </w:numPr>
+      </w:pPr>
+      <w:r>
+        <w:t>Modtag data fra bluetooth modulet på Arduino’en.</w:t>
+      </w:r>
+    </w:p>
+    <w:p>
+      <w:pPr>
+        <w:pStyle w:val="ListParagraph"/>
+        <w:numPr>
+          <w:ilvl w:val="0"/>
+          <w:numId w:val="5"/>
+        </w:numPr>
+      </w:pPr>
+      <w:r>
+        <w:t>Filtrer modtaget data.</w:t>
+      </w:r>
+    </w:p>
+    <w:p>
+      <w:pPr>
+        <w:pStyle w:val="ListParagraph"/>
+        <w:numPr>
+          <w:ilvl w:val="0"/>
+          <w:numId w:val="5"/>
+        </w:numPr>
+      </w:pPr>
+      <w:r>
+        <w:t>Send filtreret data til SQL.</w:t>
+      </w:r>
+    </w:p>
+    <w:p>
+      <w:r>
+        <w:t>Arduino</w:t>
+      </w:r>
+      <w:r>
+        <w:t>:</w:t>
+      </w:r>
+    </w:p>
+    <w:p>
+      <w:pPr>
+        <w:pStyle w:val="ListParagraph"/>
+        <w:numPr>
+          <w:ilvl w:val="0"/>
+          <w:numId w:val="5"/>
+        </w:numPr>
+      </w:pPr>
+      <w:r>
+        <w:t>Læs fra OBD-II.</w:t>
+      </w:r>
+    </w:p>
+    <w:p>
+      <w:pPr>
+        <w:pStyle w:val="ListParagraph"/>
+        <w:numPr>
+          <w:ilvl w:val="0"/>
+          <w:numId w:val="5"/>
+        </w:numPr>
+      </w:pPr>
+      <w:r>
+        <w:t>Efter en læse cyklus start sending.</w:t>
+      </w:r>
+    </w:p>
+    <w:p>
+      <w:pPr>
+        <w:pStyle w:val="ListParagraph"/>
+        <w:numPr>
+          <w:ilvl w:val="0"/>
+          <w:numId w:val="5"/>
+        </w:numPr>
+      </w:pPr>
+      <w:r>
+        <w:t>Send data til Android.</w:t>
+      </w:r>
+    </w:p>
+    <w:p>
+      <w:r>
+        <w:t>Database</w:t>
+      </w:r>
+      <w:r>
+        <w:t>:</w:t>
+      </w:r>
+    </w:p>
+    <w:p>
+      <w:pPr>
+        <w:pStyle w:val="ListParagraph"/>
+        <w:numPr>
+          <w:ilvl w:val="0"/>
+          <w:numId w:val="5"/>
+        </w:numPr>
+      </w:pPr>
+      <w:r>
+        <w:t>Test</w:t>
+      </w:r>
+    </w:p>
+    <w:p>
+      <w:pPr>
+        <w:pStyle w:val="Heading1"/>
+      </w:pPr>
+      <w:r>
+        <w:t>Udviklingsmiljøer</w:t>
+      </w:r>
+    </w:p>
+    <w:p>
+      <w:pPr>
+        <w:pStyle w:val="Heading2"/>
+      </w:pPr>
+      <w:proofErr w:type="spellStart"/>
+      <w:r>
+        <w:t>Raven</w:t>
+      </w:r>
+      <w:proofErr w:type="spellEnd"/>
+      <w:r>
+        <w:t>-Desktop</w:t>
+      </w:r>
+    </w:p>
+    <w:p>
+      <w:pPr>
+        <w:spacing w:after="0"/>
+      </w:pPr>
+      <w:r>
+        <w:t>Miljø: Visual Studio 2017</w:t>
+      </w:r>
+    </w:p>
+    <w:p>
+      <w:proofErr w:type="spellStart"/>
+      <w:r>
+        <w:t>Raven</w:t>
+      </w:r>
+      <w:proofErr w:type="spellEnd"/>
+      <w:r>
+        <w:t>-Desktop er skrevet i WPF (C#, XAML)</w:t>
+      </w:r>
+      <w:r>
+        <w:t xml:space="preserve"> ved brug af Bing Maps SDK </w:t>
+      </w:r>
+    </w:p>
+    <w:p>
+      <w:pPr>
+        <w:pStyle w:val="Heading2"/>
+      </w:pPr>
+      <w:proofErr w:type="spellStart"/>
+      <w:r>
+        <w:lastRenderedPageBreak/>
+        <w:t>Raven</w:t>
+      </w:r>
+      <w:proofErr w:type="spellEnd"/>
+      <w:r>
+        <w:t>-Arduino</w:t>
+      </w:r>
+    </w:p>
+    <w:p>
+      <w:pPr>
+        <w:spacing w:after="0"/>
+      </w:pPr>
+      <w:r>
+        <w:t>Miljø: Arduino IDE</w:t>
+      </w:r>
+    </w:p>
+    <w:p>
+      <w:proofErr w:type="spellStart"/>
+      <w:r>
+        <w:t>Raven</w:t>
+      </w:r>
+      <w:proofErr w:type="spellEnd"/>
+      <w:r>
+        <w:t>-</w:t>
+      </w:r>
+      <w:r>
+        <w:t>Arduino er skrevet i C/C++.</w:t>
+      </w:r>
+      <w:r>
+        <w:t xml:space="preserve"> </w:t>
+      </w:r>
+    </w:p>
+    <w:p>
+      <w:pPr>
+        <w:pStyle w:val="Heading2"/>
+      </w:pPr>
+      <w:proofErr w:type="spellStart"/>
+      <w:r>
+        <w:t>Raven</w:t>
+      </w:r>
+      <w:proofErr w:type="spellEnd"/>
+      <w:r>
+        <w:t>-Android</w:t>
+      </w:r>
+    </w:p>
+    <w:p>
+      <w:pPr>
+        <w:spacing w:after="0"/>
+      </w:pPr>
+      <w:r>
+        <w:t xml:space="preserve">Miljø: </w:t>
+      </w:r>
+      <w:r>
+        <w:t>Android Studio</w:t>
+      </w:r>
+    </w:p>
+    <w:p>
+      <w:pPr>
+        <w:spacing w:after="0"/>
+      </w:pPr>
+      <w:proofErr w:type="spellStart"/>
+      <w:r>
+        <w:t>Raven</w:t>
+      </w:r>
+      <w:proofErr w:type="spellEnd"/>
+      <w:r>
+        <w:t xml:space="preserve">-Android er skrevet i </w:t>
+      </w:r>
+      <w:proofErr w:type="spellStart"/>
+      <w:r>
+        <w:t>java</w:t>
+      </w:r>
+      <w:proofErr w:type="spellEnd"/>
       <w:r>
         <w:t>.</w:t>
       </w:r>
     </w:p>
     <w:p>
-      <w:r>
-        <w:t>Disse informationer bliver sendt til chaufførens smartphone over bluetooth, der derefter vil blive sendt til Raven GPS’ database.</w:t>
-      </w:r>
-    </w:p>
-    <w:p>
-      <w:r>
-        <w:t xml:space="preserve">Et eksempel på i hvilken situation dette vil være brugbart er f.eks. En arbejdsgiver får en klage over en medarbejders vanvidskørsel. Der vil arbejdsgiver kunne åbne Raven programmet, skrive medarbejderens nummerplade, stelnummer eller potentielt </w:t>
-      </w:r>
-      <w:r>
-        <w:t xml:space="preserve">andet identificerende detaljer </w:t>
-      </w:r>
-      <w:r>
-        <w:t>og se alle ruter en specifik medarbejder har foretaget. Arbejdsgiver vil så kunn</w:t>
+      <w:pPr>
+        <w:pStyle w:val="Heading1"/>
+      </w:pPr>
+      <w:r>
+        <w:t>Værktøjer</w:t>
+      </w:r>
+    </w:p>
+    <w:p>
+      <w:r>
+        <w:t>Balsamiq Mockups 3</w:t>
+      </w:r>
+    </w:p>
+    <w:p>
+      <w:r>
+        <w:t>Visual Studio</w:t>
+      </w:r>
+    </w:p>
+    <w:p>
+      <w:r>
+        <w:t>Android Studio</w:t>
+      </w:r>
+    </w:p>
+    <w:p>
+      <w:r>
+        <w:t>Arduino IDE</w:t>
+      </w:r>
+    </w:p>
+    <w:p>
+      <w:r>
+        <w:t>MYSQL</w:t>
+      </w:r>
+    </w:p>
+    <w:p>
+      <w:proofErr w:type="spellStart"/>
+      <w:r>
+        <w:t>GitHub</w:t>
+      </w:r>
+      <w:proofErr w:type="spellEnd"/>
+    </w:p>
+    <w:p>
+      <w:r>
+        <w:t>Trello</w:t>
       </w:r>
       <w:bookmarkStart w:id="0" w:name="_GoBack"/>
       <w:bookmarkEnd w:id="0"/>
-      <w:r>
-        <w:t>e trykke på en given rute og verificere at der er hold i klagen og tage aktion.</w:t>
-      </w:r>
-    </w:p>
-    <w:p>
-      <w:r>
-        <w:br w:type="page"/>
-      </w:r>
-    </w:p>
-    <w:p/>
-    <w:p>
-      <w:pPr>
-        <w:pStyle w:val="Heading1"/>
-      </w:pPr>
-      <w:r>
-        <w:t>Udviklingsmiljøer</w:t>
-      </w:r>
-    </w:p>
-    <w:p/>
-    <w:p>
-      <w:pPr>
-        <w:pStyle w:val="Heading2"/>
-      </w:pPr>
-      <w:r>
-        <w:t>Raven-Desktop</w:t>
-      </w:r>
-    </w:p>
-    <w:p>
-      <w:r>
-        <w:t>Miljø: Visual Studio 2017</w:t>
-      </w:r>
-    </w:p>
-    <w:p>
-      <w:r>
-        <w:t>Raven-Desktop er skrevet i WPF (C#, XAML)</w:t>
-      </w:r>
-      <w:r>
-        <w:t xml:space="preserve"> ved brug af Bing Maps SDK </w:t>
-      </w:r>
-    </w:p>
-    <w:p>
-      <w:pPr>
-        <w:pStyle w:val="Heading2"/>
-      </w:pPr>
-      <w:r>
-        <w:t>Raven-</w:t>
-      </w:r>
-      <w:proofErr w:type="spellStart"/>
-      <w:r>
-        <w:t>Arduino</w:t>
-      </w:r>
-      <w:proofErr w:type="spellEnd"/>
-    </w:p>
-    <w:p/>
-    <w:p>
-      <w:pPr>
-        <w:pStyle w:val="Heading2"/>
-      </w:pPr>
-      <w:r>
-        <w:t>Raven-Android</w:t>
-      </w:r>
-    </w:p>
-    <w:p>
-      <w:pPr>
-        <w:pStyle w:val="Heading1"/>
-      </w:pPr>
-    </w:p>
-    <w:p/>
+    </w:p>
     <w:sectPr>
       <w:pgSz w:w="11906" w:h="16838"/>
       <w:pgMar w:top="1701" w:right="1134" w:bottom="1701" w:left="1134" w:header="708" w:footer="708" w:gutter="0"/>
@@ -149,6 +378,564 @@
     </w:sectPr>
   </w:body>
 </w:document>
+</file>
+
+<file path=word/numbering.xml><?xml version="1.0" encoding="utf-8"?>
+<w:numbering xmlns:wpc="http://schemas.microsoft.com/office/word/2010/wordprocessingCanvas" xmlns:cx="http://schemas.microsoft.com/office/drawing/2014/chartex" xmlns:mc="http://schemas.openxmlformats.org/markup-compatibility/2006" xmlns:o="urn:schemas-microsoft-com:office:office" xmlns:r="http://schemas.openxmlformats.org/officeDocument/2006/relationships" xmlns:m="http://schemas.openxmlformats.org/officeDocument/2006/math" xmlns:v="urn:schemas-microsoft-com:vml" xmlns:wp14="http://schemas.microsoft.com/office/word/2010/wordprocessingDrawing" xmlns:wp="http://schemas.openxmlformats.org/drawingml/2006/wordprocessingDrawing" xmlns:w10="urn:schemas-microsoft-com:office:word" xmlns:w="http://schemas.openxmlformats.org/wordprocessingml/2006/main" xmlns:w14="http://schemas.microsoft.com/office/word/2010/wordml" xmlns:w15="http://schemas.microsoft.com/office/word/2012/wordml" xmlns:w16se="http://schemas.microsoft.com/office/word/2015/wordml/symex" xmlns:wpg="http://schemas.microsoft.com/office/word/2010/wordprocessingGroup" xmlns:wpi="http://schemas.microsoft.com/office/word/2010/wordprocessingInk" xmlns:wne="http://schemas.microsoft.com/office/word/2006/wordml" xmlns:wps="http://schemas.microsoft.com/office/word/2010/wordprocessingShape" mc:Ignorable="w14 w15 w16se wp14">
+  <w:abstractNum w:abstractNumId="0" w15:restartNumberingAfterBreak="0">
+    <w:nsid w:val="04596DF9"/>
+    <w:multiLevelType w:val="hybridMultilevel"/>
+    <w:tmpl w:val="91B2BBD4"/>
+    <w:lvl w:ilvl="0" w:tplc="04060001">
+      <w:start w:val="1"/>
+      <w:numFmt w:val="bullet"/>
+      <w:lvlText w:val=""/>
+      <w:lvlJc w:val="left"/>
+      <w:pPr>
+        <w:ind w:left="3600" w:hanging="360"/>
+      </w:pPr>
+      <w:rPr>
+        <w:rFonts w:ascii="Symbol" w:hAnsi="Symbol" w:hint="default"/>
+      </w:rPr>
+    </w:lvl>
+    <w:lvl w:ilvl="1" w:tplc="04060003" w:tentative="1">
+      <w:start w:val="1"/>
+      <w:numFmt w:val="bullet"/>
+      <w:lvlText w:val="o"/>
+      <w:lvlJc w:val="left"/>
+      <w:pPr>
+        <w:ind w:left="4320" w:hanging="360"/>
+      </w:pPr>
+      <w:rPr>
+        <w:rFonts w:ascii="Courier New" w:hAnsi="Courier New" w:cs="Courier New" w:hint="default"/>
+      </w:rPr>
+    </w:lvl>
+    <w:lvl w:ilvl="2" w:tplc="04060005" w:tentative="1">
+      <w:start w:val="1"/>
+      <w:numFmt w:val="bullet"/>
+      <w:lvlText w:val=""/>
+      <w:lvlJc w:val="left"/>
+      <w:pPr>
+        <w:ind w:left="5040" w:hanging="360"/>
+      </w:pPr>
+      <w:rPr>
+        <w:rFonts w:ascii="Wingdings" w:hAnsi="Wingdings" w:hint="default"/>
+      </w:rPr>
+    </w:lvl>
+    <w:lvl w:ilvl="3" w:tplc="04060001" w:tentative="1">
+      <w:start w:val="1"/>
+      <w:numFmt w:val="bullet"/>
+      <w:lvlText w:val=""/>
+      <w:lvlJc w:val="left"/>
+      <w:pPr>
+        <w:ind w:left="5760" w:hanging="360"/>
+      </w:pPr>
+      <w:rPr>
+        <w:rFonts w:ascii="Symbol" w:hAnsi="Symbol" w:hint="default"/>
+      </w:rPr>
+    </w:lvl>
+    <w:lvl w:ilvl="4" w:tplc="04060003" w:tentative="1">
+      <w:start w:val="1"/>
+      <w:numFmt w:val="bullet"/>
+      <w:lvlText w:val="o"/>
+      <w:lvlJc w:val="left"/>
+      <w:pPr>
+        <w:ind w:left="6480" w:hanging="360"/>
+      </w:pPr>
+      <w:rPr>
+        <w:rFonts w:ascii="Courier New" w:hAnsi="Courier New" w:cs="Courier New" w:hint="default"/>
+      </w:rPr>
+    </w:lvl>
+    <w:lvl w:ilvl="5" w:tplc="04060005" w:tentative="1">
+      <w:start w:val="1"/>
+      <w:numFmt w:val="bullet"/>
+      <w:lvlText w:val=""/>
+      <w:lvlJc w:val="left"/>
+      <w:pPr>
+        <w:ind w:left="7200" w:hanging="360"/>
+      </w:pPr>
+      <w:rPr>
+        <w:rFonts w:ascii="Wingdings" w:hAnsi="Wingdings" w:hint="default"/>
+      </w:rPr>
+    </w:lvl>
+    <w:lvl w:ilvl="6" w:tplc="04060001" w:tentative="1">
+      <w:start w:val="1"/>
+      <w:numFmt w:val="bullet"/>
+      <w:lvlText w:val=""/>
+      <w:lvlJc w:val="left"/>
+      <w:pPr>
+        <w:ind w:left="7920" w:hanging="360"/>
+      </w:pPr>
+      <w:rPr>
+        <w:rFonts w:ascii="Symbol" w:hAnsi="Symbol" w:hint="default"/>
+      </w:rPr>
+    </w:lvl>
+    <w:lvl w:ilvl="7" w:tplc="04060003" w:tentative="1">
+      <w:start w:val="1"/>
+      <w:numFmt w:val="bullet"/>
+      <w:lvlText w:val="o"/>
+      <w:lvlJc w:val="left"/>
+      <w:pPr>
+        <w:ind w:left="8640" w:hanging="360"/>
+      </w:pPr>
+      <w:rPr>
+        <w:rFonts w:ascii="Courier New" w:hAnsi="Courier New" w:cs="Courier New" w:hint="default"/>
+      </w:rPr>
+    </w:lvl>
+    <w:lvl w:ilvl="8" w:tplc="04060005" w:tentative="1">
+      <w:start w:val="1"/>
+      <w:numFmt w:val="bullet"/>
+      <w:lvlText w:val=""/>
+      <w:lvlJc w:val="left"/>
+      <w:pPr>
+        <w:ind w:left="9360" w:hanging="360"/>
+      </w:pPr>
+      <w:rPr>
+        <w:rFonts w:ascii="Wingdings" w:hAnsi="Wingdings" w:hint="default"/>
+      </w:rPr>
+    </w:lvl>
+  </w:abstractNum>
+  <w:abstractNum w:abstractNumId="1" w15:restartNumberingAfterBreak="0">
+    <w:nsid w:val="12D4047C"/>
+    <w:multiLevelType w:val="hybridMultilevel"/>
+    <w:tmpl w:val="7728BE44"/>
+    <w:lvl w:ilvl="0" w:tplc="04060001">
+      <w:start w:val="1"/>
+      <w:numFmt w:val="bullet"/>
+      <w:lvlText w:val=""/>
+      <w:lvlJc w:val="left"/>
+      <w:pPr>
+        <w:ind w:left="720" w:hanging="360"/>
+      </w:pPr>
+      <w:rPr>
+        <w:rFonts w:ascii="Symbol" w:hAnsi="Symbol" w:hint="default"/>
+      </w:rPr>
+    </w:lvl>
+    <w:lvl w:ilvl="1" w:tplc="04060003" w:tentative="1">
+      <w:start w:val="1"/>
+      <w:numFmt w:val="bullet"/>
+      <w:lvlText w:val="o"/>
+      <w:lvlJc w:val="left"/>
+      <w:pPr>
+        <w:ind w:left="1440" w:hanging="360"/>
+      </w:pPr>
+      <w:rPr>
+        <w:rFonts w:ascii="Courier New" w:hAnsi="Courier New" w:cs="Courier New" w:hint="default"/>
+      </w:rPr>
+    </w:lvl>
+    <w:lvl w:ilvl="2" w:tplc="04060005" w:tentative="1">
+      <w:start w:val="1"/>
+      <w:numFmt w:val="bullet"/>
+      <w:lvlText w:val=""/>
+      <w:lvlJc w:val="left"/>
+      <w:pPr>
+        <w:ind w:left="2160" w:hanging="360"/>
+      </w:pPr>
+      <w:rPr>
+        <w:rFonts w:ascii="Wingdings" w:hAnsi="Wingdings" w:hint="default"/>
+      </w:rPr>
+    </w:lvl>
+    <w:lvl w:ilvl="3" w:tplc="04060001" w:tentative="1">
+      <w:start w:val="1"/>
+      <w:numFmt w:val="bullet"/>
+      <w:lvlText w:val=""/>
+      <w:lvlJc w:val="left"/>
+      <w:pPr>
+        <w:ind w:left="2880" w:hanging="360"/>
+      </w:pPr>
+      <w:rPr>
+        <w:rFonts w:ascii="Symbol" w:hAnsi="Symbol" w:hint="default"/>
+      </w:rPr>
+    </w:lvl>
+    <w:lvl w:ilvl="4" w:tplc="04060003" w:tentative="1">
+      <w:start w:val="1"/>
+      <w:numFmt w:val="bullet"/>
+      <w:lvlText w:val="o"/>
+      <w:lvlJc w:val="left"/>
+      <w:pPr>
+        <w:ind w:left="3600" w:hanging="360"/>
+      </w:pPr>
+      <w:rPr>
+        <w:rFonts w:ascii="Courier New" w:hAnsi="Courier New" w:cs="Courier New" w:hint="default"/>
+      </w:rPr>
+    </w:lvl>
+    <w:lvl w:ilvl="5" w:tplc="04060005" w:tentative="1">
+      <w:start w:val="1"/>
+      <w:numFmt w:val="bullet"/>
+      <w:lvlText w:val=""/>
+      <w:lvlJc w:val="left"/>
+      <w:pPr>
+        <w:ind w:left="4320" w:hanging="360"/>
+      </w:pPr>
+      <w:rPr>
+        <w:rFonts w:ascii="Wingdings" w:hAnsi="Wingdings" w:hint="default"/>
+      </w:rPr>
+    </w:lvl>
+    <w:lvl w:ilvl="6" w:tplc="04060001" w:tentative="1">
+      <w:start w:val="1"/>
+      <w:numFmt w:val="bullet"/>
+      <w:lvlText w:val=""/>
+      <w:lvlJc w:val="left"/>
+      <w:pPr>
+        <w:ind w:left="5040" w:hanging="360"/>
+      </w:pPr>
+      <w:rPr>
+        <w:rFonts w:ascii="Symbol" w:hAnsi="Symbol" w:hint="default"/>
+      </w:rPr>
+    </w:lvl>
+    <w:lvl w:ilvl="7" w:tplc="04060003" w:tentative="1">
+      <w:start w:val="1"/>
+      <w:numFmt w:val="bullet"/>
+      <w:lvlText w:val="o"/>
+      <w:lvlJc w:val="left"/>
+      <w:pPr>
+        <w:ind w:left="5760" w:hanging="360"/>
+      </w:pPr>
+      <w:rPr>
+        <w:rFonts w:ascii="Courier New" w:hAnsi="Courier New" w:cs="Courier New" w:hint="default"/>
+      </w:rPr>
+    </w:lvl>
+    <w:lvl w:ilvl="8" w:tplc="04060005" w:tentative="1">
+      <w:start w:val="1"/>
+      <w:numFmt w:val="bullet"/>
+      <w:lvlText w:val=""/>
+      <w:lvlJc w:val="left"/>
+      <w:pPr>
+        <w:ind w:left="6480" w:hanging="360"/>
+      </w:pPr>
+      <w:rPr>
+        <w:rFonts w:ascii="Wingdings" w:hAnsi="Wingdings" w:hint="default"/>
+      </w:rPr>
+    </w:lvl>
+  </w:abstractNum>
+  <w:abstractNum w:abstractNumId="2" w15:restartNumberingAfterBreak="0">
+    <w:nsid w:val="135840EE"/>
+    <w:multiLevelType w:val="hybridMultilevel"/>
+    <w:tmpl w:val="51B26E5E"/>
+    <w:lvl w:ilvl="0" w:tplc="0406000F">
+      <w:start w:val="1"/>
+      <w:numFmt w:val="decimal"/>
+      <w:lvlText w:val="%1."/>
+      <w:lvlJc w:val="left"/>
+      <w:pPr>
+        <w:ind w:left="720" w:hanging="360"/>
+      </w:pPr>
+    </w:lvl>
+    <w:lvl w:ilvl="1" w:tplc="04060019" w:tentative="1">
+      <w:start w:val="1"/>
+      <w:numFmt w:val="lowerLetter"/>
+      <w:lvlText w:val="%2."/>
+      <w:lvlJc w:val="left"/>
+      <w:pPr>
+        <w:ind w:left="1440" w:hanging="360"/>
+      </w:pPr>
+    </w:lvl>
+    <w:lvl w:ilvl="2" w:tplc="0406001B" w:tentative="1">
+      <w:start w:val="1"/>
+      <w:numFmt w:val="lowerRoman"/>
+      <w:lvlText w:val="%3."/>
+      <w:lvlJc w:val="right"/>
+      <w:pPr>
+        <w:ind w:left="2160" w:hanging="180"/>
+      </w:pPr>
+    </w:lvl>
+    <w:lvl w:ilvl="3" w:tplc="0406000F" w:tentative="1">
+      <w:start w:val="1"/>
+      <w:numFmt w:val="decimal"/>
+      <w:lvlText w:val="%4."/>
+      <w:lvlJc w:val="left"/>
+      <w:pPr>
+        <w:ind w:left="2880" w:hanging="360"/>
+      </w:pPr>
+    </w:lvl>
+    <w:lvl w:ilvl="4" w:tplc="04060019" w:tentative="1">
+      <w:start w:val="1"/>
+      <w:numFmt w:val="lowerLetter"/>
+      <w:lvlText w:val="%5."/>
+      <w:lvlJc w:val="left"/>
+      <w:pPr>
+        <w:ind w:left="3600" w:hanging="360"/>
+      </w:pPr>
+    </w:lvl>
+    <w:lvl w:ilvl="5" w:tplc="0406001B" w:tentative="1">
+      <w:start w:val="1"/>
+      <w:numFmt w:val="lowerRoman"/>
+      <w:lvlText w:val="%6."/>
+      <w:lvlJc w:val="right"/>
+      <w:pPr>
+        <w:ind w:left="4320" w:hanging="180"/>
+      </w:pPr>
+    </w:lvl>
+    <w:lvl w:ilvl="6" w:tplc="0406000F" w:tentative="1">
+      <w:start w:val="1"/>
+      <w:numFmt w:val="decimal"/>
+      <w:lvlText w:val="%7."/>
+      <w:lvlJc w:val="left"/>
+      <w:pPr>
+        <w:ind w:left="5040" w:hanging="360"/>
+      </w:pPr>
+    </w:lvl>
+    <w:lvl w:ilvl="7" w:tplc="04060019" w:tentative="1">
+      <w:start w:val="1"/>
+      <w:numFmt w:val="lowerLetter"/>
+      <w:lvlText w:val="%8."/>
+      <w:lvlJc w:val="left"/>
+      <w:pPr>
+        <w:ind w:left="5760" w:hanging="360"/>
+      </w:pPr>
+    </w:lvl>
+    <w:lvl w:ilvl="8" w:tplc="0406001B" w:tentative="1">
+      <w:start w:val="1"/>
+      <w:numFmt w:val="lowerRoman"/>
+      <w:lvlText w:val="%9."/>
+      <w:lvlJc w:val="right"/>
+      <w:pPr>
+        <w:ind w:left="6480" w:hanging="180"/>
+      </w:pPr>
+    </w:lvl>
+  </w:abstractNum>
+  <w:abstractNum w:abstractNumId="3" w15:restartNumberingAfterBreak="0">
+    <w:nsid w:val="3BD0599C"/>
+    <w:multiLevelType w:val="hybridMultilevel"/>
+    <w:tmpl w:val="E40E7516"/>
+    <w:lvl w:ilvl="0" w:tplc="04060001">
+      <w:start w:val="1"/>
+      <w:numFmt w:val="bullet"/>
+      <w:lvlText w:val=""/>
+      <w:lvlJc w:val="left"/>
+      <w:pPr>
+        <w:ind w:left="720" w:hanging="360"/>
+      </w:pPr>
+      <w:rPr>
+        <w:rFonts w:ascii="Symbol" w:hAnsi="Symbol" w:hint="default"/>
+      </w:rPr>
+    </w:lvl>
+    <w:lvl w:ilvl="1" w:tplc="04060003" w:tentative="1">
+      <w:start w:val="1"/>
+      <w:numFmt w:val="bullet"/>
+      <w:lvlText w:val="o"/>
+      <w:lvlJc w:val="left"/>
+      <w:pPr>
+        <w:ind w:left="1440" w:hanging="360"/>
+      </w:pPr>
+      <w:rPr>
+        <w:rFonts w:ascii="Courier New" w:hAnsi="Courier New" w:cs="Courier New" w:hint="default"/>
+      </w:rPr>
+    </w:lvl>
+    <w:lvl w:ilvl="2" w:tplc="04060005" w:tentative="1">
+      <w:start w:val="1"/>
+      <w:numFmt w:val="bullet"/>
+      <w:lvlText w:val=""/>
+      <w:lvlJc w:val="left"/>
+      <w:pPr>
+        <w:ind w:left="2160" w:hanging="360"/>
+      </w:pPr>
+      <w:rPr>
+        <w:rFonts w:ascii="Wingdings" w:hAnsi="Wingdings" w:hint="default"/>
+      </w:rPr>
+    </w:lvl>
+    <w:lvl w:ilvl="3" w:tplc="04060001" w:tentative="1">
+      <w:start w:val="1"/>
+      <w:numFmt w:val="bullet"/>
+      <w:lvlText w:val=""/>
+      <w:lvlJc w:val="left"/>
+      <w:pPr>
+        <w:ind w:left="2880" w:hanging="360"/>
+      </w:pPr>
+      <w:rPr>
+        <w:rFonts w:ascii="Symbol" w:hAnsi="Symbol" w:hint="default"/>
+      </w:rPr>
+    </w:lvl>
+    <w:lvl w:ilvl="4" w:tplc="04060003" w:tentative="1">
+      <w:start w:val="1"/>
+      <w:numFmt w:val="bullet"/>
+      <w:lvlText w:val="o"/>
+      <w:lvlJc w:val="left"/>
+      <w:pPr>
+        <w:ind w:left="3600" w:hanging="360"/>
+      </w:pPr>
+      <w:rPr>
+        <w:rFonts w:ascii="Courier New" w:hAnsi="Courier New" w:cs="Courier New" w:hint="default"/>
+      </w:rPr>
+    </w:lvl>
+    <w:lvl w:ilvl="5" w:tplc="04060005" w:tentative="1">
+      <w:start w:val="1"/>
+      <w:numFmt w:val="bullet"/>
+      <w:lvlText w:val=""/>
+      <w:lvlJc w:val="left"/>
+      <w:pPr>
+        <w:ind w:left="4320" w:hanging="360"/>
+      </w:pPr>
+      <w:rPr>
+        <w:rFonts w:ascii="Wingdings" w:hAnsi="Wingdings" w:hint="default"/>
+      </w:rPr>
+    </w:lvl>
+    <w:lvl w:ilvl="6" w:tplc="04060001" w:tentative="1">
+      <w:start w:val="1"/>
+      <w:numFmt w:val="bullet"/>
+      <w:lvlText w:val=""/>
+      <w:lvlJc w:val="left"/>
+      <w:pPr>
+        <w:ind w:left="5040" w:hanging="360"/>
+      </w:pPr>
+      <w:rPr>
+        <w:rFonts w:ascii="Symbol" w:hAnsi="Symbol" w:hint="default"/>
+      </w:rPr>
+    </w:lvl>
+    <w:lvl w:ilvl="7" w:tplc="04060003" w:tentative="1">
+      <w:start w:val="1"/>
+      <w:numFmt w:val="bullet"/>
+      <w:lvlText w:val="o"/>
+      <w:lvlJc w:val="left"/>
+      <w:pPr>
+        <w:ind w:left="5760" w:hanging="360"/>
+      </w:pPr>
+      <w:rPr>
+        <w:rFonts w:ascii="Courier New" w:hAnsi="Courier New" w:cs="Courier New" w:hint="default"/>
+      </w:rPr>
+    </w:lvl>
+    <w:lvl w:ilvl="8" w:tplc="04060005" w:tentative="1">
+      <w:start w:val="1"/>
+      <w:numFmt w:val="bullet"/>
+      <w:lvlText w:val=""/>
+      <w:lvlJc w:val="left"/>
+      <w:pPr>
+        <w:ind w:left="6480" w:hanging="360"/>
+      </w:pPr>
+      <w:rPr>
+        <w:rFonts w:ascii="Wingdings" w:hAnsi="Wingdings" w:hint="default"/>
+      </w:rPr>
+    </w:lvl>
+  </w:abstractNum>
+  <w:abstractNum w:abstractNumId="4" w15:restartNumberingAfterBreak="0">
+    <w:nsid w:val="6CFF2EBB"/>
+    <w:multiLevelType w:val="hybridMultilevel"/>
+    <w:tmpl w:val="D960D300"/>
+    <w:lvl w:ilvl="0" w:tplc="04060001">
+      <w:start w:val="1"/>
+      <w:numFmt w:val="bullet"/>
+      <w:lvlText w:val=""/>
+      <w:lvlJc w:val="left"/>
+      <w:pPr>
+        <w:ind w:left="720" w:hanging="360"/>
+      </w:pPr>
+      <w:rPr>
+        <w:rFonts w:ascii="Symbol" w:hAnsi="Symbol" w:hint="default"/>
+      </w:rPr>
+    </w:lvl>
+    <w:lvl w:ilvl="1" w:tplc="04060003" w:tentative="1">
+      <w:start w:val="1"/>
+      <w:numFmt w:val="bullet"/>
+      <w:lvlText w:val="o"/>
+      <w:lvlJc w:val="left"/>
+      <w:pPr>
+        <w:ind w:left="1440" w:hanging="360"/>
+      </w:pPr>
+      <w:rPr>
+        <w:rFonts w:ascii="Courier New" w:hAnsi="Courier New" w:cs="Courier New" w:hint="default"/>
+      </w:rPr>
+    </w:lvl>
+    <w:lvl w:ilvl="2" w:tplc="04060005" w:tentative="1">
+      <w:start w:val="1"/>
+      <w:numFmt w:val="bullet"/>
+      <w:lvlText w:val=""/>
+      <w:lvlJc w:val="left"/>
+      <w:pPr>
+        <w:ind w:left="2160" w:hanging="360"/>
+      </w:pPr>
+      <w:rPr>
+        <w:rFonts w:ascii="Wingdings" w:hAnsi="Wingdings" w:hint="default"/>
+      </w:rPr>
+    </w:lvl>
+    <w:lvl w:ilvl="3" w:tplc="04060001" w:tentative="1">
+      <w:start w:val="1"/>
+      <w:numFmt w:val="bullet"/>
+      <w:lvlText w:val=""/>
+      <w:lvlJc w:val="left"/>
+      <w:pPr>
+        <w:ind w:left="2880" w:hanging="360"/>
+      </w:pPr>
+      <w:rPr>
+        <w:rFonts w:ascii="Symbol" w:hAnsi="Symbol" w:hint="default"/>
+      </w:rPr>
+    </w:lvl>
+    <w:lvl w:ilvl="4" w:tplc="04060003" w:tentative="1">
+      <w:start w:val="1"/>
+      <w:numFmt w:val="bullet"/>
+      <w:lvlText w:val="o"/>
+      <w:lvlJc w:val="left"/>
+      <w:pPr>
+        <w:ind w:left="3600" w:hanging="360"/>
+      </w:pPr>
+      <w:rPr>
+        <w:rFonts w:ascii="Courier New" w:hAnsi="Courier New" w:cs="Courier New" w:hint="default"/>
+      </w:rPr>
+    </w:lvl>
+    <w:lvl w:ilvl="5" w:tplc="04060005" w:tentative="1">
+      <w:start w:val="1"/>
+      <w:numFmt w:val="bullet"/>
+      <w:lvlText w:val=""/>
+      <w:lvlJc w:val="left"/>
+      <w:pPr>
+        <w:ind w:left="4320" w:hanging="360"/>
+      </w:pPr>
+      <w:rPr>
+        <w:rFonts w:ascii="Wingdings" w:hAnsi="Wingdings" w:hint="default"/>
+      </w:rPr>
+    </w:lvl>
+    <w:lvl w:ilvl="6" w:tplc="04060001" w:tentative="1">
+      <w:start w:val="1"/>
+      <w:numFmt w:val="bullet"/>
+      <w:lvlText w:val=""/>
+      <w:lvlJc w:val="left"/>
+      <w:pPr>
+        <w:ind w:left="5040" w:hanging="360"/>
+      </w:pPr>
+      <w:rPr>
+        <w:rFonts w:ascii="Symbol" w:hAnsi="Symbol" w:hint="default"/>
+      </w:rPr>
+    </w:lvl>
+    <w:lvl w:ilvl="7" w:tplc="04060003" w:tentative="1">
+      <w:start w:val="1"/>
+      <w:numFmt w:val="bullet"/>
+      <w:lvlText w:val="o"/>
+      <w:lvlJc w:val="left"/>
+      <w:pPr>
+        <w:ind w:left="5760" w:hanging="360"/>
+      </w:pPr>
+      <w:rPr>
+        <w:rFonts w:ascii="Courier New" w:hAnsi="Courier New" w:cs="Courier New" w:hint="default"/>
+      </w:rPr>
+    </w:lvl>
+    <w:lvl w:ilvl="8" w:tplc="04060005" w:tentative="1">
+      <w:start w:val="1"/>
+      <w:numFmt w:val="bullet"/>
+      <w:lvlText w:val=""/>
+      <w:lvlJc w:val="left"/>
+      <w:pPr>
+        <w:ind w:left="6480" w:hanging="360"/>
+      </w:pPr>
+      <w:rPr>
+        <w:rFonts w:ascii="Wingdings" w:hAnsi="Wingdings" w:hint="default"/>
+      </w:rPr>
+    </w:lvl>
+  </w:abstractNum>
+  <w:num w:numId="1">
+    <w:abstractNumId w:val="0"/>
+  </w:num>
+  <w:num w:numId="2">
+    <w:abstractNumId w:val="1"/>
+  </w:num>
+  <w:num w:numId="3">
+    <w:abstractNumId w:val="2"/>
+  </w:num>
+  <w:num w:numId="4">
+    <w:abstractNumId w:val="3"/>
+  </w:num>
+  <w:num w:numId="5">
+    <w:abstractNumId w:val="4"/>
+  </w:num>
+</w:numbering>
 </file>
 
 <file path=word/styles.xml><?xml version="1.0" encoding="utf-8"?>
@@ -722,6 +1509,17 @@
       <w:spacing w:after="0" w:line="240" w:lineRule="auto"/>
     </w:pPr>
   </w:style>
+  <w:style w:type="paragraph" w:styleId="ListParagraph">
+    <w:name w:val="List Paragraph"/>
+    <w:basedOn w:val="Normal"/>
+    <w:uiPriority w:val="34"/>
+    <w:qFormat/>
+    <w:rsid w:val="00BA2FE3"/>
+    <w:pPr>
+      <w:ind w:left="720"/>
+      <w:contextualSpacing/>
+    </w:pPr>
+  </w:style>
 </w:styles>
 </file>
 

</xml_diff>

<commit_message>
Cleaned up Changed window style on LoginWindow Added updated report
</commit_message>
<xml_diff>
--- a/Documentation/Rapport.docx
+++ b/Documentation/Rapport.docx
@@ -4,11 +4,1275 @@
   <w:body>
     <w:p>
       <w:pPr>
+        <w:rPr>
+          <w:noProof/>
+          <w:lang w:eastAsia="da-DK"/>
+        </w:rPr>
+      </w:pPr>
+      <w:r>
+        <w:rPr>
+          <w:noProof/>
+          <w:sz w:val="72"/>
+          <w:szCs w:val="72"/>
+          <w:lang w:eastAsia="da-DK"/>
+        </w:rPr>
+        <w:drawing>
+          <wp:anchor distT="0" distB="0" distL="114300" distR="114300" simplePos="0" relativeHeight="251658240" behindDoc="0" locked="0" layoutInCell="1" allowOverlap="1" wp14:anchorId="622B912F" wp14:editId="3C6DA805">
+            <wp:simplePos x="0" y="0"/>
+            <wp:positionH relativeFrom="margin">
+              <wp:align>center</wp:align>
+            </wp:positionH>
+            <wp:positionV relativeFrom="page">
+              <wp:posOffset>1576070</wp:posOffset>
+            </wp:positionV>
+            <wp:extent cx="4726800" cy="4726800"/>
+            <wp:effectExtent l="0" t="0" r="0" b="0"/>
+            <wp:wrapTopAndBottom/>
+            <wp:docPr id="7" name="Picture 7"/>
+            <wp:cNvGraphicFramePr>
+              <a:graphicFrameLocks xmlns:a="http://schemas.openxmlformats.org/drawingml/2006/main" noChangeAspect="1"/>
+            </wp:cNvGraphicFramePr>
+            <a:graphic xmlns:a="http://schemas.openxmlformats.org/drawingml/2006/main">
+              <a:graphicData uri="http://schemas.openxmlformats.org/drawingml/2006/picture">
+                <pic:pic xmlns:pic="http://schemas.openxmlformats.org/drawingml/2006/picture">
+                  <pic:nvPicPr>
+                    <pic:cNvPr id="7" name="512.png"/>
+                    <pic:cNvPicPr/>
+                  </pic:nvPicPr>
+                  <pic:blipFill>
+                    <a:blip r:embed="rId8">
+                      <a:extLst>
+                        <a:ext uri="{28A0092B-C50C-407E-A947-70E740481C1C}">
+                          <a14:useLocalDpi xmlns:a14="http://schemas.microsoft.com/office/drawing/2010/main" val="0"/>
+                        </a:ext>
+                      </a:extLst>
+                    </a:blip>
+                    <a:stretch>
+                      <a:fillRect/>
+                    </a:stretch>
+                  </pic:blipFill>
+                  <pic:spPr>
+                    <a:xfrm>
+                      <a:off x="0" y="0"/>
+                      <a:ext cx="4726800" cy="4726800"/>
+                    </a:xfrm>
+                    <a:prstGeom prst="rect">
+                      <a:avLst/>
+                    </a:prstGeom>
+                  </pic:spPr>
+                </pic:pic>
+              </a:graphicData>
+            </a:graphic>
+            <wp14:sizeRelH relativeFrom="margin">
+              <wp14:pctWidth>0</wp14:pctWidth>
+            </wp14:sizeRelH>
+            <wp14:sizeRelV relativeFrom="margin">
+              <wp14:pctHeight>0</wp14:pctHeight>
+            </wp14:sizeRelV>
+          </wp:anchor>
+        </w:drawing>
+      </w:r>
+    </w:p>
+    <w:p/>
+    <w:p>
+      <w:pPr>
+        <w:pStyle w:val="Title"/>
+        <w:jc w:val="center"/>
+        <w:rPr>
+          <w:sz w:val="40"/>
+          <w:szCs w:val="40"/>
+        </w:rPr>
+      </w:pPr>
+    </w:p>
+    <w:p>
+      <w:pPr>
+        <w:pStyle w:val="Title"/>
+        <w:jc w:val="center"/>
+        <w:rPr>
+          <w:sz w:val="72"/>
+          <w:szCs w:val="72"/>
+        </w:rPr>
+      </w:pPr>
+      <w:proofErr w:type="spellStart"/>
+      <w:r>
+        <w:rPr>
+          <w:sz w:val="72"/>
+          <w:szCs w:val="72"/>
+        </w:rPr>
+        <w:t>Raven</w:t>
+      </w:r>
+      <w:proofErr w:type="spellEnd"/>
+    </w:p>
+    <w:p/>
+    <w:p/>
+    <w:p/>
+    <w:p/>
+    <w:p>
+      <w:pPr>
+        <w:spacing w:after="0"/>
+        <w:rPr>
+          <w:sz w:val="28"/>
+          <w:szCs w:val="28"/>
+        </w:rPr>
+      </w:pPr>
+    </w:p>
+    <w:p>
+      <w:pPr>
+        <w:spacing w:after="0"/>
+        <w:rPr>
+          <w:sz w:val="28"/>
+          <w:szCs w:val="28"/>
+        </w:rPr>
+      </w:pPr>
+    </w:p>
+    <w:p>
+      <w:pPr>
+        <w:spacing w:after="0"/>
+        <w:rPr>
+          <w:sz w:val="28"/>
+          <w:szCs w:val="28"/>
+        </w:rPr>
+      </w:pPr>
+      <w:r>
+        <w:rPr>
+          <w:sz w:val="28"/>
+          <w:szCs w:val="28"/>
+        </w:rPr>
+        <w:t>H5 – Projekt opgave</w:t>
+      </w:r>
+    </w:p>
+    <w:p>
+      <w:pPr>
+        <w:spacing w:after="0"/>
+        <w:rPr>
+          <w:sz w:val="28"/>
+          <w:szCs w:val="28"/>
+        </w:rPr>
+      </w:pPr>
+      <w:r>
+        <w:rPr>
+          <w:sz w:val="28"/>
+          <w:szCs w:val="28"/>
+        </w:rPr>
+        <w:t>Rasmus W. Knudsen &amp;</w:t>
+      </w:r>
+      <w:r>
+        <w:rPr>
+          <w:sz w:val="28"/>
+          <w:szCs w:val="28"/>
+        </w:rPr>
+        <w:t xml:space="preserve"> </w:t>
+      </w:r>
+      <w:r>
+        <w:rPr>
+          <w:sz w:val="28"/>
+          <w:szCs w:val="28"/>
+        </w:rPr>
+        <w:t>Niklas W. Micheelsen</w:t>
+      </w:r>
+      <w:r>
+        <w:rPr>
+          <w:sz w:val="28"/>
+          <w:szCs w:val="28"/>
+        </w:rPr>
+        <w:t xml:space="preserve">  </w:t>
+      </w:r>
+    </w:p>
+    <w:p>
+      <w:pPr>
+        <w:rPr>
+          <w:sz w:val="28"/>
+          <w:szCs w:val="28"/>
+        </w:rPr>
+      </w:pPr>
+      <w:r>
+        <w:rPr>
+          <w:sz w:val="28"/>
+          <w:szCs w:val="28"/>
+        </w:rPr>
+        <w:br w:type="page"/>
+      </w:r>
+    </w:p>
+    <w:sdt>
+      <w:sdtPr>
+        <w:rPr>
+          <w:rFonts w:eastAsiaTheme="minorHAnsi" w:cstheme="minorBidi"/>
+          <w:color w:val="auto"/>
+          <w:sz w:val="24"/>
+          <w:szCs w:val="22"/>
+          <w:lang w:val="da-DK"/>
+        </w:rPr>
+        <w:id w:val="-1703393683"/>
+        <w:docPartObj>
+          <w:docPartGallery w:val="Table of Contents"/>
+          <w:docPartUnique/>
+        </w:docPartObj>
+      </w:sdtPr>
+      <w:sdtEndPr>
+        <w:rPr>
+          <w:b/>
+          <w:bCs/>
+          <w:noProof/>
+        </w:rPr>
+      </w:sdtEndPr>
+      <w:sdtContent>
+        <w:p>
+          <w:pPr>
+            <w:pStyle w:val="TOCHeading"/>
+          </w:pPr>
+          <w:r>
+            <w:t>Indholdsfortegnelse</w:t>
+          </w:r>
+          <w:bookmarkStart w:id="0" w:name="_GoBack"/>
+          <w:bookmarkEnd w:id="0"/>
+        </w:p>
+        <w:p>
+          <w:pPr>
+            <w:pStyle w:val="TOC1"/>
+            <w:tabs>
+              <w:tab w:val="right" w:leader="dot" w:pos="9628"/>
+            </w:tabs>
+            <w:rPr>
+              <w:rFonts w:asciiTheme="minorHAnsi" w:eastAsiaTheme="minorEastAsia" w:hAnsiTheme="minorHAnsi"/>
+              <w:noProof/>
+              <w:sz w:val="22"/>
+              <w:lang w:eastAsia="da-DK"/>
+            </w:rPr>
+          </w:pPr>
+          <w:r>
+            <w:fldChar w:fldCharType="begin"/>
+          </w:r>
+          <w:r>
+            <w:instrText xml:space="preserve"> TOC \o "1-3" \h \z \u </w:instrText>
+          </w:r>
+          <w:r>
+            <w:fldChar w:fldCharType="separate"/>
+          </w:r>
+          <w:hyperlink w:anchor="_Toc485377590" w:history="1">
+            <w:r>
+              <w:rPr>
+                <w:rStyle w:val="Hyperlink"/>
+                <w:noProof/>
+              </w:rPr>
+              <w:t>Forord</w:t>
+            </w:r>
+            <w:r>
+              <w:rPr>
+                <w:noProof/>
+                <w:webHidden/>
+              </w:rPr>
+              <w:tab/>
+            </w:r>
+            <w:r>
+              <w:rPr>
+                <w:noProof/>
+                <w:webHidden/>
+              </w:rPr>
+              <w:fldChar w:fldCharType="begin"/>
+            </w:r>
+            <w:r>
+              <w:rPr>
+                <w:noProof/>
+                <w:webHidden/>
+              </w:rPr>
+              <w:instrText xml:space="preserve"> PAGEREF _Toc485377590 \h </w:instrText>
+            </w:r>
+            <w:r>
+              <w:rPr>
+                <w:noProof/>
+                <w:webHidden/>
+              </w:rPr>
+            </w:r>
+            <w:r>
+              <w:rPr>
+                <w:noProof/>
+                <w:webHidden/>
+              </w:rPr>
+              <w:fldChar w:fldCharType="separate"/>
+            </w:r>
+            <w:r>
+              <w:rPr>
+                <w:noProof/>
+                <w:webHidden/>
+              </w:rPr>
+              <w:t>2</w:t>
+            </w:r>
+            <w:r>
+              <w:rPr>
+                <w:noProof/>
+                <w:webHidden/>
+              </w:rPr>
+              <w:fldChar w:fldCharType="end"/>
+            </w:r>
+          </w:hyperlink>
+        </w:p>
+        <w:p>
+          <w:pPr>
+            <w:pStyle w:val="TOC1"/>
+            <w:tabs>
+              <w:tab w:val="right" w:leader="dot" w:pos="9628"/>
+            </w:tabs>
+            <w:rPr>
+              <w:rFonts w:asciiTheme="minorHAnsi" w:eastAsiaTheme="minorEastAsia" w:hAnsiTheme="minorHAnsi"/>
+              <w:noProof/>
+              <w:sz w:val="22"/>
+              <w:lang w:eastAsia="da-DK"/>
+            </w:rPr>
+          </w:pPr>
+          <w:hyperlink w:anchor="_Toc485377591" w:history="1">
+            <w:r>
+              <w:rPr>
+                <w:rStyle w:val="Hyperlink"/>
+                <w:noProof/>
+              </w:rPr>
+              <w:t>Indledning</w:t>
+            </w:r>
+            <w:r>
+              <w:rPr>
+                <w:noProof/>
+                <w:webHidden/>
+              </w:rPr>
+              <w:tab/>
+            </w:r>
+            <w:r>
+              <w:rPr>
+                <w:noProof/>
+                <w:webHidden/>
+              </w:rPr>
+              <w:fldChar w:fldCharType="begin"/>
+            </w:r>
+            <w:r>
+              <w:rPr>
+                <w:noProof/>
+                <w:webHidden/>
+              </w:rPr>
+              <w:instrText xml:space="preserve"> PAGEREF _Toc485377591 \h </w:instrText>
+            </w:r>
+            <w:r>
+              <w:rPr>
+                <w:noProof/>
+                <w:webHidden/>
+              </w:rPr>
+            </w:r>
+            <w:r>
+              <w:rPr>
+                <w:noProof/>
+                <w:webHidden/>
+              </w:rPr>
+              <w:fldChar w:fldCharType="separate"/>
+            </w:r>
+            <w:r>
+              <w:rPr>
+                <w:noProof/>
+                <w:webHidden/>
+              </w:rPr>
+              <w:t>2</w:t>
+            </w:r>
+            <w:r>
+              <w:rPr>
+                <w:noProof/>
+                <w:webHidden/>
+              </w:rPr>
+              <w:fldChar w:fldCharType="end"/>
+            </w:r>
+          </w:hyperlink>
+        </w:p>
+        <w:p>
+          <w:pPr>
+            <w:pStyle w:val="TOC2"/>
+            <w:tabs>
+              <w:tab w:val="right" w:leader="dot" w:pos="9628"/>
+            </w:tabs>
+            <w:rPr>
+              <w:rFonts w:asciiTheme="minorHAnsi" w:eastAsiaTheme="minorEastAsia" w:hAnsiTheme="minorHAnsi"/>
+              <w:noProof/>
+              <w:sz w:val="22"/>
+              <w:lang w:eastAsia="da-DK"/>
+            </w:rPr>
+          </w:pPr>
+          <w:hyperlink w:anchor="_Toc485377592" w:history="1">
+            <w:r>
+              <w:rPr>
+                <w:rStyle w:val="Hyperlink"/>
+                <w:noProof/>
+              </w:rPr>
+              <w:t>Projektstyring</w:t>
+            </w:r>
+            <w:r>
+              <w:rPr>
+                <w:noProof/>
+                <w:webHidden/>
+              </w:rPr>
+              <w:tab/>
+            </w:r>
+            <w:r>
+              <w:rPr>
+                <w:noProof/>
+                <w:webHidden/>
+              </w:rPr>
+              <w:fldChar w:fldCharType="begin"/>
+            </w:r>
+            <w:r>
+              <w:rPr>
+                <w:noProof/>
+                <w:webHidden/>
+              </w:rPr>
+              <w:instrText xml:space="preserve"> PAGEREF _Toc485377592 \h </w:instrText>
+            </w:r>
+            <w:r>
+              <w:rPr>
+                <w:noProof/>
+                <w:webHidden/>
+              </w:rPr>
+            </w:r>
+            <w:r>
+              <w:rPr>
+                <w:noProof/>
+                <w:webHidden/>
+              </w:rPr>
+              <w:fldChar w:fldCharType="separate"/>
+            </w:r>
+            <w:r>
+              <w:rPr>
+                <w:noProof/>
+                <w:webHidden/>
+              </w:rPr>
+              <w:t>3</w:t>
+            </w:r>
+            <w:r>
+              <w:rPr>
+                <w:noProof/>
+                <w:webHidden/>
+              </w:rPr>
+              <w:fldChar w:fldCharType="end"/>
+            </w:r>
+          </w:hyperlink>
+        </w:p>
+        <w:p>
+          <w:pPr>
+            <w:pStyle w:val="TOC1"/>
+            <w:tabs>
+              <w:tab w:val="right" w:leader="dot" w:pos="9628"/>
+            </w:tabs>
+            <w:rPr>
+              <w:rFonts w:asciiTheme="minorHAnsi" w:eastAsiaTheme="minorEastAsia" w:hAnsiTheme="minorHAnsi"/>
+              <w:noProof/>
+              <w:sz w:val="22"/>
+              <w:lang w:eastAsia="da-DK"/>
+            </w:rPr>
+          </w:pPr>
+          <w:hyperlink w:anchor="_Toc485377593" w:history="1">
+            <w:r>
+              <w:rPr>
+                <w:rStyle w:val="Hyperlink"/>
+                <w:noProof/>
+              </w:rPr>
+              <w:t>Problemstilling</w:t>
+            </w:r>
+            <w:r>
+              <w:rPr>
+                <w:noProof/>
+                <w:webHidden/>
+              </w:rPr>
+              <w:tab/>
+            </w:r>
+            <w:r>
+              <w:rPr>
+                <w:noProof/>
+                <w:webHidden/>
+              </w:rPr>
+              <w:fldChar w:fldCharType="begin"/>
+            </w:r>
+            <w:r>
+              <w:rPr>
+                <w:noProof/>
+                <w:webHidden/>
+              </w:rPr>
+              <w:instrText xml:space="preserve"> PAGEREF _Toc485377593 \h </w:instrText>
+            </w:r>
+            <w:r>
+              <w:rPr>
+                <w:noProof/>
+                <w:webHidden/>
+              </w:rPr>
+            </w:r>
+            <w:r>
+              <w:rPr>
+                <w:noProof/>
+                <w:webHidden/>
+              </w:rPr>
+              <w:fldChar w:fldCharType="separate"/>
+            </w:r>
+            <w:r>
+              <w:rPr>
+                <w:noProof/>
+                <w:webHidden/>
+              </w:rPr>
+              <w:t>3</w:t>
+            </w:r>
+            <w:r>
+              <w:rPr>
+                <w:noProof/>
+                <w:webHidden/>
+              </w:rPr>
+              <w:fldChar w:fldCharType="end"/>
+            </w:r>
+          </w:hyperlink>
+        </w:p>
+        <w:p>
+          <w:pPr>
+            <w:pStyle w:val="TOC1"/>
+            <w:tabs>
+              <w:tab w:val="right" w:leader="dot" w:pos="9628"/>
+            </w:tabs>
+            <w:rPr>
+              <w:rFonts w:asciiTheme="minorHAnsi" w:eastAsiaTheme="minorEastAsia" w:hAnsiTheme="minorHAnsi"/>
+              <w:noProof/>
+              <w:sz w:val="22"/>
+              <w:lang w:eastAsia="da-DK"/>
+            </w:rPr>
+          </w:pPr>
+          <w:hyperlink w:anchor="_Toc485377594" w:history="1">
+            <w:r>
+              <w:rPr>
+                <w:rStyle w:val="Hyperlink"/>
+                <w:noProof/>
+              </w:rPr>
+              <w:t>Problemformulering</w:t>
+            </w:r>
+            <w:r>
+              <w:rPr>
+                <w:noProof/>
+                <w:webHidden/>
+              </w:rPr>
+              <w:tab/>
+            </w:r>
+            <w:r>
+              <w:rPr>
+                <w:noProof/>
+                <w:webHidden/>
+              </w:rPr>
+              <w:fldChar w:fldCharType="begin"/>
+            </w:r>
+            <w:r>
+              <w:rPr>
+                <w:noProof/>
+                <w:webHidden/>
+              </w:rPr>
+              <w:instrText xml:space="preserve"> PAGEREF _Toc485377594 \h </w:instrText>
+            </w:r>
+            <w:r>
+              <w:rPr>
+                <w:noProof/>
+                <w:webHidden/>
+              </w:rPr>
+            </w:r>
+            <w:r>
+              <w:rPr>
+                <w:noProof/>
+                <w:webHidden/>
+              </w:rPr>
+              <w:fldChar w:fldCharType="separate"/>
+            </w:r>
+            <w:r>
+              <w:rPr>
+                <w:noProof/>
+                <w:webHidden/>
+              </w:rPr>
+              <w:t>4</w:t>
+            </w:r>
+            <w:r>
+              <w:rPr>
+                <w:noProof/>
+                <w:webHidden/>
+              </w:rPr>
+              <w:fldChar w:fldCharType="end"/>
+            </w:r>
+          </w:hyperlink>
+        </w:p>
+        <w:p>
+          <w:pPr>
+            <w:pStyle w:val="TOC1"/>
+            <w:tabs>
+              <w:tab w:val="right" w:leader="dot" w:pos="9628"/>
+            </w:tabs>
+            <w:rPr>
+              <w:rFonts w:asciiTheme="minorHAnsi" w:eastAsiaTheme="minorEastAsia" w:hAnsiTheme="minorHAnsi"/>
+              <w:noProof/>
+              <w:sz w:val="22"/>
+              <w:lang w:eastAsia="da-DK"/>
+            </w:rPr>
+          </w:pPr>
+          <w:hyperlink w:anchor="_Toc485377595" w:history="1">
+            <w:r>
+              <w:rPr>
+                <w:rStyle w:val="Hyperlink"/>
+                <w:noProof/>
+              </w:rPr>
+              <w:t>Rigt billede</w:t>
+            </w:r>
+            <w:r>
+              <w:rPr>
+                <w:noProof/>
+                <w:webHidden/>
+              </w:rPr>
+              <w:tab/>
+            </w:r>
+            <w:r>
+              <w:rPr>
+                <w:noProof/>
+                <w:webHidden/>
+              </w:rPr>
+              <w:fldChar w:fldCharType="begin"/>
+            </w:r>
+            <w:r>
+              <w:rPr>
+                <w:noProof/>
+                <w:webHidden/>
+              </w:rPr>
+              <w:instrText xml:space="preserve"> PAGEREF _Toc485377595 \h </w:instrText>
+            </w:r>
+            <w:r>
+              <w:rPr>
+                <w:noProof/>
+                <w:webHidden/>
+              </w:rPr>
+            </w:r>
+            <w:r>
+              <w:rPr>
+                <w:noProof/>
+                <w:webHidden/>
+              </w:rPr>
+              <w:fldChar w:fldCharType="separate"/>
+            </w:r>
+            <w:r>
+              <w:rPr>
+                <w:noProof/>
+                <w:webHidden/>
+              </w:rPr>
+              <w:t>4</w:t>
+            </w:r>
+            <w:r>
+              <w:rPr>
+                <w:noProof/>
+                <w:webHidden/>
+              </w:rPr>
+              <w:fldChar w:fldCharType="end"/>
+            </w:r>
+          </w:hyperlink>
+        </w:p>
+        <w:p>
+          <w:pPr>
+            <w:pStyle w:val="TOC1"/>
+            <w:tabs>
+              <w:tab w:val="right" w:leader="dot" w:pos="9628"/>
+            </w:tabs>
+            <w:rPr>
+              <w:rFonts w:asciiTheme="minorHAnsi" w:eastAsiaTheme="minorEastAsia" w:hAnsiTheme="minorHAnsi"/>
+              <w:noProof/>
+              <w:sz w:val="22"/>
+              <w:lang w:eastAsia="da-DK"/>
+            </w:rPr>
+          </w:pPr>
+          <w:hyperlink w:anchor="_Toc485377596" w:history="1">
+            <w:r>
+              <w:rPr>
+                <w:rStyle w:val="Hyperlink"/>
+                <w:noProof/>
+              </w:rPr>
+              <w:t>Kravspecifikation</w:t>
+            </w:r>
+            <w:r>
+              <w:rPr>
+                <w:noProof/>
+                <w:webHidden/>
+              </w:rPr>
+              <w:tab/>
+            </w:r>
+            <w:r>
+              <w:rPr>
+                <w:noProof/>
+                <w:webHidden/>
+              </w:rPr>
+              <w:fldChar w:fldCharType="begin"/>
+            </w:r>
+            <w:r>
+              <w:rPr>
+                <w:noProof/>
+                <w:webHidden/>
+              </w:rPr>
+              <w:instrText xml:space="preserve"> PAGEREF _Toc485377596 \h </w:instrText>
+            </w:r>
+            <w:r>
+              <w:rPr>
+                <w:noProof/>
+                <w:webHidden/>
+              </w:rPr>
+            </w:r>
+            <w:r>
+              <w:rPr>
+                <w:noProof/>
+                <w:webHidden/>
+              </w:rPr>
+              <w:fldChar w:fldCharType="separate"/>
+            </w:r>
+            <w:r>
+              <w:rPr>
+                <w:noProof/>
+                <w:webHidden/>
+              </w:rPr>
+              <w:t>4</w:t>
+            </w:r>
+            <w:r>
+              <w:rPr>
+                <w:noProof/>
+                <w:webHidden/>
+              </w:rPr>
+              <w:fldChar w:fldCharType="end"/>
+            </w:r>
+          </w:hyperlink>
+        </w:p>
+        <w:p>
+          <w:pPr>
+            <w:pStyle w:val="TOC1"/>
+            <w:tabs>
+              <w:tab w:val="right" w:leader="dot" w:pos="9628"/>
+            </w:tabs>
+            <w:rPr>
+              <w:rFonts w:asciiTheme="minorHAnsi" w:eastAsiaTheme="minorEastAsia" w:hAnsiTheme="minorHAnsi"/>
+              <w:noProof/>
+              <w:sz w:val="22"/>
+              <w:lang w:eastAsia="da-DK"/>
+            </w:rPr>
+          </w:pPr>
+          <w:hyperlink w:anchor="_Toc485377597" w:history="1">
+            <w:r>
+              <w:rPr>
+                <w:rStyle w:val="Hyperlink"/>
+                <w:noProof/>
+              </w:rPr>
+              <w:t>Udviklingsmiljøer</w:t>
+            </w:r>
+            <w:r>
+              <w:rPr>
+                <w:noProof/>
+                <w:webHidden/>
+              </w:rPr>
+              <w:tab/>
+            </w:r>
+            <w:r>
+              <w:rPr>
+                <w:noProof/>
+                <w:webHidden/>
+              </w:rPr>
+              <w:fldChar w:fldCharType="begin"/>
+            </w:r>
+            <w:r>
+              <w:rPr>
+                <w:noProof/>
+                <w:webHidden/>
+              </w:rPr>
+              <w:instrText xml:space="preserve"> PAGEREF _Toc485377597 \h </w:instrText>
+            </w:r>
+            <w:r>
+              <w:rPr>
+                <w:noProof/>
+                <w:webHidden/>
+              </w:rPr>
+            </w:r>
+            <w:r>
+              <w:rPr>
+                <w:noProof/>
+                <w:webHidden/>
+              </w:rPr>
+              <w:fldChar w:fldCharType="separate"/>
+            </w:r>
+            <w:r>
+              <w:rPr>
+                <w:noProof/>
+                <w:webHidden/>
+              </w:rPr>
+              <w:t>5</w:t>
+            </w:r>
+            <w:r>
+              <w:rPr>
+                <w:noProof/>
+                <w:webHidden/>
+              </w:rPr>
+              <w:fldChar w:fldCharType="end"/>
+            </w:r>
+          </w:hyperlink>
+        </w:p>
+        <w:p>
+          <w:pPr>
+            <w:pStyle w:val="TOC2"/>
+            <w:tabs>
+              <w:tab w:val="right" w:leader="dot" w:pos="9628"/>
+            </w:tabs>
+            <w:rPr>
+              <w:rFonts w:asciiTheme="minorHAnsi" w:eastAsiaTheme="minorEastAsia" w:hAnsiTheme="minorHAnsi"/>
+              <w:noProof/>
+              <w:sz w:val="22"/>
+              <w:lang w:eastAsia="da-DK"/>
+            </w:rPr>
+          </w:pPr>
+          <w:hyperlink w:anchor="_Toc485377598" w:history="1">
+            <w:r>
+              <w:rPr>
+                <w:rStyle w:val="Hyperlink"/>
+                <w:noProof/>
+              </w:rPr>
+              <w:t>Raven-Desktop</w:t>
+            </w:r>
+            <w:r>
+              <w:rPr>
+                <w:noProof/>
+                <w:webHidden/>
+              </w:rPr>
+              <w:tab/>
+            </w:r>
+            <w:r>
+              <w:rPr>
+                <w:noProof/>
+                <w:webHidden/>
+              </w:rPr>
+              <w:fldChar w:fldCharType="begin"/>
+            </w:r>
+            <w:r>
+              <w:rPr>
+                <w:noProof/>
+                <w:webHidden/>
+              </w:rPr>
+              <w:instrText xml:space="preserve"> PAGEREF _Toc485377598 \h </w:instrText>
+            </w:r>
+            <w:r>
+              <w:rPr>
+                <w:noProof/>
+                <w:webHidden/>
+              </w:rPr>
+            </w:r>
+            <w:r>
+              <w:rPr>
+                <w:noProof/>
+                <w:webHidden/>
+              </w:rPr>
+              <w:fldChar w:fldCharType="separate"/>
+            </w:r>
+            <w:r>
+              <w:rPr>
+                <w:noProof/>
+                <w:webHidden/>
+              </w:rPr>
+              <w:t>5</w:t>
+            </w:r>
+            <w:r>
+              <w:rPr>
+                <w:noProof/>
+                <w:webHidden/>
+              </w:rPr>
+              <w:fldChar w:fldCharType="end"/>
+            </w:r>
+          </w:hyperlink>
+        </w:p>
+        <w:p>
+          <w:pPr>
+            <w:pStyle w:val="TOC2"/>
+            <w:tabs>
+              <w:tab w:val="right" w:leader="dot" w:pos="9628"/>
+            </w:tabs>
+            <w:rPr>
+              <w:rFonts w:asciiTheme="minorHAnsi" w:eastAsiaTheme="minorEastAsia" w:hAnsiTheme="minorHAnsi"/>
+              <w:noProof/>
+              <w:sz w:val="22"/>
+              <w:lang w:eastAsia="da-DK"/>
+            </w:rPr>
+          </w:pPr>
+          <w:hyperlink w:anchor="_Toc485377599" w:history="1">
+            <w:r>
+              <w:rPr>
+                <w:rStyle w:val="Hyperlink"/>
+                <w:noProof/>
+              </w:rPr>
+              <w:t>Raven-Arduino</w:t>
+            </w:r>
+            <w:r>
+              <w:rPr>
+                <w:noProof/>
+                <w:webHidden/>
+              </w:rPr>
+              <w:tab/>
+            </w:r>
+            <w:r>
+              <w:rPr>
+                <w:noProof/>
+                <w:webHidden/>
+              </w:rPr>
+              <w:fldChar w:fldCharType="begin"/>
+            </w:r>
+            <w:r>
+              <w:rPr>
+                <w:noProof/>
+                <w:webHidden/>
+              </w:rPr>
+              <w:instrText xml:space="preserve"> PAGEREF _Toc485377599 \h </w:instrText>
+            </w:r>
+            <w:r>
+              <w:rPr>
+                <w:noProof/>
+                <w:webHidden/>
+              </w:rPr>
+            </w:r>
+            <w:r>
+              <w:rPr>
+                <w:noProof/>
+                <w:webHidden/>
+              </w:rPr>
+              <w:fldChar w:fldCharType="separate"/>
+            </w:r>
+            <w:r>
+              <w:rPr>
+                <w:noProof/>
+                <w:webHidden/>
+              </w:rPr>
+              <w:t>5</w:t>
+            </w:r>
+            <w:r>
+              <w:rPr>
+                <w:noProof/>
+                <w:webHidden/>
+              </w:rPr>
+              <w:fldChar w:fldCharType="end"/>
+            </w:r>
+          </w:hyperlink>
+        </w:p>
+        <w:p>
+          <w:pPr>
+            <w:pStyle w:val="TOC2"/>
+            <w:tabs>
+              <w:tab w:val="right" w:leader="dot" w:pos="9628"/>
+            </w:tabs>
+            <w:rPr>
+              <w:rFonts w:asciiTheme="minorHAnsi" w:eastAsiaTheme="minorEastAsia" w:hAnsiTheme="minorHAnsi"/>
+              <w:noProof/>
+              <w:sz w:val="22"/>
+              <w:lang w:eastAsia="da-DK"/>
+            </w:rPr>
+          </w:pPr>
+          <w:hyperlink w:anchor="_Toc485377600" w:history="1">
+            <w:r>
+              <w:rPr>
+                <w:rStyle w:val="Hyperlink"/>
+                <w:noProof/>
+              </w:rPr>
+              <w:t>Raven-Android</w:t>
+            </w:r>
+            <w:r>
+              <w:rPr>
+                <w:noProof/>
+                <w:webHidden/>
+              </w:rPr>
+              <w:tab/>
+            </w:r>
+            <w:r>
+              <w:rPr>
+                <w:noProof/>
+                <w:webHidden/>
+              </w:rPr>
+              <w:fldChar w:fldCharType="begin"/>
+            </w:r>
+            <w:r>
+              <w:rPr>
+                <w:noProof/>
+                <w:webHidden/>
+              </w:rPr>
+              <w:instrText xml:space="preserve"> PAGEREF _Toc485377600 \h </w:instrText>
+            </w:r>
+            <w:r>
+              <w:rPr>
+                <w:noProof/>
+                <w:webHidden/>
+              </w:rPr>
+            </w:r>
+            <w:r>
+              <w:rPr>
+                <w:noProof/>
+                <w:webHidden/>
+              </w:rPr>
+              <w:fldChar w:fldCharType="separate"/>
+            </w:r>
+            <w:r>
+              <w:rPr>
+                <w:noProof/>
+                <w:webHidden/>
+              </w:rPr>
+              <w:t>5</w:t>
+            </w:r>
+            <w:r>
+              <w:rPr>
+                <w:noProof/>
+                <w:webHidden/>
+              </w:rPr>
+              <w:fldChar w:fldCharType="end"/>
+            </w:r>
+          </w:hyperlink>
+        </w:p>
+        <w:p>
+          <w:pPr>
+            <w:pStyle w:val="TOC1"/>
+            <w:tabs>
+              <w:tab w:val="right" w:leader="dot" w:pos="9628"/>
+            </w:tabs>
+            <w:rPr>
+              <w:rFonts w:asciiTheme="minorHAnsi" w:eastAsiaTheme="minorEastAsia" w:hAnsiTheme="minorHAnsi"/>
+              <w:noProof/>
+              <w:sz w:val="22"/>
+              <w:lang w:eastAsia="da-DK"/>
+            </w:rPr>
+          </w:pPr>
+          <w:hyperlink w:anchor="_Toc485377601" w:history="1">
+            <w:r>
+              <w:rPr>
+                <w:rStyle w:val="Hyperlink"/>
+                <w:noProof/>
+                <w:lang w:val="en-US"/>
+              </w:rPr>
+              <w:t>Værktøjer</w:t>
+            </w:r>
+            <w:r>
+              <w:rPr>
+                <w:noProof/>
+                <w:webHidden/>
+              </w:rPr>
+              <w:tab/>
+            </w:r>
+            <w:r>
+              <w:rPr>
+                <w:noProof/>
+                <w:webHidden/>
+              </w:rPr>
+              <w:fldChar w:fldCharType="begin"/>
+            </w:r>
+            <w:r>
+              <w:rPr>
+                <w:noProof/>
+                <w:webHidden/>
+              </w:rPr>
+              <w:instrText xml:space="preserve"> PAGEREF _Toc485377601 \h </w:instrText>
+            </w:r>
+            <w:r>
+              <w:rPr>
+                <w:noProof/>
+                <w:webHidden/>
+              </w:rPr>
+            </w:r>
+            <w:r>
+              <w:rPr>
+                <w:noProof/>
+                <w:webHidden/>
+              </w:rPr>
+              <w:fldChar w:fldCharType="separate"/>
+            </w:r>
+            <w:r>
+              <w:rPr>
+                <w:noProof/>
+                <w:webHidden/>
+              </w:rPr>
+              <w:t>5</w:t>
+            </w:r>
+            <w:r>
+              <w:rPr>
+                <w:noProof/>
+                <w:webHidden/>
+              </w:rPr>
+              <w:fldChar w:fldCharType="end"/>
+            </w:r>
+          </w:hyperlink>
+        </w:p>
+        <w:p>
+          <w:r>
+            <w:rPr>
+              <w:b/>
+              <w:bCs/>
+              <w:noProof/>
+            </w:rPr>
+            <w:fldChar w:fldCharType="end"/>
+          </w:r>
+        </w:p>
+      </w:sdtContent>
+    </w:sdt>
+    <w:p>
+      <w:pPr>
         <w:pStyle w:val="Heading1"/>
       </w:pPr>
+      <w:bookmarkStart w:id="1" w:name="_Toc485375445"/>
+      <w:bookmarkStart w:id="2" w:name="_Toc485377590"/>
+      <w:r>
+        <w:t>Forord</w:t>
+      </w:r>
+      <w:bookmarkEnd w:id="1"/>
+      <w:bookmarkEnd w:id="2"/>
+    </w:p>
+    <w:p>
+      <w:r>
+        <w:t>Denne rapport</w:t>
+      </w:r>
+      <w:r>
+        <w:t xml:space="preserve"> skrevet ud fra vores projekt </w:t>
+      </w:r>
+      <w:r>
+        <w:t>under</w:t>
+      </w:r>
+      <w:r>
+        <w:t xml:space="preserve"> H5, den er skrevet af Niklas W. Micheelsen &amp; Rasmus W. Knudsen.</w:t>
+      </w:r>
+      <w:r>
+        <w:t xml:space="preserve"> Rapporten omhandler en prototype af vores ’Vogn monitorering og analyse’ softwarepakke.</w:t>
+      </w:r>
+      <w:r>
+        <w:t xml:space="preserve"> </w:t>
+      </w:r>
+    </w:p>
+    <w:p>
+      <w:r>
+        <w:t xml:space="preserve">Vores projekt er tænkt som at være en prototype af en såkaldt </w:t>
+      </w:r>
+      <w:r>
+        <w:t>”</w:t>
+      </w:r>
+      <w:proofErr w:type="spellStart"/>
+      <w:r>
+        <w:t>black</w:t>
+      </w:r>
+      <w:proofErr w:type="spellEnd"/>
+      <w:r>
+        <w:t xml:space="preserve"> </w:t>
+      </w:r>
+      <w:proofErr w:type="spellStart"/>
+      <w:r>
+        <w:t>box</w:t>
+      </w:r>
+      <w:proofErr w:type="spellEnd"/>
+      <w:r>
+        <w:t>”</w:t>
+      </w:r>
+      <w:r>
+        <w:t xml:space="preserve"> som kan sælges som en del af en serviceaftale til større </w:t>
+      </w:r>
+      <w:r>
+        <w:t>transport firmaer, såsom DHL, UPS, 3x34 osv.</w:t>
+      </w:r>
+    </w:p>
+    <w:p>
+      <w:r>
+        <w:t xml:space="preserve">Vores Development prototype er delt op i tre dele – OBD-II </w:t>
+      </w:r>
+      <w:proofErr w:type="spellStart"/>
+      <w:r>
+        <w:t>connector</w:t>
+      </w:r>
+      <w:proofErr w:type="spellEnd"/>
+      <w:r>
+        <w:t xml:space="preserve">, </w:t>
+      </w:r>
+      <w:proofErr w:type="spellStart"/>
+      <w:r>
+        <w:t>Arduino</w:t>
+      </w:r>
+      <w:proofErr w:type="spellEnd"/>
+      <w:r>
+        <w:t xml:space="preserve"> og en Android mobil. Når vores ”</w:t>
+      </w:r>
+      <w:proofErr w:type="spellStart"/>
+      <w:r>
+        <w:t>proof</w:t>
+      </w:r>
+      <w:proofErr w:type="spellEnd"/>
+      <w:r>
+        <w:t xml:space="preserve"> of </w:t>
+      </w:r>
+      <w:proofErr w:type="spellStart"/>
+      <w:r>
+        <w:t>concept</w:t>
+      </w:r>
+      <w:proofErr w:type="spellEnd"/>
+      <w:r>
+        <w:t>” er fuld</w:t>
+      </w:r>
+      <w:r>
+        <w:t>t</w:t>
+      </w:r>
+      <w:r>
+        <w:t xml:space="preserve"> fungerende og </w:t>
+      </w:r>
+      <w:proofErr w:type="spellStart"/>
+      <w:r>
+        <w:t>Raven</w:t>
+      </w:r>
+      <w:proofErr w:type="spellEnd"/>
+      <w:r>
+        <w:t xml:space="preserve">-Desktop er færdigudviklet kan vi begynde på fase 2 af </w:t>
+      </w:r>
+      <w:proofErr w:type="spellStart"/>
+      <w:r>
+        <w:t>Raven</w:t>
+      </w:r>
+      <w:proofErr w:type="spellEnd"/>
+      <w:r>
+        <w:t>.</w:t>
+      </w:r>
+    </w:p>
+    <w:p>
+      <w:r>
+        <w:t>I fase 2 vil vi arbejde på at minimere prototypen til en</w:t>
+      </w:r>
+      <w:r>
+        <w:t xml:space="preserve"> lille kasse som man vil kunne efterlade </w:t>
+      </w:r>
+      <w:r>
+        <w:t xml:space="preserve">tilsluttet i bilens OBD-II stik. Med en indbygget GPS og et 3G GSM modem vil den kunne opdatere og sende data til </w:t>
+      </w:r>
+      <w:proofErr w:type="spellStart"/>
+      <w:r>
+        <w:t>Raven</w:t>
+      </w:r>
+      <w:proofErr w:type="spellEnd"/>
+      <w:r>
+        <w:t xml:space="preserve"> servers. </w:t>
+      </w:r>
+    </w:p>
+    <w:p>
+      <w:r>
+        <w:t xml:space="preserve">Navnet </w:t>
+      </w:r>
+      <w:proofErr w:type="spellStart"/>
+      <w:r>
+        <w:t>Raven</w:t>
+      </w:r>
+      <w:proofErr w:type="spellEnd"/>
+      <w:r>
+        <w:t xml:space="preserve"> har vi valgt som en reference </w:t>
+      </w:r>
+      <w:r>
+        <w:t>til Odins to r</w:t>
+      </w:r>
+      <w:r>
+        <w:t>avne, Hugin og Munin, som</w:t>
+      </w:r>
+      <w:r>
+        <w:t xml:space="preserve"> overvåger landskabet fra luften.</w:t>
+      </w:r>
+    </w:p>
+    <w:p>
+      <w:pPr>
+        <w:pStyle w:val="Heading1"/>
+      </w:pPr>
+      <w:bookmarkStart w:id="3" w:name="_Toc485375446"/>
+      <w:bookmarkStart w:id="4" w:name="_Toc485377591"/>
       <w:r>
         <w:t>Indledning</w:t>
       </w:r>
+      <w:bookmarkEnd w:id="3"/>
+      <w:bookmarkEnd w:id="4"/>
     </w:p>
     <w:p>
       <w:proofErr w:type="spellStart"/>
@@ -25,21 +1289,45 @@
       </w:r>
       <w:proofErr w:type="spellEnd"/>
       <w:r>
-        <w:t xml:space="preserve"> sine ch</w:t>
-      </w:r>
-      <w:r>
-        <w:t>auffører, vogne og deres ruter.</w:t>
-      </w:r>
-    </w:p>
-    <w:p>
-      <w:r>
-        <w:t>Dette bliver udført ved hjælp af bilens OBD stik, der er en standard inden for Auto industrien. OBD står for ”On-Board Diagnostics” og giver adgang til bilens CAN Bus som giver adgang til ’hjernen’ af bilen dvs. data så som hastighed, RPM, Motor stress og meget mere. Disse informationer bliver sendt til chaufførens smartphone over bluetooth, der derefter vil blive</w:t>
-      </w:r>
-      <w:r>
-        <w:t xml:space="preserve"> sendt til </w:t>
+        <w:t xml:space="preserve"> </w:t>
+      </w:r>
+      <w:r>
+        <w:t>og analysere</w:t>
+      </w:r>
+      <w:r>
+        <w:t xml:space="preserve"> sine chauffører, vogne og deres ruter.</w:t>
+      </w:r>
+    </w:p>
+    <w:p>
+      <w:r>
+        <w:t>Dette bliver udført ved hjælp af bilens OBD</w:t>
+      </w:r>
+      <w:r>
+        <w:t>-II</w:t>
+      </w:r>
+      <w:r>
+        <w:t xml:space="preserve"> stik, der er en </w:t>
+      </w:r>
+      <w:r>
+        <w:t xml:space="preserve">ny </w:t>
+      </w:r>
+      <w:r>
+        <w:t xml:space="preserve">standard inden for Auto industrien. OBD står for ”On-Board Diagnostics” og giver adgang til bilens CAN Bus som giver adgang til ’hjernen’ af bilen dvs. data så som hastighed, RPM, Motor stress og meget </w:t>
+      </w:r>
+      <w:r>
+        <w:lastRenderedPageBreak/>
+        <w:t xml:space="preserve">mere. Disse informationer bliver sendt til chaufførens smartphone over </w:t>
       </w:r>
       <w:proofErr w:type="spellStart"/>
       <w:r>
+        <w:t>bluetooth</w:t>
+      </w:r>
+      <w:proofErr w:type="spellEnd"/>
+      <w:r>
+        <w:t xml:space="preserve">, der derefter vil blive sendt til </w:t>
+      </w:r>
+      <w:proofErr w:type="spellStart"/>
+      <w:r>
         <w:t>Raven</w:t>
       </w:r>
       <w:proofErr w:type="spellEnd"/>
@@ -57,10 +1345,7 @@
       </w:r>
       <w:proofErr w:type="spellEnd"/>
       <w:r>
-        <w:t xml:space="preserve"> programmet, skrive medarbejderens nummerplade, stelnummer eller potentielt andre identificerende detaljer og se alle ruter en specifik medarbejder har foretaget. Arbejdsgiver vil så kunne trykke på en given rute og verificere at der e</w:t>
-      </w:r>
-      <w:r>
-        <w:t>r hold i klagen og tage aktion.</w:t>
+        <w:t xml:space="preserve"> programmet, skrive medarbejderens nummerplade, stelnummer eller potentielt andre identificerende detaljer og se alle ruter en specifik medarbejder har foretaget. Arbejdsgiver vil så kunne trykke på en given rute og verificere at der er hold i klagen og tage aktion.</w:t>
       </w:r>
     </w:p>
     <w:p>
@@ -70,11 +1355,342 @@
     </w:p>
     <w:p>
       <w:pPr>
+        <w:pStyle w:val="Heading2"/>
+      </w:pPr>
+      <w:bookmarkStart w:id="5" w:name="_Toc485375447"/>
+      <w:bookmarkStart w:id="6" w:name="_Toc485377592"/>
+      <w:r>
+        <w:t>Projektstyring</w:t>
+      </w:r>
+      <w:bookmarkEnd w:id="5"/>
+      <w:bookmarkEnd w:id="6"/>
+    </w:p>
+    <w:p>
+      <w:r>
+        <w:t xml:space="preserve">Til </w:t>
+      </w:r>
+      <w:r>
+        <w:t xml:space="preserve">projektstyring har vi brugt </w:t>
+      </w:r>
+      <w:proofErr w:type="spellStart"/>
+      <w:r>
+        <w:t>Kanbanboard</w:t>
+      </w:r>
+      <w:proofErr w:type="spellEnd"/>
+      <w:r>
+        <w:t xml:space="preserve"> og servicen ”</w:t>
+      </w:r>
+      <w:proofErr w:type="spellStart"/>
+      <w:r>
+        <w:t>Trello</w:t>
+      </w:r>
+      <w:proofErr w:type="spellEnd"/>
+      <w:r>
+        <w:t xml:space="preserve">”, </w:t>
+      </w:r>
+      <w:proofErr w:type="spellStart"/>
+      <w:r>
+        <w:t>Trello</w:t>
+      </w:r>
+      <w:proofErr w:type="spellEnd"/>
+      <w:r>
+        <w:t xml:space="preserve"> giver os mulighed for hu</w:t>
+      </w:r>
+      <w:r>
+        <w:t xml:space="preserve">rtigt at kunne oprette nye opgraver med detaljeret beskrivelser. </w:t>
+      </w:r>
+      <w:proofErr w:type="spellStart"/>
+      <w:r>
+        <w:t>Trello</w:t>
+      </w:r>
+      <w:proofErr w:type="spellEnd"/>
+      <w:r>
+        <w:t xml:space="preserve"> virker på den måde at man kan organisere opgaver som digitale post-it notes og tilføje dem til forskellige kolonner.</w:t>
+      </w:r>
+    </w:p>
+    <w:p>
+      <w:r>
+        <w:t xml:space="preserve">Når en ny opgave skal oprettes starter den ved at blive tilføjet til en af vores ’To-do’ kolonner for vores forskellige projekt dele. Hvis denne opgave angiver en opgave for </w:t>
+      </w:r>
+      <w:proofErr w:type="spellStart"/>
+      <w:r>
+        <w:t>Raven-Arduino</w:t>
+      </w:r>
+      <w:proofErr w:type="spellEnd"/>
+      <w:r>
+        <w:t xml:space="preserve"> </w:t>
+      </w:r>
+      <w:r>
+        <w:t xml:space="preserve">vil den blive markeret som en </w:t>
+      </w:r>
+      <w:proofErr w:type="spellStart"/>
+      <w:r>
+        <w:t>Arduino</w:t>
+      </w:r>
+      <w:proofErr w:type="spellEnd"/>
+      <w:r>
+        <w:t xml:space="preserve"> opgave og tilføjes til vores ’To-Do’ kolonne</w:t>
+      </w:r>
+      <w:r>
+        <w:t>, når opgaven bliver begyndt</w:t>
+      </w:r>
+      <w:r>
+        <w:t xml:space="preserve"> på bliver opgaven flyttet til ’In-</w:t>
+      </w:r>
+      <w:proofErr w:type="spellStart"/>
+      <w:r>
+        <w:t>progress’</w:t>
+      </w:r>
+      <w:proofErr w:type="spellEnd"/>
+      <w:r>
+        <w:t xml:space="preserve"> og eventuelle under opgaver vil derefter blive tjekket af på listen en for en. Når alle under opgaver er fuldført vil opgaven bliver flyttet en sidste gang, til vores ’Done’ kolonne der over tid vil blive længere og længere. </w:t>
+      </w:r>
+    </w:p>
+    <w:p>
+      <w:pPr>
         <w:pStyle w:val="Heading1"/>
-      </w:pPr>
+        <w:rPr>
+          <w:ins w:id="7" w:author="Niklas Micheelsen" w:date="2017-06-16T10:23:00Z"/>
+        </w:rPr>
+      </w:pPr>
+      <w:bookmarkStart w:id="8" w:name="_Toc485375448"/>
+      <w:bookmarkStart w:id="9" w:name="_Toc485377593"/>
+      <w:commentRangeStart w:id="10"/>
+      <w:ins w:id="11" w:author="Niklas Micheelsen" w:date="2017-06-16T10:23:00Z">
+        <w:r>
+          <w:t>Problemstilling</w:t>
+        </w:r>
+      </w:ins>
+      <w:commentRangeEnd w:id="10"/>
+      <w:r>
+        <w:rPr>
+          <w:rStyle w:val="CommentReference"/>
+          <w:rFonts w:asciiTheme="minorHAnsi" w:eastAsiaTheme="minorHAnsi" w:hAnsiTheme="minorHAnsi" w:cstheme="minorBidi"/>
+          <w:color w:val="auto"/>
+        </w:rPr>
+        <w:commentReference w:id="10"/>
+      </w:r>
+      <w:bookmarkEnd w:id="8"/>
+      <w:bookmarkEnd w:id="9"/>
+    </w:p>
+    <w:p>
+      <w:pPr>
+        <w:rPr>
+          <w:b/>
+        </w:rPr>
+      </w:pPr>
+      <w:r>
+        <w:rPr>
+          <w:b/>
+        </w:rPr>
+        <w:t>Hvordan kan det være, at i har valgt at lave dette produkt?</w:t>
+      </w:r>
+    </w:p>
+    <w:p>
+      <w:r>
+        <w:t xml:space="preserve">Det er hovedsageligt fordi at vi har stor interesse </w:t>
+      </w:r>
+      <w:r>
+        <w:t>inden for</w:t>
+      </w:r>
+      <w:r>
+        <w:t xml:space="preserve"> biler, men også fordi at det </w:t>
+      </w:r>
+      <w:r>
+        <w:t>ville være</w:t>
+      </w:r>
+      <w:r>
+        <w:t xml:space="preserve"> spændende at lave et projekt </w:t>
+      </w:r>
+      <w:r>
+        <w:t>som b</w:t>
+      </w:r>
+      <w:r>
+        <w:t>åde var afhængelig af</w:t>
+      </w:r>
+      <w:r>
+        <w:t xml:space="preserve"> hardware o</w:t>
+      </w:r>
+      <w:r>
+        <w:t>g som benyttede flere platforme, noget som ligner et realistisk produkt og som inkluderede et område vi ikke havde særligt meget kendskab til.</w:t>
+      </w:r>
+    </w:p>
+    <w:p>
+      <w:pPr>
+        <w:rPr>
+          <w:b/>
+        </w:rPr>
+      </w:pPr>
+      <w:r>
+        <w:rPr>
+          <w:b/>
+        </w:rPr>
+        <w:t>Hvor kom ideen fra?</w:t>
+      </w:r>
+    </w:p>
+    <w:p>
+      <w:r>
+        <w:t>Ideen kom fra at en af vores fædre som havde lavet noget lignede for mange år siden. Noget som han forslog kunne erstattes hvis nogle tog konceptet og forbedrede det. Realistisk set så er hvad vi har lavet en prototype da for at det kan erstatte den gamle version mangler der meget funktionalitet.</w:t>
+      </w:r>
+      <w:r>
+        <w:t xml:space="preserve"> Men det er hovedsageligt der inspirationen kom fra.</w:t>
+      </w:r>
+    </w:p>
+    <w:p>
+      <w:pPr>
+        <w:rPr>
+          <w:b/>
+        </w:rPr>
+      </w:pPr>
+      <w:r>
+        <w:rPr>
+          <w:b/>
+        </w:rPr>
+        <w:t>Hvad vi</w:t>
+      </w:r>
+      <w:r>
+        <w:rPr>
+          <w:b/>
+        </w:rPr>
+        <w:t>lle</w:t>
+      </w:r>
+      <w:r>
+        <w:rPr>
+          <w:b/>
+        </w:rPr>
+        <w:t xml:space="preserve"> i gerne lære igennem arbejdet?</w:t>
+      </w:r>
+    </w:p>
+    <w:p>
+      <w:pPr>
+        <w:rPr>
+          <w:ins w:id="12" w:author="Niklas Micheelsen" w:date="2017-06-16T10:23:00Z"/>
+          <w:b/>
+          <w:rPrChange w:id="13" w:author="Niklas Micheelsen" w:date="2017-06-16T10:23:00Z">
+            <w:rPr>
+              <w:ins w:id="14" w:author="Niklas Micheelsen" w:date="2017-06-16T10:23:00Z"/>
+            </w:rPr>
+          </w:rPrChange>
+        </w:rPr>
+      </w:pPr>
+      <w:r>
+        <w:t>Vi ville gerne lære mere om RTOS</w:t>
+      </w:r>
+      <w:r>
+        <w:t xml:space="preserve"> da det er et meget brugbart værktøj i den virkelige verden, og det også været udfordrende at arbejde med </w:t>
+      </w:r>
+      <w:proofErr w:type="spellStart"/>
+      <w:r>
+        <w:t>Arduino</w:t>
+      </w:r>
+      <w:proofErr w:type="spellEnd"/>
+      <w:r>
+        <w:t>.</w:t>
+      </w:r>
+    </w:p>
+    <w:p>
+      <w:pPr>
+        <w:pStyle w:val="Heading1"/>
+      </w:pPr>
+      <w:bookmarkStart w:id="15" w:name="_Toc485375449"/>
+      <w:bookmarkStart w:id="16" w:name="_Toc485377594"/>
+      <w:r>
+        <w:lastRenderedPageBreak/>
+        <w:t>Problemformulering</w:t>
+      </w:r>
+      <w:bookmarkEnd w:id="15"/>
+      <w:bookmarkEnd w:id="16"/>
+    </w:p>
+    <w:p>
+      <w:pPr>
+        <w:pPrChange w:id="17" w:author="Niklas Micheelsen" w:date="2017-06-16T10:23:00Z">
+          <w:pPr>
+            <w:pStyle w:val="Heading1"/>
+          </w:pPr>
+        </w:pPrChange>
+      </w:pPr>
+      <w:r>
+        <w:t>Problemer, bekymringer eller ting der bør overvejes inden for denne type af produkt.</w:t>
+      </w:r>
+    </w:p>
+    <w:p>
+      <w:pPr>
+        <w:rPr>
+          <w:b/>
+        </w:rPr>
+      </w:pPr>
+    </w:p>
+    <w:p>
+      <w:pPr>
+        <w:pStyle w:val="Heading1"/>
+      </w:pPr>
+      <w:bookmarkStart w:id="18" w:name="_Toc485375450"/>
+      <w:bookmarkStart w:id="19" w:name="_Toc485377595"/>
+      <w:r>
+        <w:t>Rigt billede</w:t>
+      </w:r>
+      <w:bookmarkEnd w:id="19"/>
+    </w:p>
+    <w:p>
+      <w:r>
+        <w:rPr>
+          <w:noProof/>
+          <w:lang w:eastAsia="da-DK"/>
+        </w:rPr>
+        <w:drawing>
+          <wp:inline distT="0" distB="0" distL="0" distR="0" wp14:anchorId="125F7146" wp14:editId="0DA1A348">
+            <wp:extent cx="6120130" cy="2788920"/>
+            <wp:effectExtent l="0" t="0" r="0" b="0"/>
+            <wp:docPr id="1" name="Picture 1"/>
+            <wp:cNvGraphicFramePr>
+              <a:graphicFrameLocks xmlns:a="http://schemas.openxmlformats.org/drawingml/2006/main" noChangeAspect="1"/>
+            </wp:cNvGraphicFramePr>
+            <a:graphic xmlns:a="http://schemas.openxmlformats.org/drawingml/2006/main">
+              <a:graphicData uri="http://schemas.openxmlformats.org/drawingml/2006/picture">
+                <pic:pic xmlns:pic="http://schemas.openxmlformats.org/drawingml/2006/picture">
+                  <pic:nvPicPr>
+                    <pic:cNvPr id="1" name="Rigt billede.png"/>
+                    <pic:cNvPicPr/>
+                  </pic:nvPicPr>
+                  <pic:blipFill>
+                    <a:blip r:embed="rId11" cstate="print">
+                      <a:extLst>
+                        <a:ext uri="{28A0092B-C50C-407E-A947-70E740481C1C}">
+                          <a14:useLocalDpi xmlns:a14="http://schemas.microsoft.com/office/drawing/2010/main" val="0"/>
+                        </a:ext>
+                      </a:extLst>
+                    </a:blip>
+                    <a:stretch>
+                      <a:fillRect/>
+                    </a:stretch>
+                  </pic:blipFill>
+                  <pic:spPr>
+                    <a:xfrm>
+                      <a:off x="0" y="0"/>
+                      <a:ext cx="6120130" cy="2788920"/>
+                    </a:xfrm>
+                    <a:prstGeom prst="rect">
+                      <a:avLst/>
+                    </a:prstGeom>
+                  </pic:spPr>
+                </pic:pic>
+              </a:graphicData>
+            </a:graphic>
+          </wp:inline>
+        </w:drawing>
+      </w:r>
+    </w:p>
+    <w:p/>
+    <w:p>
+      <w:pPr>
+        <w:pStyle w:val="Heading1"/>
+      </w:pPr>
+      <w:bookmarkStart w:id="20" w:name="_Toc485377596"/>
       <w:r>
         <w:t>Kravspecifikation</w:t>
       </w:r>
+      <w:bookmarkEnd w:id="18"/>
+      <w:bookmarkEnd w:id="20"/>
     </w:p>
     <w:p>
       <w:r>
@@ -92,10 +1708,7 @@
     </w:p>
     <w:p>
       <w:r>
-        <w:t>Android</w:t>
-      </w:r>
-      <w:r>
-        <w:t>:</w:t>
+        <w:t>Android:</w:t>
       </w:r>
     </w:p>
     <w:p>
@@ -107,7 +1720,23 @@
         </w:numPr>
       </w:pPr>
       <w:r>
-        <w:t>Modtag data fra bluetooth modulet på Arduino’en.</w:t>
+        <w:t xml:space="preserve">Modtag data fra </w:t>
+      </w:r>
+      <w:proofErr w:type="spellStart"/>
+      <w:r>
+        <w:t>bluetooth</w:t>
+      </w:r>
+      <w:proofErr w:type="spellEnd"/>
+      <w:r>
+        <w:t xml:space="preserve"> modulet på </w:t>
+      </w:r>
+      <w:proofErr w:type="spellStart"/>
+      <w:r>
+        <w:t>Arduino’en</w:t>
+      </w:r>
+      <w:proofErr w:type="spellEnd"/>
+      <w:r>
+        <w:t>.</w:t>
       </w:r>
     </w:p>
     <w:p>
@@ -135,9 +1764,11 @@
       </w:r>
     </w:p>
     <w:p>
+      <w:proofErr w:type="spellStart"/>
       <w:r>
         <w:t>Arduino</w:t>
       </w:r>
+      <w:proofErr w:type="spellEnd"/>
       <w:r>
         <w:t>:</w:t>
       </w:r>
@@ -180,10 +1811,7 @@
     </w:p>
     <w:p>
       <w:r>
-        <w:t>Database</w:t>
-      </w:r>
-      <w:r>
-        <w:t>:</w:t>
+        <w:t>Database:</w:t>
       </w:r>
     </w:p>
     <w:p>
@@ -202,14 +1830,21 @@
       <w:pPr>
         <w:pStyle w:val="Heading1"/>
       </w:pPr>
-      <w:r>
+      <w:bookmarkStart w:id="21" w:name="_Toc485375451"/>
+      <w:bookmarkStart w:id="22" w:name="_Toc485377597"/>
+      <w:r>
+        <w:lastRenderedPageBreak/>
         <w:t>Udviklingsmiljøer</w:t>
       </w:r>
+      <w:bookmarkEnd w:id="21"/>
+      <w:bookmarkEnd w:id="22"/>
     </w:p>
     <w:p>
       <w:pPr>
         <w:pStyle w:val="Heading2"/>
       </w:pPr>
+      <w:bookmarkStart w:id="23" w:name="_Toc485375452"/>
+      <w:bookmarkStart w:id="24" w:name="_Toc485377598"/>
       <w:proofErr w:type="spellStart"/>
       <w:r>
         <w:t>Raven</w:t>
@@ -218,6 +1853,8 @@
       <w:r>
         <w:t>-Desktop</w:t>
       </w:r>
+      <w:bookmarkEnd w:id="23"/>
+      <w:bookmarkEnd w:id="24"/>
     </w:p>
     <w:p>
       <w:pPr>
@@ -244,140 +1881,358 @@
       <w:pPr>
         <w:pStyle w:val="Heading2"/>
       </w:pPr>
+      <w:bookmarkStart w:id="25" w:name="_Toc485375453"/>
+      <w:bookmarkStart w:id="26" w:name="_Toc485377599"/>
       <w:proofErr w:type="spellStart"/>
       <w:r>
-        <w:lastRenderedPageBreak/>
+        <w:t>Raven-Arduino</w:t>
+      </w:r>
+      <w:bookmarkEnd w:id="25"/>
+      <w:bookmarkEnd w:id="26"/>
+      <w:proofErr w:type="spellEnd"/>
+    </w:p>
+    <w:p>
+      <w:pPr>
+        <w:spacing w:after="0"/>
+      </w:pPr>
+      <w:r>
+        <w:t xml:space="preserve">Miljø: </w:t>
+      </w:r>
+      <w:proofErr w:type="spellStart"/>
+      <w:r>
+        <w:t>Arduino</w:t>
+      </w:r>
+      <w:proofErr w:type="spellEnd"/>
+      <w:r>
+        <w:t xml:space="preserve"> IDE</w:t>
+      </w:r>
+    </w:p>
+    <w:p>
+      <w:proofErr w:type="spellStart"/>
+      <w:r>
+        <w:t>Raven-</w:t>
+      </w:r>
+      <w:r>
+        <w:t>Arduino</w:t>
+      </w:r>
+      <w:proofErr w:type="spellEnd"/>
+      <w:r>
+        <w:t xml:space="preserve"> er skrevet i C</w:t>
+      </w:r>
+      <w:r>
+        <w:t>.</w:t>
+      </w:r>
+      <w:r>
+        <w:t xml:space="preserve"> </w:t>
+      </w:r>
+    </w:p>
+    <w:p>
+      <w:pPr>
+        <w:pStyle w:val="Heading2"/>
+      </w:pPr>
+      <w:bookmarkStart w:id="27" w:name="_Toc485375454"/>
+      <w:bookmarkStart w:id="28" w:name="_Toc485377600"/>
+      <w:proofErr w:type="spellStart"/>
+      <w:r>
         <w:t>Raven</w:t>
       </w:r>
       <w:proofErr w:type="spellEnd"/>
       <w:r>
-        <w:t>-Arduino</w:t>
-      </w:r>
+        <w:t>-Android</w:t>
+      </w:r>
+      <w:bookmarkEnd w:id="27"/>
+      <w:bookmarkEnd w:id="28"/>
     </w:p>
     <w:p>
       <w:pPr>
         <w:spacing w:after="0"/>
       </w:pPr>
       <w:r>
-        <w:t>Miljø: Arduino IDE</w:t>
-      </w:r>
-    </w:p>
-    <w:p>
+        <w:t>Miljø: Android Studio</w:t>
+      </w:r>
+    </w:p>
+    <w:p>
+      <w:pPr>
+        <w:spacing w:after="0"/>
+      </w:pPr>
       <w:proofErr w:type="spellStart"/>
       <w:r>
         <w:t>Raven</w:t>
       </w:r>
       <w:proofErr w:type="spellEnd"/>
       <w:r>
-        <w:t>-</w:t>
-      </w:r>
-      <w:r>
-        <w:t>Arduino er skrevet i C/C++.</w:t>
-      </w:r>
-      <w:r>
-        <w:t xml:space="preserve"> </w:t>
-      </w:r>
-    </w:p>
-    <w:p>
-      <w:pPr>
-        <w:pStyle w:val="Heading2"/>
-      </w:pPr>
+        <w:t xml:space="preserve">-Android er skrevet i </w:t>
+      </w:r>
       <w:proofErr w:type="spellStart"/>
       <w:r>
-        <w:t>Raven</w:t>
+        <w:t>java</w:t>
       </w:r>
       <w:proofErr w:type="spellEnd"/>
       <w:r>
-        <w:t>-Android</w:t>
-      </w:r>
-    </w:p>
-    <w:p>
-      <w:pPr>
-        <w:spacing w:after="0"/>
-      </w:pPr>
-      <w:r>
-        <w:t xml:space="preserve">Miljø: </w:t>
-      </w:r>
-      <w:r>
+        <w:t>.</w:t>
+      </w:r>
+    </w:p>
+    <w:p>
+      <w:pPr>
+        <w:pStyle w:val="Heading1"/>
+        <w:rPr>
+          <w:lang w:val="en-US"/>
+        </w:rPr>
+      </w:pPr>
+      <w:bookmarkStart w:id="29" w:name="_Toc485375455"/>
+      <w:bookmarkStart w:id="30" w:name="_Toc485377601"/>
+      <w:proofErr w:type="spellStart"/>
+      <w:r>
+        <w:rPr>
+          <w:lang w:val="en-US"/>
+        </w:rPr>
+        <w:t>Værktøjer</w:t>
+      </w:r>
+      <w:bookmarkEnd w:id="29"/>
+      <w:bookmarkEnd w:id="30"/>
+      <w:proofErr w:type="spellEnd"/>
+    </w:p>
+    <w:p>
+      <w:pPr>
+        <w:rPr>
+          <w:lang w:val="en-US"/>
+        </w:rPr>
+      </w:pPr>
+      <w:proofErr w:type="spellStart"/>
+      <w:r>
+        <w:rPr>
+          <w:lang w:val="en-US"/>
+        </w:rPr>
+        <w:t>Balsamiq</w:t>
+      </w:r>
+      <w:proofErr w:type="spellEnd"/>
+      <w:r>
+        <w:rPr>
+          <w:lang w:val="en-US"/>
+        </w:rPr>
+        <w:t xml:space="preserve"> Mockups 3</w:t>
+      </w:r>
+    </w:p>
+    <w:p>
+      <w:pPr>
+        <w:rPr>
+          <w:lang w:val="en-US"/>
+        </w:rPr>
+      </w:pPr>
+      <w:r>
+        <w:rPr>
+          <w:lang w:val="en-US"/>
+        </w:rPr>
+        <w:t>Visual Studio</w:t>
+      </w:r>
+    </w:p>
+    <w:p>
+      <w:pPr>
+        <w:rPr>
+          <w:lang w:val="en-US"/>
+        </w:rPr>
+      </w:pPr>
+      <w:r>
+        <w:rPr>
+          <w:lang w:val="en-US"/>
+        </w:rPr>
         <w:t>Android Studio</w:t>
       </w:r>
     </w:p>
     <w:p>
       <w:pPr>
-        <w:spacing w:after="0"/>
-      </w:pPr>
+        <w:rPr>
+          <w:lang w:val="en-US"/>
+        </w:rPr>
+      </w:pPr>
+      <w:r>
+        <w:rPr>
+          <w:lang w:val="en-US"/>
+        </w:rPr>
+        <w:t>Arduino IDE</w:t>
+      </w:r>
+    </w:p>
+    <w:p>
+      <w:r>
+        <w:t>MYSQL</w:t>
+      </w:r>
+    </w:p>
+    <w:p>
       <w:proofErr w:type="spellStart"/>
       <w:r>
-        <w:t>Raven</w:t>
+        <w:t>GitHub</w:t>
       </w:r>
       <w:proofErr w:type="spellEnd"/>
-      <w:r>
-        <w:t xml:space="preserve">-Android er skrevet i </w:t>
-      </w:r>
+    </w:p>
+    <w:p>
       <w:proofErr w:type="spellStart"/>
       <w:r>
-        <w:t>java</w:t>
+        <w:t>Trello</w:t>
       </w:r>
       <w:proofErr w:type="spellEnd"/>
-      <w:r>
-        <w:t>.</w:t>
-      </w:r>
     </w:p>
     <w:p>
       <w:pPr>
         <w:pStyle w:val="Heading1"/>
       </w:pPr>
       <w:r>
-        <w:t>Værktøjer</w:t>
-      </w:r>
-    </w:p>
-    <w:p>
-      <w:r>
-        <w:t>Balsamiq Mockups 3</w:t>
-      </w:r>
-    </w:p>
-    <w:p>
-      <w:r>
-        <w:t>Visual Studio</w:t>
-      </w:r>
-    </w:p>
-    <w:p>
-      <w:r>
-        <w:t>Android Studio</w:t>
-      </w:r>
-    </w:p>
-    <w:p>
-      <w:r>
-        <w:t>Arduino IDE</w:t>
-      </w:r>
-    </w:p>
-    <w:p>
-      <w:r>
-        <w:t>MYSQL</w:t>
-      </w:r>
-    </w:p>
-    <w:p>
-      <w:proofErr w:type="spellStart"/>
-      <w:r>
-        <w:t>GitHub</w:t>
-      </w:r>
-      <w:proofErr w:type="spellEnd"/>
-    </w:p>
-    <w:p>
-      <w:r>
-        <w:t>Trello</w:t>
-      </w:r>
-      <w:bookmarkStart w:id="0" w:name="_GoBack"/>
-      <w:bookmarkEnd w:id="0"/>
+        <w:br w:type="page"/>
+      </w:r>
     </w:p>
     <w:sectPr>
+      <w:footerReference w:type="default" r:id="rId12"/>
       <w:pgSz w:w="11906" w:h="16838"/>
       <w:pgMar w:top="1701" w:right="1134" w:bottom="1701" w:left="1134" w:header="708" w:footer="708" w:gutter="0"/>
       <w:cols w:space="708"/>
+      <w:titlePg/>
       <w:docGrid w:linePitch="360"/>
     </w:sectPr>
   </w:body>
 </w:document>
+</file>
+
+<file path=word/comments.xml><?xml version="1.0" encoding="utf-8"?>
+<w:comments xmlns:wpc="http://schemas.microsoft.com/office/word/2010/wordprocessingCanvas" xmlns:cx="http://schemas.microsoft.com/office/drawing/2014/chartex" xmlns:mc="http://schemas.openxmlformats.org/markup-compatibility/2006" xmlns:o="urn:schemas-microsoft-com:office:office" xmlns:r="http://schemas.openxmlformats.org/officeDocument/2006/relationships" xmlns:m="http://schemas.openxmlformats.org/officeDocument/2006/math" xmlns:v="urn:schemas-microsoft-com:vml" xmlns:wp14="http://schemas.microsoft.com/office/word/2010/wordprocessingDrawing" xmlns:wp="http://schemas.openxmlformats.org/drawingml/2006/wordprocessingDrawing" xmlns:w10="urn:schemas-microsoft-com:office:word" xmlns:w="http://schemas.openxmlformats.org/wordprocessingml/2006/main" xmlns:w14="http://schemas.microsoft.com/office/word/2010/wordml" xmlns:w15="http://schemas.microsoft.com/office/word/2012/wordml" xmlns:w16se="http://schemas.microsoft.com/office/word/2015/wordml/symex" xmlns:wpg="http://schemas.microsoft.com/office/word/2010/wordprocessingGroup" xmlns:wpi="http://schemas.microsoft.com/office/word/2010/wordprocessingInk" xmlns:wne="http://schemas.microsoft.com/office/word/2006/wordml" xmlns:wps="http://schemas.microsoft.com/office/word/2010/wordprocessingShape" mc:Ignorable="w14 w15 w16se wp14">
+  <w:comment w:id="10" w:author="Niklas Micheelsen" w:date="2017-06-16T11:11:00Z" w:initials="N">
+    <w:p>
+      <w:pPr>
+        <w:pStyle w:val="CommentText"/>
+        <w:rPr>
+          <w:sz w:val="16"/>
+          <w:szCs w:val="16"/>
+        </w:rPr>
+      </w:pPr>
+      <w:r>
+        <w:rPr>
+          <w:rStyle w:val="CommentReference"/>
+        </w:rPr>
+        <w:annotationRef/>
+      </w:r>
+      <w:r>
+        <w:rPr>
+          <w:rStyle w:val="CommentReference"/>
+        </w:rPr>
+        <w:t>Flere spørgsmål?</w:t>
+      </w:r>
+    </w:p>
+  </w:comment>
+</w:comments>
+</file>
+
+<file path=word/commentsExtended.xml><?xml version="1.0" encoding="utf-8"?>
+<w15:commentsEx xmlns:wpc="http://schemas.microsoft.com/office/word/2010/wordprocessingCanvas" xmlns:cx="http://schemas.microsoft.com/office/drawing/2014/chartex" xmlns:mc="http://schemas.openxmlformats.org/markup-compatibility/2006" xmlns:o="urn:schemas-microsoft-com:office:office" xmlns:r="http://schemas.openxmlformats.org/officeDocument/2006/relationships" xmlns:m="http://schemas.openxmlformats.org/officeDocument/2006/math" xmlns:v="urn:schemas-microsoft-com:vml" xmlns:wp14="http://schemas.microsoft.com/office/word/2010/wordprocessingDrawing" xmlns:wp="http://schemas.openxmlformats.org/drawingml/2006/wordprocessingDrawing" xmlns:w10="urn:schemas-microsoft-com:office:word" xmlns:w="http://schemas.openxmlformats.org/wordprocessingml/2006/main" xmlns:w14="http://schemas.microsoft.com/office/word/2010/wordml" xmlns:w15="http://schemas.microsoft.com/office/word/2012/wordml" xmlns:w16se="http://schemas.microsoft.com/office/word/2015/wordml/symex" xmlns:wpg="http://schemas.microsoft.com/office/word/2010/wordprocessingGroup" xmlns:wpi="http://schemas.microsoft.com/office/word/2010/wordprocessingInk" xmlns:wne="http://schemas.microsoft.com/office/word/2006/wordml" xmlns:wps="http://schemas.microsoft.com/office/word/2010/wordprocessingShape" mc:Ignorable="w14 w15 w16se wp14">
+  <w15:commentEx w15:paraId="3207C76E" w15:done="0"/>
+</w15:commentsEx>
+</file>
+
+<file path=word/endnotes.xml><?xml version="1.0" encoding="utf-8"?>
+<w:endnotes xmlns:wpc="http://schemas.microsoft.com/office/word/2010/wordprocessingCanvas" xmlns:cx="http://schemas.microsoft.com/office/drawing/2014/chartex" xmlns:mc="http://schemas.openxmlformats.org/markup-compatibility/2006" xmlns:o="urn:schemas-microsoft-com:office:office" xmlns:r="http://schemas.openxmlformats.org/officeDocument/2006/relationships" xmlns:m="http://schemas.openxmlformats.org/officeDocument/2006/math" xmlns:v="urn:schemas-microsoft-com:vml" xmlns:wp14="http://schemas.microsoft.com/office/word/2010/wordprocessingDrawing" xmlns:wp="http://schemas.openxmlformats.org/drawingml/2006/wordprocessingDrawing" xmlns:w10="urn:schemas-microsoft-com:office:word" xmlns:w="http://schemas.openxmlformats.org/wordprocessingml/2006/main" xmlns:w14="http://schemas.microsoft.com/office/word/2010/wordml" xmlns:w15="http://schemas.microsoft.com/office/word/2012/wordml" xmlns:w16se="http://schemas.microsoft.com/office/word/2015/wordml/symex" xmlns:wpg="http://schemas.microsoft.com/office/word/2010/wordprocessingGroup" xmlns:wpi="http://schemas.microsoft.com/office/word/2010/wordprocessingInk" xmlns:wne="http://schemas.microsoft.com/office/word/2006/wordml" xmlns:wps="http://schemas.microsoft.com/office/word/2010/wordprocessingShape" mc:Ignorable="w14 w15 w16se wp14">
+  <w:endnote w:type="separator" w:id="-1">
+    <w:p>
+      <w:pPr>
+        <w:spacing w:after="0" w:line="240" w:lineRule="auto"/>
+      </w:pPr>
+      <w:r>
+        <w:separator/>
+      </w:r>
+    </w:p>
+  </w:endnote>
+  <w:endnote w:type="continuationSeparator" w:id="0">
+    <w:p>
+      <w:pPr>
+        <w:spacing w:after="0" w:line="240" w:lineRule="auto"/>
+      </w:pPr>
+      <w:r>
+        <w:continuationSeparator/>
+      </w:r>
+    </w:p>
+  </w:endnote>
+  <w:endnote w:type="continuationNotice" w:id="1">
+    <w:p>
+      <w:pPr>
+        <w:spacing w:after="0" w:line="240" w:lineRule="auto"/>
+      </w:pPr>
+    </w:p>
+  </w:endnote>
+</w:endnotes>
+</file>
+
+<file path=word/footer1.xml><?xml version="1.0" encoding="utf-8"?>
+<w:ftr xmlns:wpc="http://schemas.microsoft.com/office/word/2010/wordprocessingCanvas" xmlns:cx="http://schemas.microsoft.com/office/drawing/2014/chartex" xmlns:mc="http://schemas.openxmlformats.org/markup-compatibility/2006" xmlns:o="urn:schemas-microsoft-com:office:office" xmlns:r="http://schemas.openxmlformats.org/officeDocument/2006/relationships" xmlns:m="http://schemas.openxmlformats.org/officeDocument/2006/math" xmlns:v="urn:schemas-microsoft-com:vml" xmlns:wp14="http://schemas.microsoft.com/office/word/2010/wordprocessingDrawing" xmlns:wp="http://schemas.openxmlformats.org/drawingml/2006/wordprocessingDrawing" xmlns:w10="urn:schemas-microsoft-com:office:word" xmlns:w="http://schemas.openxmlformats.org/wordprocessingml/2006/main" xmlns:w14="http://schemas.microsoft.com/office/word/2010/wordml" xmlns:w15="http://schemas.microsoft.com/office/word/2012/wordml" xmlns:w16se="http://schemas.microsoft.com/office/word/2015/wordml/symex" xmlns:wpg="http://schemas.microsoft.com/office/word/2010/wordprocessingGroup" xmlns:wpi="http://schemas.microsoft.com/office/word/2010/wordprocessingInk" xmlns:wne="http://schemas.microsoft.com/office/word/2006/wordml" xmlns:wps="http://schemas.microsoft.com/office/word/2010/wordprocessingShape" mc:Ignorable="w14 w15 w16se wp14">
+  <w:sdt>
+    <w:sdtPr>
+      <w:id w:val="1141924504"/>
+      <w:docPartObj>
+        <w:docPartGallery w:val="Page Numbers (Bottom of Page)"/>
+        <w:docPartUnique/>
+      </w:docPartObj>
+    </w:sdtPr>
+    <w:sdtEndPr/>
+    <w:sdtContent>
+      <w:p>
+        <w:pPr>
+          <w:pStyle w:val="Footer"/>
+          <w:jc w:val="right"/>
+        </w:pPr>
+        <w:r>
+          <w:fldChar w:fldCharType="begin"/>
+        </w:r>
+        <w:r>
+          <w:instrText>PAGE   \* MERGEFORMAT</w:instrText>
+        </w:r>
+        <w:r>
+          <w:fldChar w:fldCharType="separate"/>
+        </w:r>
+        <w:r>
+          <w:rPr>
+            <w:noProof/>
+          </w:rPr>
+          <w:t>6</w:t>
+        </w:r>
+        <w:r>
+          <w:fldChar w:fldCharType="end"/>
+        </w:r>
+      </w:p>
+    </w:sdtContent>
+  </w:sdt>
+  <w:p>
+    <w:pPr>
+      <w:pStyle w:val="Footer"/>
+    </w:pPr>
+  </w:p>
+</w:ftr>
+</file>
+
+<file path=word/footnotes.xml><?xml version="1.0" encoding="utf-8"?>
+<w:footnotes xmlns:wpc="http://schemas.microsoft.com/office/word/2010/wordprocessingCanvas" xmlns:cx="http://schemas.microsoft.com/office/drawing/2014/chartex" xmlns:mc="http://schemas.openxmlformats.org/markup-compatibility/2006" xmlns:o="urn:schemas-microsoft-com:office:office" xmlns:r="http://schemas.openxmlformats.org/officeDocument/2006/relationships" xmlns:m="http://schemas.openxmlformats.org/officeDocument/2006/math" xmlns:v="urn:schemas-microsoft-com:vml" xmlns:wp14="http://schemas.microsoft.com/office/word/2010/wordprocessingDrawing" xmlns:wp="http://schemas.openxmlformats.org/drawingml/2006/wordprocessingDrawing" xmlns:w10="urn:schemas-microsoft-com:office:word" xmlns:w="http://schemas.openxmlformats.org/wordprocessingml/2006/main" xmlns:w14="http://schemas.microsoft.com/office/word/2010/wordml" xmlns:w15="http://schemas.microsoft.com/office/word/2012/wordml" xmlns:w16se="http://schemas.microsoft.com/office/word/2015/wordml/symex" xmlns:wpg="http://schemas.microsoft.com/office/word/2010/wordprocessingGroup" xmlns:wpi="http://schemas.microsoft.com/office/word/2010/wordprocessingInk" xmlns:wne="http://schemas.microsoft.com/office/word/2006/wordml" xmlns:wps="http://schemas.microsoft.com/office/word/2010/wordprocessingShape" mc:Ignorable="w14 w15 w16se wp14">
+  <w:footnote w:type="separator" w:id="-1">
+    <w:p>
+      <w:pPr>
+        <w:spacing w:after="0" w:line="240" w:lineRule="auto"/>
+      </w:pPr>
+      <w:r>
+        <w:separator/>
+      </w:r>
+    </w:p>
+  </w:footnote>
+  <w:footnote w:type="continuationSeparator" w:id="0">
+    <w:p>
+      <w:pPr>
+        <w:spacing w:after="0" w:line="240" w:lineRule="auto"/>
+      </w:pPr>
+      <w:r>
+        <w:continuationSeparator/>
+      </w:r>
+    </w:p>
+  </w:footnote>
+  <w:footnote w:type="continuationNotice" w:id="1">
+    <w:p>
+      <w:pPr>
+        <w:spacing w:after="0" w:line="240" w:lineRule="auto"/>
+      </w:pPr>
+    </w:p>
+  </w:footnote>
+</w:footnotes>
 </file>
 
 <file path=word/numbering.xml><?xml version="1.0" encoding="utf-8"?>
@@ -936,6 +2791,14 @@
     <w:abstractNumId w:val="4"/>
   </w:num>
 </w:numbering>
+</file>
+
+<file path=word/people.xml><?xml version="1.0" encoding="utf-8"?>
+<w15:people xmlns:wpc="http://schemas.microsoft.com/office/word/2010/wordprocessingCanvas" xmlns:cx="http://schemas.microsoft.com/office/drawing/2014/chartex" xmlns:mc="http://schemas.openxmlformats.org/markup-compatibility/2006" xmlns:o="urn:schemas-microsoft-com:office:office" xmlns:r="http://schemas.openxmlformats.org/officeDocument/2006/relationships" xmlns:m="http://schemas.openxmlformats.org/officeDocument/2006/math" xmlns:v="urn:schemas-microsoft-com:vml" xmlns:wp14="http://schemas.microsoft.com/office/word/2010/wordprocessingDrawing" xmlns:wp="http://schemas.openxmlformats.org/drawingml/2006/wordprocessingDrawing" xmlns:w10="urn:schemas-microsoft-com:office:word" xmlns:w="http://schemas.openxmlformats.org/wordprocessingml/2006/main" xmlns:w14="http://schemas.microsoft.com/office/word/2010/wordml" xmlns:w15="http://schemas.microsoft.com/office/word/2012/wordml" xmlns:w16se="http://schemas.microsoft.com/office/word/2015/wordml/symex" xmlns:wpg="http://schemas.microsoft.com/office/word/2010/wordprocessingGroup" xmlns:wpi="http://schemas.microsoft.com/office/word/2010/wordprocessingInk" xmlns:wne="http://schemas.microsoft.com/office/word/2006/wordml" xmlns:wps="http://schemas.microsoft.com/office/word/2010/wordprocessingShape" mc:Ignorable="w14 w15 w16se wp14">
+  <w15:person w15:author="Niklas Micheelsen">
+    <w15:presenceInfo w15:providerId="Windows Live" w15:userId="9b792ac265ee9ff5"/>
+  </w15:person>
+</w15:people>
 </file>
 
 <file path=word/styles.xml><?xml version="1.0" encoding="utf-8"?>
@@ -1331,8 +3194,9 @@
   <w:style w:type="paragraph" w:default="1" w:styleId="Normal">
     <w:name w:val="Normal"/>
     <w:qFormat/>
-    <w:rsid w:val="007A013D"/>
+    <w:rsid w:val="00AB1A0C"/>
     <w:rPr>
+      <w:rFonts w:ascii="Futura Bk BT" w:hAnsi="Futura Bk BT"/>
       <w:sz w:val="24"/>
     </w:rPr>
   </w:style>
@@ -1343,7 +3207,7 @@
     <w:link w:val="Heading1Char"/>
     <w:uiPriority w:val="9"/>
     <w:qFormat/>
-    <w:rsid w:val="007A013D"/>
+    <w:rsid w:val="00AB1A0C"/>
     <w:pPr>
       <w:keepNext/>
       <w:keepLines/>
@@ -1351,7 +3215,7 @@
       <w:outlineLvl w:val="0"/>
     </w:pPr>
     <w:rPr>
-      <w:rFonts w:asciiTheme="majorHAnsi" w:eastAsiaTheme="majorEastAsia" w:hAnsiTheme="majorHAnsi" w:cstheme="majorBidi"/>
+      <w:rFonts w:eastAsiaTheme="majorEastAsia" w:cstheme="majorBidi"/>
       <w:color w:val="2E74B5" w:themeColor="accent1" w:themeShade="BF"/>
       <w:sz w:val="32"/>
       <w:szCs w:val="32"/>
@@ -1365,7 +3229,7 @@
     <w:uiPriority w:val="9"/>
     <w:unhideWhenUsed/>
     <w:qFormat/>
-    <w:rsid w:val="007A013D"/>
+    <w:rsid w:val="00AB1A0C"/>
     <w:pPr>
       <w:keepNext/>
       <w:keepLines/>
@@ -1373,7 +3237,7 @@
       <w:outlineLvl w:val="1"/>
     </w:pPr>
     <w:rPr>
-      <w:rFonts w:asciiTheme="majorHAnsi" w:eastAsiaTheme="majorEastAsia" w:hAnsiTheme="majorHAnsi" w:cstheme="majorBidi"/>
+      <w:rFonts w:eastAsiaTheme="majorEastAsia" w:cstheme="majorBidi"/>
       <w:color w:val="2E74B5" w:themeColor="accent1" w:themeShade="BF"/>
       <w:sz w:val="26"/>
       <w:szCs w:val="26"/>
@@ -1434,13 +3298,13 @@
     <w:link w:val="TitleChar"/>
     <w:uiPriority w:val="10"/>
     <w:qFormat/>
-    <w:rsid w:val="007A013D"/>
+    <w:rsid w:val="00315EFD"/>
     <w:pPr>
       <w:spacing w:after="0" w:line="240" w:lineRule="auto"/>
       <w:contextualSpacing/>
     </w:pPr>
     <w:rPr>
-      <w:rFonts w:asciiTheme="majorHAnsi" w:eastAsiaTheme="majorEastAsia" w:hAnsiTheme="majorHAnsi" w:cstheme="majorBidi"/>
+      <w:rFonts w:eastAsiaTheme="majorEastAsia" w:cstheme="majorBidi"/>
       <w:spacing w:val="-10"/>
       <w:kern w:val="28"/>
       <w:sz w:val="56"/>
@@ -1452,9 +3316,9 @@
     <w:basedOn w:val="DefaultParagraphFont"/>
     <w:link w:val="Title"/>
     <w:uiPriority w:val="10"/>
-    <w:rsid w:val="007A013D"/>
+    <w:rsid w:val="00315EFD"/>
     <w:rPr>
-      <w:rFonts w:asciiTheme="majorHAnsi" w:eastAsiaTheme="majorEastAsia" w:hAnsiTheme="majorHAnsi" w:cstheme="majorBidi"/>
+      <w:rFonts w:ascii="Futura Bk BT" w:eastAsiaTheme="majorEastAsia" w:hAnsi="Futura Bk BT" w:cstheme="majorBidi"/>
       <w:spacing w:val="-10"/>
       <w:kern w:val="28"/>
       <w:sz w:val="56"/>
@@ -1468,7 +3332,7 @@
     <w:uiPriority w:val="9"/>
     <w:rsid w:val="007A013D"/>
     <w:rPr>
-      <w:rFonts w:asciiTheme="majorHAnsi" w:eastAsiaTheme="majorEastAsia" w:hAnsiTheme="majorHAnsi" w:cstheme="majorBidi"/>
+      <w:rFonts w:ascii="Futura Bk BT" w:eastAsiaTheme="majorEastAsia" w:hAnsi="Futura Bk BT" w:cstheme="majorBidi"/>
       <w:color w:val="2E74B5" w:themeColor="accent1" w:themeShade="BF"/>
       <w:sz w:val="32"/>
       <w:szCs w:val="32"/>
@@ -1481,7 +3345,7 @@
     <w:uiPriority w:val="9"/>
     <w:rsid w:val="007A013D"/>
     <w:rPr>
-      <w:rFonts w:asciiTheme="majorHAnsi" w:eastAsiaTheme="majorEastAsia" w:hAnsiTheme="majorHAnsi" w:cstheme="majorBidi"/>
+      <w:rFonts w:ascii="Futura Bk BT" w:eastAsiaTheme="majorEastAsia" w:hAnsi="Futura Bk BT" w:cstheme="majorBidi"/>
       <w:color w:val="2E74B5" w:themeColor="accent1" w:themeShade="BF"/>
       <w:sz w:val="26"/>
       <w:szCs w:val="26"/>
@@ -1519,6 +3383,235 @@
       <w:ind w:left="720"/>
       <w:contextualSpacing/>
     </w:pPr>
+  </w:style>
+  <w:style w:type="character" w:styleId="Strong">
+    <w:name w:val="Strong"/>
+    <w:basedOn w:val="DefaultParagraphFont"/>
+    <w:uiPriority w:val="22"/>
+    <w:qFormat/>
+    <w:rsid w:val="008B0AC2"/>
+    <w:rPr>
+      <w:b/>
+      <w:bCs/>
+    </w:rPr>
+  </w:style>
+  <w:style w:type="table" w:styleId="TableGrid">
+    <w:name w:val="Table Grid"/>
+    <w:basedOn w:val="TableNormal"/>
+    <w:uiPriority w:val="39"/>
+    <w:rsid w:val="008B0AC2"/>
+    <w:pPr>
+      <w:spacing w:after="0" w:line="240" w:lineRule="auto"/>
+    </w:pPr>
+    <w:tblPr>
+      <w:tblBorders>
+        <w:top w:val="single" w:sz="4" w:space="0" w:color="auto"/>
+        <w:left w:val="single" w:sz="4" w:space="0" w:color="auto"/>
+        <w:bottom w:val="single" w:sz="4" w:space="0" w:color="auto"/>
+        <w:right w:val="single" w:sz="4" w:space="0" w:color="auto"/>
+        <w:insideH w:val="single" w:sz="4" w:space="0" w:color="auto"/>
+        <w:insideV w:val="single" w:sz="4" w:space="0" w:color="auto"/>
+      </w:tblBorders>
+    </w:tblPr>
+  </w:style>
+  <w:style w:type="paragraph" w:styleId="Header">
+    <w:name w:val="header"/>
+    <w:basedOn w:val="Normal"/>
+    <w:link w:val="HeaderChar"/>
+    <w:uiPriority w:val="99"/>
+    <w:unhideWhenUsed/>
+    <w:rsid w:val="00F62D37"/>
+    <w:pPr>
+      <w:tabs>
+        <w:tab w:val="center" w:pos="4819"/>
+        <w:tab w:val="right" w:pos="9638"/>
+      </w:tabs>
+      <w:spacing w:after="0" w:line="240" w:lineRule="auto"/>
+    </w:pPr>
+  </w:style>
+  <w:style w:type="character" w:customStyle="1" w:styleId="HeaderChar">
+    <w:name w:val="Header Char"/>
+    <w:basedOn w:val="DefaultParagraphFont"/>
+    <w:link w:val="Header"/>
+    <w:uiPriority w:val="99"/>
+    <w:rsid w:val="00F62D37"/>
+    <w:rPr>
+      <w:sz w:val="24"/>
+    </w:rPr>
+  </w:style>
+  <w:style w:type="paragraph" w:styleId="Footer">
+    <w:name w:val="footer"/>
+    <w:basedOn w:val="Normal"/>
+    <w:link w:val="FooterChar"/>
+    <w:uiPriority w:val="99"/>
+    <w:unhideWhenUsed/>
+    <w:rsid w:val="00F62D37"/>
+    <w:pPr>
+      <w:tabs>
+        <w:tab w:val="center" w:pos="4819"/>
+        <w:tab w:val="right" w:pos="9638"/>
+      </w:tabs>
+      <w:spacing w:after="0" w:line="240" w:lineRule="auto"/>
+    </w:pPr>
+  </w:style>
+  <w:style w:type="character" w:customStyle="1" w:styleId="FooterChar">
+    <w:name w:val="Footer Char"/>
+    <w:basedOn w:val="DefaultParagraphFont"/>
+    <w:link w:val="Footer"/>
+    <w:uiPriority w:val="99"/>
+    <w:rsid w:val="00F62D37"/>
+    <w:rPr>
+      <w:sz w:val="24"/>
+    </w:rPr>
+  </w:style>
+  <w:style w:type="paragraph" w:styleId="TOCHeading">
+    <w:name w:val="TOC Heading"/>
+    <w:basedOn w:val="Heading1"/>
+    <w:next w:val="Normal"/>
+    <w:uiPriority w:val="39"/>
+    <w:unhideWhenUsed/>
+    <w:qFormat/>
+    <w:rsid w:val="008349E7"/>
+    <w:pPr>
+      <w:outlineLvl w:val="9"/>
+    </w:pPr>
+    <w:rPr>
+      <w:lang w:val="en-US"/>
+    </w:rPr>
+  </w:style>
+  <w:style w:type="paragraph" w:styleId="TOC1">
+    <w:name w:val="toc 1"/>
+    <w:basedOn w:val="Normal"/>
+    <w:next w:val="Normal"/>
+    <w:autoRedefine/>
+    <w:uiPriority w:val="39"/>
+    <w:unhideWhenUsed/>
+    <w:rsid w:val="008349E7"/>
+    <w:pPr>
+      <w:spacing w:after="100"/>
+    </w:pPr>
+  </w:style>
+  <w:style w:type="paragraph" w:styleId="TOC2">
+    <w:name w:val="toc 2"/>
+    <w:basedOn w:val="Normal"/>
+    <w:next w:val="Normal"/>
+    <w:autoRedefine/>
+    <w:uiPriority w:val="39"/>
+    <w:unhideWhenUsed/>
+    <w:rsid w:val="008349E7"/>
+    <w:pPr>
+      <w:spacing w:after="100"/>
+      <w:ind w:left="240"/>
+    </w:pPr>
+  </w:style>
+  <w:style w:type="character" w:styleId="Hyperlink">
+    <w:name w:val="Hyperlink"/>
+    <w:basedOn w:val="DefaultParagraphFont"/>
+    <w:uiPriority w:val="99"/>
+    <w:unhideWhenUsed/>
+    <w:rsid w:val="008349E7"/>
+    <w:rPr>
+      <w:color w:val="0563C1" w:themeColor="hyperlink"/>
+      <w:u w:val="single"/>
+    </w:rPr>
+  </w:style>
+  <w:style w:type="paragraph" w:styleId="BalloonText">
+    <w:name w:val="Balloon Text"/>
+    <w:basedOn w:val="Normal"/>
+    <w:link w:val="BalloonTextChar"/>
+    <w:uiPriority w:val="99"/>
+    <w:semiHidden/>
+    <w:unhideWhenUsed/>
+    <w:rsid w:val="009032A3"/>
+    <w:pPr>
+      <w:spacing w:after="0" w:line="240" w:lineRule="auto"/>
+    </w:pPr>
+    <w:rPr>
+      <w:rFonts w:ascii="Segoe UI" w:hAnsi="Segoe UI" w:cs="Segoe UI"/>
+      <w:sz w:val="18"/>
+      <w:szCs w:val="18"/>
+    </w:rPr>
+  </w:style>
+  <w:style w:type="character" w:customStyle="1" w:styleId="BalloonTextChar">
+    <w:name w:val="Balloon Text Char"/>
+    <w:basedOn w:val="DefaultParagraphFont"/>
+    <w:link w:val="BalloonText"/>
+    <w:uiPriority w:val="99"/>
+    <w:semiHidden/>
+    <w:rsid w:val="009032A3"/>
+    <w:rPr>
+      <w:rFonts w:ascii="Segoe UI" w:hAnsi="Segoe UI" w:cs="Segoe UI"/>
+      <w:sz w:val="18"/>
+      <w:szCs w:val="18"/>
+    </w:rPr>
+  </w:style>
+  <w:style w:type="character" w:styleId="CommentReference">
+    <w:name w:val="annotation reference"/>
+    <w:basedOn w:val="DefaultParagraphFont"/>
+    <w:uiPriority w:val="99"/>
+    <w:semiHidden/>
+    <w:unhideWhenUsed/>
+    <w:rsid w:val="00742B99"/>
+    <w:rPr>
+      <w:sz w:val="16"/>
+      <w:szCs w:val="16"/>
+    </w:rPr>
+  </w:style>
+  <w:style w:type="paragraph" w:styleId="CommentText">
+    <w:name w:val="annotation text"/>
+    <w:basedOn w:val="Normal"/>
+    <w:link w:val="CommentTextChar"/>
+    <w:uiPriority w:val="99"/>
+    <w:semiHidden/>
+    <w:unhideWhenUsed/>
+    <w:rsid w:val="00742B99"/>
+    <w:pPr>
+      <w:spacing w:line="240" w:lineRule="auto"/>
+    </w:pPr>
+    <w:rPr>
+      <w:sz w:val="20"/>
+      <w:szCs w:val="20"/>
+    </w:rPr>
+  </w:style>
+  <w:style w:type="character" w:customStyle="1" w:styleId="CommentTextChar">
+    <w:name w:val="Comment Text Char"/>
+    <w:basedOn w:val="DefaultParagraphFont"/>
+    <w:link w:val="CommentText"/>
+    <w:uiPriority w:val="99"/>
+    <w:semiHidden/>
+    <w:rsid w:val="00742B99"/>
+    <w:rPr>
+      <w:sz w:val="20"/>
+      <w:szCs w:val="20"/>
+    </w:rPr>
+  </w:style>
+  <w:style w:type="paragraph" w:styleId="CommentSubject">
+    <w:name w:val="annotation subject"/>
+    <w:basedOn w:val="CommentText"/>
+    <w:next w:val="CommentText"/>
+    <w:link w:val="CommentSubjectChar"/>
+    <w:uiPriority w:val="99"/>
+    <w:semiHidden/>
+    <w:unhideWhenUsed/>
+    <w:rsid w:val="00742B99"/>
+    <w:rPr>
+      <w:b/>
+      <w:bCs/>
+    </w:rPr>
+  </w:style>
+  <w:style w:type="character" w:customStyle="1" w:styleId="CommentSubjectChar">
+    <w:name w:val="Comment Subject Char"/>
+    <w:basedOn w:val="CommentTextChar"/>
+    <w:link w:val="CommentSubject"/>
+    <w:uiPriority w:val="99"/>
+    <w:semiHidden/>
+    <w:rsid w:val="00742B99"/>
+    <w:rPr>
+      <w:b/>
+      <w:bCs/>
+      <w:sz w:val="20"/>
+      <w:szCs w:val="20"/>
+    </w:rPr>
   </w:style>
 </w:styles>
 </file>
@@ -1782,4 +3875,16 @@
     </a:ext>
   </a:extLst>
 </a:theme>
+</file>
+
+<file path=customXml/item1.xml><?xml version="1.0" encoding="utf-8"?>
+<b:Sources xmlns:b="http://schemas.openxmlformats.org/officeDocument/2006/bibliography" xmlns="http://schemas.openxmlformats.org/officeDocument/2006/bibliography" SelectedStyle="\APASixthEditionOfficeOnline.xsl" StyleName="APA" Version="6"/>
+</file>
+
+<file path=customXml/itemProps1.xml><?xml version="1.0" encoding="utf-8"?>
+<ds:datastoreItem xmlns:ds="http://schemas.openxmlformats.org/officeDocument/2006/customXml" ds:itemID="{7BB75D7C-11B8-429B-8FA0-ABD4D77E1D00}">
+  <ds:schemaRefs>
+    <ds:schemaRef ds:uri="http://schemas.openxmlformats.org/officeDocument/2006/bibliography"/>
+  </ds:schemaRefs>
+</ds:datastoreItem>
 </file>
</xml_diff>

<commit_message>
Updated report Added appendices
</commit_message>
<xml_diff>
--- a/Documentation/Rapport.docx
+++ b/Documentation/Rapport.docx
@@ -76,7 +76,7 @@
     <w:p/>
     <w:p>
       <w:pPr>
-        <w:pStyle w:val="Title"/>
+        <w:pStyle w:val="Titel"/>
         <w:jc w:val="center"/>
         <w:rPr>
           <w:sz w:val="40"/>
@@ -86,14 +86,13 @@
     </w:p>
     <w:p>
       <w:pPr>
-        <w:pStyle w:val="Title"/>
+        <w:pStyle w:val="Titel"/>
         <w:jc w:val="center"/>
         <w:rPr>
           <w:sz w:val="72"/>
           <w:szCs w:val="72"/>
         </w:rPr>
       </w:pPr>
-      <w:proofErr w:type="spellStart"/>
       <w:r>
         <w:rPr>
           <w:sz w:val="72"/>
@@ -101,12 +100,10 @@
         </w:rPr>
         <w:t>Raven</w:t>
       </w:r>
-      <w:proofErr w:type="spellEnd"/>
     </w:p>
     <w:p/>
     <w:p/>
     <w:p/>
-    <w:p/>
     <w:p>
       <w:pPr>
         <w:spacing w:after="0"/>
@@ -176,21 +173,6 @@
           <w:szCs w:val="28"/>
         </w:rPr>
         <w:t xml:space="preserve">  </w:t>
-      </w:r>
-    </w:p>
-    <w:p>
-      <w:pPr>
-        <w:rPr>
-          <w:sz w:val="28"/>
-          <w:szCs w:val="28"/>
-        </w:rPr>
-      </w:pPr>
-      <w:r>
-        <w:rPr>
-          <w:sz w:val="28"/>
-          <w:szCs w:val="28"/>
-        </w:rPr>
-        <w:br w:type="page"/>
       </w:r>
     </w:p>
     <w:sdt>
@@ -218,17 +200,15 @@
       <w:sdtContent>
         <w:p>
           <w:pPr>
-            <w:pStyle w:val="TOCHeading"/>
+            <w:pStyle w:val="Overskrift"/>
           </w:pPr>
           <w:r>
             <w:t>Indholdsfortegnelse</w:t>
           </w:r>
-          <w:bookmarkStart w:id="0" w:name="_GoBack"/>
-          <w:bookmarkEnd w:id="0"/>
         </w:p>
         <w:p>
           <w:pPr>
-            <w:pStyle w:val="TOC1"/>
+            <w:pStyle w:val="Indholdsfortegnelse1"/>
             <w:tabs>
               <w:tab w:val="right" w:leader="dot" w:pos="9628"/>
             </w:tabs>
@@ -248,7 +228,7 @@
           <w:r>
             <w:fldChar w:fldCharType="separate"/>
           </w:r>
-          <w:hyperlink w:anchor="_Toc485377590" w:history="1">
+          <w:hyperlink w:anchor="_Toc485481428" w:history="1">
             <w:r>
               <w:rPr>
                 <w:rStyle w:val="Hyperlink"/>
@@ -275,7 +255,7 @@
                 <w:noProof/>
                 <w:webHidden/>
               </w:rPr>
-              <w:instrText xml:space="preserve"> PAGEREF _Toc485377590 \h </w:instrText>
+              <w:instrText xml:space="preserve"> PAGEREF _Toc485481428 \h </w:instrText>
             </w:r>
             <w:r>
               <w:rPr>
@@ -308,7 +288,7 @@
         </w:p>
         <w:p>
           <w:pPr>
-            <w:pStyle w:val="TOC1"/>
+            <w:pStyle w:val="Indholdsfortegnelse1"/>
             <w:tabs>
               <w:tab w:val="right" w:leader="dot" w:pos="9628"/>
             </w:tabs>
@@ -319,7 +299,7 @@
               <w:lang w:eastAsia="da-DK"/>
             </w:rPr>
           </w:pPr>
-          <w:hyperlink w:anchor="_Toc485377591" w:history="1">
+          <w:hyperlink w:anchor="_Toc485481429" w:history="1">
             <w:r>
               <w:rPr>
                 <w:rStyle w:val="Hyperlink"/>
@@ -346,7 +326,7 @@
                 <w:noProof/>
                 <w:webHidden/>
               </w:rPr>
-              <w:instrText xml:space="preserve"> PAGEREF _Toc485377591 \h </w:instrText>
+              <w:instrText xml:space="preserve"> PAGEREF _Toc485481429 \h </w:instrText>
             </w:r>
             <w:r>
               <w:rPr>
@@ -379,7 +359,7 @@
         </w:p>
         <w:p>
           <w:pPr>
-            <w:pStyle w:val="TOC2"/>
+            <w:pStyle w:val="Indholdsfortegnelse2"/>
             <w:tabs>
               <w:tab w:val="right" w:leader="dot" w:pos="9628"/>
             </w:tabs>
@@ -390,7 +370,7 @@
               <w:lang w:eastAsia="da-DK"/>
             </w:rPr>
           </w:pPr>
-          <w:hyperlink w:anchor="_Toc485377592" w:history="1">
+          <w:hyperlink w:anchor="_Toc485481430" w:history="1">
             <w:r>
               <w:rPr>
                 <w:rStyle w:val="Hyperlink"/>
@@ -417,7 +397,7 @@
                 <w:noProof/>
                 <w:webHidden/>
               </w:rPr>
-              <w:instrText xml:space="preserve"> PAGEREF _Toc485377592 \h </w:instrText>
+              <w:instrText xml:space="preserve"> PAGEREF _Toc485481430 \h </w:instrText>
             </w:r>
             <w:r>
               <w:rPr>
@@ -450,7 +430,7 @@
         </w:p>
         <w:p>
           <w:pPr>
-            <w:pStyle w:val="TOC1"/>
+            <w:pStyle w:val="Indholdsfortegnelse1"/>
             <w:tabs>
               <w:tab w:val="right" w:leader="dot" w:pos="9628"/>
             </w:tabs>
@@ -461,7 +441,7 @@
               <w:lang w:eastAsia="da-DK"/>
             </w:rPr>
           </w:pPr>
-          <w:hyperlink w:anchor="_Toc485377593" w:history="1">
+          <w:hyperlink w:anchor="_Toc485481431" w:history="1">
             <w:r>
               <w:rPr>
                 <w:rStyle w:val="Hyperlink"/>
@@ -488,7 +468,7 @@
                 <w:noProof/>
                 <w:webHidden/>
               </w:rPr>
-              <w:instrText xml:space="preserve"> PAGEREF _Toc485377593 \h </w:instrText>
+              <w:instrText xml:space="preserve"> PAGEREF _Toc485481431 \h </w:instrText>
             </w:r>
             <w:r>
               <w:rPr>
@@ -521,7 +501,7 @@
         </w:p>
         <w:p>
           <w:pPr>
-            <w:pStyle w:val="TOC1"/>
+            <w:pStyle w:val="Indholdsfortegnelse1"/>
             <w:tabs>
               <w:tab w:val="right" w:leader="dot" w:pos="9628"/>
             </w:tabs>
@@ -532,7 +512,7 @@
               <w:lang w:eastAsia="da-DK"/>
             </w:rPr>
           </w:pPr>
-          <w:hyperlink w:anchor="_Toc485377594" w:history="1">
+          <w:hyperlink w:anchor="_Toc485481432" w:history="1">
             <w:r>
               <w:rPr>
                 <w:rStyle w:val="Hyperlink"/>
@@ -559,7 +539,7 @@
                 <w:noProof/>
                 <w:webHidden/>
               </w:rPr>
-              <w:instrText xml:space="preserve"> PAGEREF _Toc485377594 \h </w:instrText>
+              <w:instrText xml:space="preserve"> PAGEREF _Toc485481432 \h </w:instrText>
             </w:r>
             <w:r>
               <w:rPr>
@@ -592,7 +572,7 @@
         </w:p>
         <w:p>
           <w:pPr>
-            <w:pStyle w:val="TOC1"/>
+            <w:pStyle w:val="Indholdsfortegnelse1"/>
             <w:tabs>
               <w:tab w:val="right" w:leader="dot" w:pos="9628"/>
             </w:tabs>
@@ -603,7 +583,7 @@
               <w:lang w:eastAsia="da-DK"/>
             </w:rPr>
           </w:pPr>
-          <w:hyperlink w:anchor="_Toc485377595" w:history="1">
+          <w:hyperlink w:anchor="_Toc485481433" w:history="1">
             <w:r>
               <w:rPr>
                 <w:rStyle w:val="Hyperlink"/>
@@ -630,7 +610,7 @@
                 <w:noProof/>
                 <w:webHidden/>
               </w:rPr>
-              <w:instrText xml:space="preserve"> PAGEREF _Toc485377595 \h </w:instrText>
+              <w:instrText xml:space="preserve"> PAGEREF _Toc485481433 \h </w:instrText>
             </w:r>
             <w:r>
               <w:rPr>
@@ -663,7 +643,7 @@
         </w:p>
         <w:p>
           <w:pPr>
-            <w:pStyle w:val="TOC1"/>
+            <w:pStyle w:val="Indholdsfortegnelse1"/>
             <w:tabs>
               <w:tab w:val="right" w:leader="dot" w:pos="9628"/>
             </w:tabs>
@@ -674,7 +654,7 @@
               <w:lang w:eastAsia="da-DK"/>
             </w:rPr>
           </w:pPr>
-          <w:hyperlink w:anchor="_Toc485377596" w:history="1">
+          <w:hyperlink w:anchor="_Toc485481434" w:history="1">
             <w:r>
               <w:rPr>
                 <w:rStyle w:val="Hyperlink"/>
@@ -701,7 +681,7 @@
                 <w:noProof/>
                 <w:webHidden/>
               </w:rPr>
-              <w:instrText xml:space="preserve"> PAGEREF _Toc485377596 \h </w:instrText>
+              <w:instrText xml:space="preserve"> PAGEREF _Toc485481434 \h </w:instrText>
             </w:r>
             <w:r>
               <w:rPr>
@@ -734,7 +714,7 @@
         </w:p>
         <w:p>
           <w:pPr>
-            <w:pStyle w:val="TOC1"/>
+            <w:pStyle w:val="Indholdsfortegnelse1"/>
             <w:tabs>
               <w:tab w:val="right" w:leader="dot" w:pos="9628"/>
             </w:tabs>
@@ -745,7 +725,7 @@
               <w:lang w:eastAsia="da-DK"/>
             </w:rPr>
           </w:pPr>
-          <w:hyperlink w:anchor="_Toc485377597" w:history="1">
+          <w:hyperlink w:anchor="_Toc485481435" w:history="1">
             <w:r>
               <w:rPr>
                 <w:rStyle w:val="Hyperlink"/>
@@ -772,7 +752,7 @@
                 <w:noProof/>
                 <w:webHidden/>
               </w:rPr>
-              <w:instrText xml:space="preserve"> PAGEREF _Toc485377597 \h </w:instrText>
+              <w:instrText xml:space="preserve"> PAGEREF _Toc485481435 \h </w:instrText>
             </w:r>
             <w:r>
               <w:rPr>
@@ -805,7 +785,7 @@
         </w:p>
         <w:p>
           <w:pPr>
-            <w:pStyle w:val="TOC2"/>
+            <w:pStyle w:val="Indholdsfortegnelse2"/>
             <w:tabs>
               <w:tab w:val="right" w:leader="dot" w:pos="9628"/>
             </w:tabs>
@@ -816,7 +796,7 @@
               <w:lang w:eastAsia="da-DK"/>
             </w:rPr>
           </w:pPr>
-          <w:hyperlink w:anchor="_Toc485377598" w:history="1">
+          <w:hyperlink w:anchor="_Toc485481436" w:history="1">
             <w:r>
               <w:rPr>
                 <w:rStyle w:val="Hyperlink"/>
@@ -843,7 +823,7 @@
                 <w:noProof/>
                 <w:webHidden/>
               </w:rPr>
-              <w:instrText xml:space="preserve"> PAGEREF _Toc485377598 \h </w:instrText>
+              <w:instrText xml:space="preserve"> PAGEREF _Toc485481436 \h </w:instrText>
             </w:r>
             <w:r>
               <w:rPr>
@@ -876,7 +856,7 @@
         </w:p>
         <w:p>
           <w:pPr>
-            <w:pStyle w:val="TOC2"/>
+            <w:pStyle w:val="Indholdsfortegnelse2"/>
             <w:tabs>
               <w:tab w:val="right" w:leader="dot" w:pos="9628"/>
             </w:tabs>
@@ -887,7 +867,7 @@
               <w:lang w:eastAsia="da-DK"/>
             </w:rPr>
           </w:pPr>
-          <w:hyperlink w:anchor="_Toc485377599" w:history="1">
+          <w:hyperlink w:anchor="_Toc485481437" w:history="1">
             <w:r>
               <w:rPr>
                 <w:rStyle w:val="Hyperlink"/>
@@ -914,7 +894,7 @@
                 <w:noProof/>
                 <w:webHidden/>
               </w:rPr>
-              <w:instrText xml:space="preserve"> PAGEREF _Toc485377599 \h </w:instrText>
+              <w:instrText xml:space="preserve"> PAGEREF _Toc485481437 \h </w:instrText>
             </w:r>
             <w:r>
               <w:rPr>
@@ -947,7 +927,7 @@
         </w:p>
         <w:p>
           <w:pPr>
-            <w:pStyle w:val="TOC2"/>
+            <w:pStyle w:val="Indholdsfortegnelse2"/>
             <w:tabs>
               <w:tab w:val="right" w:leader="dot" w:pos="9628"/>
             </w:tabs>
@@ -958,7 +938,7 @@
               <w:lang w:eastAsia="da-DK"/>
             </w:rPr>
           </w:pPr>
-          <w:hyperlink w:anchor="_Toc485377600" w:history="1">
+          <w:hyperlink w:anchor="_Toc485481438" w:history="1">
             <w:r>
               <w:rPr>
                 <w:rStyle w:val="Hyperlink"/>
@@ -985,7 +965,7 @@
                 <w:noProof/>
                 <w:webHidden/>
               </w:rPr>
-              <w:instrText xml:space="preserve"> PAGEREF _Toc485377600 \h </w:instrText>
+              <w:instrText xml:space="preserve"> PAGEREF _Toc485481438 \h </w:instrText>
             </w:r>
             <w:r>
               <w:rPr>
@@ -1018,7 +998,7 @@
         </w:p>
         <w:p>
           <w:pPr>
-            <w:pStyle w:val="TOC1"/>
+            <w:pStyle w:val="Indholdsfortegnelse1"/>
             <w:tabs>
               <w:tab w:val="right" w:leader="dot" w:pos="9628"/>
             </w:tabs>
@@ -1029,7 +1009,7 @@
               <w:lang w:eastAsia="da-DK"/>
             </w:rPr>
           </w:pPr>
-          <w:hyperlink w:anchor="_Toc485377601" w:history="1">
+          <w:hyperlink w:anchor="_Toc485481439" w:history="1">
             <w:r>
               <w:rPr>
                 <w:rStyle w:val="Hyperlink"/>
@@ -1057,7 +1037,7 @@
                 <w:noProof/>
                 <w:webHidden/>
               </w:rPr>
-              <w:instrText xml:space="preserve"> PAGEREF _Toc485377601 \h </w:instrText>
+              <w:instrText xml:space="preserve"> PAGEREF _Toc485481439 \h </w:instrText>
             </w:r>
             <w:r>
               <w:rPr>
@@ -1078,6 +1058,290 @@
                 <w:webHidden/>
               </w:rPr>
               <w:t>5</w:t>
+            </w:r>
+            <w:r>
+              <w:rPr>
+                <w:noProof/>
+                <w:webHidden/>
+              </w:rPr>
+              <w:fldChar w:fldCharType="end"/>
+            </w:r>
+          </w:hyperlink>
+        </w:p>
+        <w:p>
+          <w:pPr>
+            <w:pStyle w:val="Indholdsfortegnelse1"/>
+            <w:tabs>
+              <w:tab w:val="right" w:leader="dot" w:pos="9628"/>
+            </w:tabs>
+            <w:rPr>
+              <w:rFonts w:asciiTheme="minorHAnsi" w:eastAsiaTheme="minorEastAsia" w:hAnsiTheme="minorHAnsi"/>
+              <w:noProof/>
+              <w:sz w:val="22"/>
+              <w:lang w:eastAsia="da-DK"/>
+            </w:rPr>
+          </w:pPr>
+          <w:hyperlink w:anchor="_Toc485481440" w:history="1">
+            <w:r>
+              <w:rPr>
+                <w:rStyle w:val="Hyperlink"/>
+                <w:noProof/>
+              </w:rPr>
+              <w:t>Klasse Diagram</w:t>
+            </w:r>
+            <w:r>
+              <w:rPr>
+                <w:noProof/>
+                <w:webHidden/>
+              </w:rPr>
+              <w:tab/>
+            </w:r>
+            <w:r>
+              <w:rPr>
+                <w:noProof/>
+                <w:webHidden/>
+              </w:rPr>
+              <w:fldChar w:fldCharType="begin"/>
+            </w:r>
+            <w:r>
+              <w:rPr>
+                <w:noProof/>
+                <w:webHidden/>
+              </w:rPr>
+              <w:instrText xml:space="preserve"> PAGEREF _Toc485481440 \h </w:instrText>
+            </w:r>
+            <w:r>
+              <w:rPr>
+                <w:noProof/>
+                <w:webHidden/>
+              </w:rPr>
+            </w:r>
+            <w:r>
+              <w:rPr>
+                <w:noProof/>
+                <w:webHidden/>
+              </w:rPr>
+              <w:fldChar w:fldCharType="separate"/>
+            </w:r>
+            <w:r>
+              <w:rPr>
+                <w:noProof/>
+                <w:webHidden/>
+              </w:rPr>
+              <w:t>6</w:t>
+            </w:r>
+            <w:r>
+              <w:rPr>
+                <w:noProof/>
+                <w:webHidden/>
+              </w:rPr>
+              <w:fldChar w:fldCharType="end"/>
+            </w:r>
+          </w:hyperlink>
+        </w:p>
+        <w:p>
+          <w:pPr>
+            <w:pStyle w:val="Indholdsfortegnelse2"/>
+            <w:tabs>
+              <w:tab w:val="right" w:leader="dot" w:pos="9628"/>
+            </w:tabs>
+            <w:rPr>
+              <w:rFonts w:asciiTheme="minorHAnsi" w:eastAsiaTheme="minorEastAsia" w:hAnsiTheme="minorHAnsi"/>
+              <w:noProof/>
+              <w:sz w:val="22"/>
+              <w:lang w:eastAsia="da-DK"/>
+            </w:rPr>
+          </w:pPr>
+          <w:hyperlink w:anchor="_Toc485481441" w:history="1">
+            <w:r>
+              <w:rPr>
+                <w:rStyle w:val="Hyperlink"/>
+                <w:noProof/>
+              </w:rPr>
+              <w:t>Raven-Desktop</w:t>
+            </w:r>
+            <w:r>
+              <w:rPr>
+                <w:noProof/>
+                <w:webHidden/>
+              </w:rPr>
+              <w:tab/>
+            </w:r>
+            <w:r>
+              <w:rPr>
+                <w:noProof/>
+                <w:webHidden/>
+              </w:rPr>
+              <w:fldChar w:fldCharType="begin"/>
+            </w:r>
+            <w:r>
+              <w:rPr>
+                <w:noProof/>
+                <w:webHidden/>
+              </w:rPr>
+              <w:instrText xml:space="preserve"> PAGEREF _Toc485481441 \h </w:instrText>
+            </w:r>
+            <w:r>
+              <w:rPr>
+                <w:noProof/>
+                <w:webHidden/>
+              </w:rPr>
+            </w:r>
+            <w:r>
+              <w:rPr>
+                <w:noProof/>
+                <w:webHidden/>
+              </w:rPr>
+              <w:fldChar w:fldCharType="separate"/>
+            </w:r>
+            <w:r>
+              <w:rPr>
+                <w:noProof/>
+                <w:webHidden/>
+              </w:rPr>
+              <w:t>6</w:t>
+            </w:r>
+            <w:r>
+              <w:rPr>
+                <w:noProof/>
+                <w:webHidden/>
+              </w:rPr>
+              <w:fldChar w:fldCharType="end"/>
+            </w:r>
+          </w:hyperlink>
+        </w:p>
+        <w:p>
+          <w:pPr>
+            <w:pStyle w:val="Indholdsfortegnelse2"/>
+            <w:tabs>
+              <w:tab w:val="right" w:leader="dot" w:pos="9628"/>
+            </w:tabs>
+            <w:rPr>
+              <w:rFonts w:asciiTheme="minorHAnsi" w:eastAsiaTheme="minorEastAsia" w:hAnsiTheme="minorHAnsi"/>
+              <w:noProof/>
+              <w:sz w:val="22"/>
+              <w:lang w:eastAsia="da-DK"/>
+            </w:rPr>
+          </w:pPr>
+          <w:hyperlink w:anchor="_Toc485481442" w:history="1">
+            <w:r>
+              <w:rPr>
+                <w:rStyle w:val="Hyperlink"/>
+                <w:noProof/>
+              </w:rPr>
+              <w:t>Kilde Kode</w:t>
+            </w:r>
+            <w:r>
+              <w:rPr>
+                <w:noProof/>
+                <w:webHidden/>
+              </w:rPr>
+              <w:tab/>
+            </w:r>
+            <w:r>
+              <w:rPr>
+                <w:noProof/>
+                <w:webHidden/>
+              </w:rPr>
+              <w:fldChar w:fldCharType="begin"/>
+            </w:r>
+            <w:r>
+              <w:rPr>
+                <w:noProof/>
+                <w:webHidden/>
+              </w:rPr>
+              <w:instrText xml:space="preserve"> PAGEREF _Toc485481442 \h </w:instrText>
+            </w:r>
+            <w:r>
+              <w:rPr>
+                <w:noProof/>
+                <w:webHidden/>
+              </w:rPr>
+            </w:r>
+            <w:r>
+              <w:rPr>
+                <w:noProof/>
+                <w:webHidden/>
+              </w:rPr>
+              <w:fldChar w:fldCharType="separate"/>
+            </w:r>
+            <w:r>
+              <w:rPr>
+                <w:noProof/>
+                <w:webHidden/>
+              </w:rPr>
+              <w:t>6</w:t>
+            </w:r>
+            <w:r>
+              <w:rPr>
+                <w:noProof/>
+                <w:webHidden/>
+              </w:rPr>
+              <w:fldChar w:fldCharType="end"/>
+            </w:r>
+          </w:hyperlink>
+        </w:p>
+        <w:p>
+          <w:pPr>
+            <w:pStyle w:val="Indholdsfortegnelse2"/>
+            <w:tabs>
+              <w:tab w:val="right" w:leader="dot" w:pos="9628"/>
+            </w:tabs>
+            <w:rPr>
+              <w:rFonts w:asciiTheme="minorHAnsi" w:eastAsiaTheme="minorEastAsia" w:hAnsiTheme="minorHAnsi"/>
+              <w:noProof/>
+              <w:sz w:val="22"/>
+              <w:lang w:eastAsia="da-DK"/>
+            </w:rPr>
+          </w:pPr>
+          <w:hyperlink w:anchor="_Toc485481443" w:history="1">
+            <w:r>
+              <w:rPr>
+                <w:rStyle w:val="Hyperlink"/>
+                <w:noProof/>
+              </w:rPr>
+              <w:t>MainWindow.xaml.cs</w:t>
+            </w:r>
+            <w:r>
+              <w:rPr>
+                <w:noProof/>
+                <w:webHidden/>
+              </w:rPr>
+              <w:tab/>
+            </w:r>
+            <w:r>
+              <w:rPr>
+                <w:noProof/>
+                <w:webHidden/>
+              </w:rPr>
+              <w:fldChar w:fldCharType="begin"/>
+            </w:r>
+            <w:r>
+              <w:rPr>
+                <w:noProof/>
+                <w:webHidden/>
+              </w:rPr>
+              <w:instrText xml:space="preserve"> PAGEREF _Toc485481443 \h </w:instrText>
+            </w:r>
+            <w:r>
+              <w:rPr>
+                <w:noProof/>
+                <w:webHidden/>
+              </w:rPr>
+            </w:r>
+            <w:r>
+              <w:rPr>
+                <w:noProof/>
+                <w:webHidden/>
+              </w:rPr>
+              <w:fldChar w:fldCharType="separate"/>
+            </w:r>
+            <w:r>
+              <w:rPr>
+                <w:noProof/>
+                <w:webHidden/>
+              </w:rPr>
+              <w:t>6</w:t>
             </w:r>
             <w:r>
               <w:rPr>
@@ -1102,13 +1366,15 @@
     </w:sdt>
     <w:p>
       <w:pPr>
-        <w:pStyle w:val="Heading1"/>
-      </w:pPr>
-      <w:bookmarkStart w:id="1" w:name="_Toc485375445"/>
-      <w:bookmarkStart w:id="2" w:name="_Toc485377590"/>
+        <w:pStyle w:val="Overskrift1"/>
+      </w:pPr>
+      <w:bookmarkStart w:id="0" w:name="_Toc485375445"/>
+      <w:bookmarkStart w:id="1" w:name="_Toc485377590"/>
+      <w:bookmarkStart w:id="2" w:name="_Toc485481428"/>
       <w:r>
         <w:t>Forord</w:t>
       </w:r>
+      <w:bookmarkEnd w:id="0"/>
       <w:bookmarkEnd w:id="1"/>
       <w:bookmarkEnd w:id="2"/>
     </w:p>
@@ -1137,23 +1403,13 @@
         <w:t xml:space="preserve">Vores projekt er tænkt som at være en prototype af en såkaldt </w:t>
       </w:r>
       <w:r>
-        <w:t>”</w:t>
-      </w:r>
-      <w:proofErr w:type="spellStart"/>
-      <w:r>
-        <w:t>black</w:t>
-      </w:r>
-      <w:proofErr w:type="spellEnd"/>
+        <w:t>”black</w:t>
+      </w:r>
       <w:r>
         <w:t xml:space="preserve"> </w:t>
       </w:r>
-      <w:proofErr w:type="spellStart"/>
-      <w:r>
-        <w:t>box</w:t>
-      </w:r>
-      <w:proofErr w:type="spellEnd"/>
-      <w:r>
-        <w:t>”</w:t>
+      <w:r>
+        <w:t>box”</w:t>
       </w:r>
       <w:r>
         <w:t xml:space="preserve"> som kan sælges som en del af en serviceaftale til større </w:t>
@@ -1164,61 +1420,13 @@
     </w:p>
     <w:p>
       <w:r>
-        <w:t xml:space="preserve">Vores Development prototype er delt op i tre dele – OBD-II </w:t>
-      </w:r>
-      <w:proofErr w:type="spellStart"/>
-      <w:r>
-        <w:t>connector</w:t>
-      </w:r>
-      <w:proofErr w:type="spellEnd"/>
-      <w:r>
-        <w:t xml:space="preserve">, </w:t>
-      </w:r>
-      <w:proofErr w:type="spellStart"/>
-      <w:r>
-        <w:t>Arduino</w:t>
-      </w:r>
-      <w:proofErr w:type="spellEnd"/>
-      <w:r>
-        <w:t xml:space="preserve"> og en Android mobil. Når vores ”</w:t>
-      </w:r>
-      <w:proofErr w:type="spellStart"/>
-      <w:r>
-        <w:t>proof</w:t>
-      </w:r>
-      <w:proofErr w:type="spellEnd"/>
-      <w:r>
-        <w:t xml:space="preserve"> of </w:t>
-      </w:r>
-      <w:proofErr w:type="spellStart"/>
-      <w:r>
-        <w:t>concept</w:t>
-      </w:r>
-      <w:proofErr w:type="spellEnd"/>
-      <w:r>
-        <w:t>” er fuld</w:t>
+        <w:t>Vores Development prototype er delt op i tre dele – OBD-II connector, Arduino og en Android mobil. Når vores ”proof of concept” er fuld</w:t>
       </w:r>
       <w:r>
         <w:t>t</w:t>
       </w:r>
       <w:r>
-        <w:t xml:space="preserve"> fungerende og </w:t>
-      </w:r>
-      <w:proofErr w:type="spellStart"/>
-      <w:r>
-        <w:t>Raven</w:t>
-      </w:r>
-      <w:proofErr w:type="spellEnd"/>
-      <w:r>
-        <w:t xml:space="preserve">-Desktop er færdigudviklet kan vi begynde på fase 2 af </w:t>
-      </w:r>
-      <w:proofErr w:type="spellStart"/>
-      <w:r>
-        <w:t>Raven</w:t>
-      </w:r>
-      <w:proofErr w:type="spellEnd"/>
-      <w:r>
-        <w:t>.</w:t>
+        <w:t xml:space="preserve"> fungerende og Raven-Desktop er færdigudviklet kan vi begynde på fase 2 af Raven.</w:t>
       </w:r>
     </w:p>
     <w:p>
@@ -1229,28 +1437,13 @@
         <w:t xml:space="preserve"> lille kasse som man vil kunne efterlade </w:t>
       </w:r>
       <w:r>
-        <w:t xml:space="preserve">tilsluttet i bilens OBD-II stik. Med en indbygget GPS og et 3G GSM modem vil den kunne opdatere og sende data til </w:t>
-      </w:r>
-      <w:proofErr w:type="spellStart"/>
-      <w:r>
-        <w:t>Raven</w:t>
-      </w:r>
-      <w:proofErr w:type="spellEnd"/>
-      <w:r>
-        <w:t xml:space="preserve"> servers. </w:t>
-      </w:r>
-    </w:p>
-    <w:p>
-      <w:r>
-        <w:t xml:space="preserve">Navnet </w:t>
-      </w:r>
-      <w:proofErr w:type="spellStart"/>
-      <w:r>
-        <w:t>Raven</w:t>
-      </w:r>
-      <w:proofErr w:type="spellEnd"/>
-      <w:r>
-        <w:t xml:space="preserve"> har vi valgt som en reference </w:t>
+        <w:t xml:space="preserve">tilsluttet i bilens OBD-II stik. Med en indbygget GPS og et 3G GSM modem vil den kunne opdatere og sende data til Raven servers. </w:t>
+      </w:r>
+    </w:p>
+    <w:p>
+      <w:r>
+        <w:lastRenderedPageBreak/>
+        <w:t xml:space="preserve">Navnet Raven har vi valgt som en reference </w:t>
       </w:r>
       <w:r>
         <w:t>til Odins to r</w:t>
@@ -1264,32 +1457,21 @@
     </w:p>
     <w:p>
       <w:pPr>
-        <w:pStyle w:val="Heading1"/>
+        <w:pStyle w:val="Overskrift1"/>
       </w:pPr>
       <w:bookmarkStart w:id="3" w:name="_Toc485375446"/>
       <w:bookmarkStart w:id="4" w:name="_Toc485377591"/>
+      <w:bookmarkStart w:id="5" w:name="_Toc485481429"/>
       <w:r>
         <w:t>Indledning</w:t>
       </w:r>
       <w:bookmarkEnd w:id="3"/>
       <w:bookmarkEnd w:id="4"/>
-    </w:p>
-    <w:p>
-      <w:proofErr w:type="spellStart"/>
-      <w:r>
-        <w:t>Raven</w:t>
-      </w:r>
-      <w:proofErr w:type="spellEnd"/>
-      <w:r>
-        <w:t xml:space="preserve"> GPS er en suite af software designet for at give transportselvskaber muligheden for at </w:t>
-      </w:r>
-      <w:proofErr w:type="spellStart"/>
-      <w:r>
-        <w:t>tracke</w:t>
-      </w:r>
-      <w:proofErr w:type="spellEnd"/>
-      <w:r>
-        <w:t xml:space="preserve"> </w:t>
+      <w:bookmarkEnd w:id="5"/>
+    </w:p>
+    <w:p>
+      <w:r>
+        <w:t xml:space="preserve">Raven GPS er en suite af software designet for at give transportselvskaber muligheden for at tracke </w:t>
       </w:r>
       <w:r>
         <w:t>og analysere</w:t>
@@ -1312,40 +1494,12 @@
         <w:t xml:space="preserve">ny </w:t>
       </w:r>
       <w:r>
-        <w:t xml:space="preserve">standard inden for Auto industrien. OBD står for ”On-Board Diagnostics” og giver adgang til bilens CAN Bus som giver adgang til ’hjernen’ af bilen dvs. data så som hastighed, RPM, Motor stress og meget </w:t>
-      </w:r>
-      <w:r>
-        <w:lastRenderedPageBreak/>
-        <w:t xml:space="preserve">mere. Disse informationer bliver sendt til chaufførens smartphone over </w:t>
-      </w:r>
-      <w:proofErr w:type="spellStart"/>
-      <w:r>
-        <w:t>bluetooth</w:t>
-      </w:r>
-      <w:proofErr w:type="spellEnd"/>
-      <w:r>
-        <w:t xml:space="preserve">, der derefter vil blive sendt til </w:t>
-      </w:r>
-      <w:proofErr w:type="spellStart"/>
-      <w:r>
-        <w:t>Raven</w:t>
-      </w:r>
-      <w:proofErr w:type="spellEnd"/>
-      <w:r>
-        <w:t xml:space="preserve"> GPS’ database.</w:t>
-      </w:r>
-    </w:p>
-    <w:p>
-      <w:r>
-        <w:t xml:space="preserve">Et par eksempler på i hvilken situation dette vil være brugbart er f.eks. En arbejdsgiver får en klage over en medarbejders vanvidskørsel. Der vil arbejdsgiver kunne åbne </w:t>
-      </w:r>
-      <w:proofErr w:type="spellStart"/>
-      <w:r>
-        <w:t>Raven</w:t>
-      </w:r>
-      <w:proofErr w:type="spellEnd"/>
-      <w:r>
-        <w:t xml:space="preserve"> programmet, skrive medarbejderens nummerplade, stelnummer eller potentielt andre identificerende detaljer og se alle ruter en specifik medarbejder har foretaget. Arbejdsgiver vil så kunne trykke på en given rute og verificere at der er hold i klagen og tage aktion.</w:t>
+        <w:t>standard inden for Auto industrien. OBD står for ”On-Board Diagnostics” og giver adgang til bilens CAN Bus som giver adgang til ’hjernen’ af bilen dvs. data så som hastighed, RPM, Motor stress og meget mere. Disse informationer bliver sendt til chaufførens smartphone over bluetooth, der derefter vil blive sendt til Raven GPS’ database.</w:t>
+      </w:r>
+    </w:p>
+    <w:p>
+      <w:r>
+        <w:t>Et par eksempler på i hvilken situation dette vil være brugbart er f.eks. En arbejdsgiver får en klage over en medarbejders vanvidskørsel. Der vil arbejdsgiver kunne åbne Raven programmet, skrive medarbejderens nummerplade, stelnummer eller potentielt andre identificerende detaljer og se alle ruter en specifik medarbejder har foretaget. Arbejdsgiver vil så kunne trykke på en given rute og verificere at der er hold i klagen og tage aktion.</w:t>
       </w:r>
     </w:p>
     <w:p>
@@ -1355,123 +1509,61 @@
     </w:p>
     <w:p>
       <w:pPr>
-        <w:pStyle w:val="Heading2"/>
-      </w:pPr>
-      <w:bookmarkStart w:id="5" w:name="_Toc485375447"/>
-      <w:bookmarkStart w:id="6" w:name="_Toc485377592"/>
+        <w:pStyle w:val="Overskrift2"/>
+      </w:pPr>
+      <w:bookmarkStart w:id="6" w:name="_Toc485375447"/>
+      <w:bookmarkStart w:id="7" w:name="_Toc485377592"/>
+      <w:bookmarkStart w:id="8" w:name="_Toc485481430"/>
       <w:r>
         <w:t>Projektstyring</w:t>
       </w:r>
-      <w:bookmarkEnd w:id="5"/>
       <w:bookmarkEnd w:id="6"/>
+      <w:bookmarkEnd w:id="7"/>
+      <w:bookmarkEnd w:id="8"/>
     </w:p>
     <w:p>
       <w:r>
         <w:t xml:space="preserve">Til </w:t>
       </w:r>
       <w:r>
-        <w:t xml:space="preserve">projektstyring har vi brugt </w:t>
-      </w:r>
-      <w:proofErr w:type="spellStart"/>
-      <w:r>
-        <w:t>Kanbanboard</w:t>
-      </w:r>
-      <w:proofErr w:type="spellEnd"/>
-      <w:r>
-        <w:t xml:space="preserve"> og servicen ”</w:t>
-      </w:r>
-      <w:proofErr w:type="spellStart"/>
-      <w:r>
-        <w:t>Trello</w:t>
-      </w:r>
-      <w:proofErr w:type="spellEnd"/>
-      <w:r>
-        <w:t xml:space="preserve">”, </w:t>
-      </w:r>
-      <w:proofErr w:type="spellStart"/>
-      <w:r>
-        <w:t>Trello</w:t>
-      </w:r>
-      <w:proofErr w:type="spellEnd"/>
-      <w:r>
-        <w:t xml:space="preserve"> giver os mulighed for hu</w:t>
-      </w:r>
-      <w:r>
-        <w:t xml:space="preserve">rtigt at kunne oprette nye opgraver med detaljeret beskrivelser. </w:t>
-      </w:r>
-      <w:proofErr w:type="spellStart"/>
-      <w:r>
-        <w:t>Trello</w:t>
-      </w:r>
-      <w:proofErr w:type="spellEnd"/>
-      <w:r>
-        <w:t xml:space="preserve"> virker på den måde at man kan organisere opgaver som digitale post-it notes og tilføje dem til forskellige kolonner.</w:t>
-      </w:r>
-    </w:p>
-    <w:p>
-      <w:r>
-        <w:t xml:space="preserve">Når en ny opgave skal oprettes starter den ved at blive tilføjet til en af vores ’To-do’ kolonner for vores forskellige projekt dele. Hvis denne opgave angiver en opgave for </w:t>
-      </w:r>
-      <w:proofErr w:type="spellStart"/>
-      <w:r>
-        <w:t>Raven-Arduino</w:t>
-      </w:r>
-      <w:proofErr w:type="spellEnd"/>
-      <w:r>
-        <w:t xml:space="preserve"> </w:t>
-      </w:r>
-      <w:r>
-        <w:t xml:space="preserve">vil den blive markeret som en </w:t>
-      </w:r>
-      <w:proofErr w:type="spellStart"/>
-      <w:r>
-        <w:t>Arduino</w:t>
-      </w:r>
-      <w:proofErr w:type="spellEnd"/>
-      <w:r>
-        <w:t xml:space="preserve"> opgave og tilføjes til vores ’To-Do’ kolonne</w:t>
+        <w:t>projektstyring har vi brugt Kanbanboard og servicen ”Trello”, Trello giver os mulighed for hu</w:t>
+      </w:r>
+      <w:r>
+        <w:t>rtigt at kunne oprette nye opgraver med detaljeret beskrivelser. Trello virker på den måde at man kan organisere opgaver som digitale post-it notes og tilføje dem til forskellige kolonner.</w:t>
+      </w:r>
+    </w:p>
+    <w:p>
+      <w:r>
+        <w:t xml:space="preserve">Når en ny opgave skal oprettes starter den ved at blive tilføjet til en af vores ’To-do’ kolonner for vores forskellige projekt dele. Hvis denne opgave angiver en opgave for Raven-Arduino </w:t>
+      </w:r>
+      <w:r>
+        <w:t>vil den blive markeret som en Arduino opgave og tilføjes til vores ’To-Do’ kolonne</w:t>
       </w:r>
       <w:r>
         <w:t>, når opgaven bliver begyndt</w:t>
       </w:r>
       <w:r>
-        <w:t xml:space="preserve"> på bliver opgaven flyttet til ’In-</w:t>
-      </w:r>
-      <w:proofErr w:type="spellStart"/>
-      <w:r>
-        <w:t>progress’</w:t>
-      </w:r>
-      <w:proofErr w:type="spellEnd"/>
-      <w:r>
-        <w:t xml:space="preserve"> og eventuelle under opgaver vil derefter blive tjekket af på listen en for en. Når alle under opgaver er fuldført vil opgaven bliver flyttet en sidste gang, til vores ’Done’ kolonne der over tid vil blive længere og længere. </w:t>
-      </w:r>
-    </w:p>
-    <w:p>
-      <w:pPr>
-        <w:pStyle w:val="Heading1"/>
-        <w:rPr>
-          <w:ins w:id="7" w:author="Niklas Micheelsen" w:date="2017-06-16T10:23:00Z"/>
-        </w:rPr>
-      </w:pPr>
-      <w:bookmarkStart w:id="8" w:name="_Toc485375448"/>
-      <w:bookmarkStart w:id="9" w:name="_Toc485377593"/>
-      <w:commentRangeStart w:id="10"/>
-      <w:ins w:id="11" w:author="Niklas Micheelsen" w:date="2017-06-16T10:23:00Z">
+        <w:t xml:space="preserve"> på bliver opgaven flyttet til ’In-progress’ og eventuelle under opgaver vil derefter blive tjekket af på listen en for en. Når alle under opgaver er fuldført vil opgaven bliver flyttet en sidste gang, til vores ’Done’ kolonne der over tid vil blive længere og længere. </w:t>
+      </w:r>
+    </w:p>
+    <w:p>
+      <w:pPr>
+        <w:pStyle w:val="Overskrift1"/>
+        <w:rPr>
+          <w:ins w:id="9" w:author="Niklas Micheelsen" w:date="2017-06-16T10:23:00Z"/>
+        </w:rPr>
+      </w:pPr>
+      <w:bookmarkStart w:id="10" w:name="_Toc485375448"/>
+      <w:bookmarkStart w:id="11" w:name="_Toc485377593"/>
+      <w:bookmarkStart w:id="12" w:name="_Toc485481431"/>
+      <w:ins w:id="13" w:author="Niklas Micheelsen" w:date="2017-06-16T10:23:00Z">
         <w:r>
           <w:t>Problemstilling</w:t>
         </w:r>
+        <w:bookmarkEnd w:id="10"/>
+        <w:bookmarkEnd w:id="11"/>
+        <w:bookmarkEnd w:id="12"/>
       </w:ins>
-      <w:commentRangeEnd w:id="10"/>
-      <w:r>
-        <w:rPr>
-          <w:rStyle w:val="CommentReference"/>
-          <w:rFonts w:asciiTheme="minorHAnsi" w:eastAsiaTheme="minorHAnsi" w:hAnsiTheme="minorHAnsi" w:cstheme="minorBidi"/>
-          <w:color w:val="auto"/>
-        </w:rPr>
-        <w:commentReference w:id="10"/>
-      </w:r>
-      <w:bookmarkEnd w:id="8"/>
-      <w:bookmarkEnd w:id="9"/>
     </w:p>
     <w:p>
       <w:pPr>
@@ -1512,7 +1604,11 @@
         <w:t xml:space="preserve"> hardware o</w:t>
       </w:r>
       <w:r>
-        <w:t>g som benyttede flere platforme, noget som ligner et realistisk produkt og som inkluderede et område vi ikke havde særligt meget kendskab til.</w:t>
+        <w:t xml:space="preserve">g som </w:t>
+      </w:r>
+      <w:r>
+        <w:lastRenderedPageBreak/>
+        <w:t>benyttede flere platforme, noget som ligner et realistisk produkt og som inkluderede et område vi ikke havde særligt meget kendskab til.</w:t>
       </w:r>
     </w:p>
     <w:p>
@@ -1564,11 +1660,11 @@
     <w:p>
       <w:pPr>
         <w:rPr>
-          <w:ins w:id="12" w:author="Niklas Micheelsen" w:date="2017-06-16T10:23:00Z"/>
+          <w:ins w:id="14" w:author="Niklas Micheelsen" w:date="2017-06-16T10:23:00Z"/>
           <w:b/>
-          <w:rPrChange w:id="13" w:author="Niklas Micheelsen" w:date="2017-06-16T10:23:00Z">
+          <w:rPrChange w:id="15" w:author="Niklas Micheelsen" w:date="2017-06-16T10:23:00Z">
             <w:rPr>
-              <w:ins w:id="14" w:author="Niklas Micheelsen" w:date="2017-06-16T10:23:00Z"/>
+              <w:ins w:id="16" w:author="Niklas Micheelsen" w:date="2017-06-16T10:23:00Z"/>
             </w:rPr>
           </w:rPrChange>
         </w:rPr>
@@ -1577,35 +1673,40 @@
         <w:t>Vi ville gerne lære mere om RTOS</w:t>
       </w:r>
       <w:r>
-        <w:t xml:space="preserve"> da det er et meget brugbart værktøj i den virkelige verden, og det også været udfordrende at arbejde med </w:t>
-      </w:r>
-      <w:proofErr w:type="spellStart"/>
-      <w:r>
-        <w:t>Arduino</w:t>
-      </w:r>
-      <w:proofErr w:type="spellEnd"/>
-      <w:r>
-        <w:t>.</w:t>
-      </w:r>
-    </w:p>
-    <w:p>
-      <w:pPr>
-        <w:pStyle w:val="Heading1"/>
-      </w:pPr>
-      <w:bookmarkStart w:id="15" w:name="_Toc485375449"/>
-      <w:bookmarkStart w:id="16" w:name="_Toc485377594"/>
-      <w:r>
-        <w:lastRenderedPageBreak/>
+        <w:t xml:space="preserve"> da det er et </w:t>
+      </w:r>
+      <w:r>
+        <w:t>ekstremt</w:t>
+      </w:r>
+      <w:r>
+        <w:t xml:space="preserve"> brugbart værktøj i den virkelige verden, </w:t>
+      </w:r>
+      <w:r>
+        <w:t>det har</w:t>
+      </w:r>
+      <w:r>
+        <w:t xml:space="preserve"> været udfordrende at arbejde med Arduino.</w:t>
+      </w:r>
+    </w:p>
+    <w:p>
+      <w:pPr>
+        <w:pStyle w:val="Overskrift1"/>
+      </w:pPr>
+      <w:bookmarkStart w:id="17" w:name="_Toc485375449"/>
+      <w:bookmarkStart w:id="18" w:name="_Toc485377594"/>
+      <w:bookmarkStart w:id="19" w:name="_Toc485481432"/>
+      <w:r>
         <w:t>Problemformulering</w:t>
       </w:r>
-      <w:bookmarkEnd w:id="15"/>
-      <w:bookmarkEnd w:id="16"/>
-    </w:p>
-    <w:p>
-      <w:pPr>
-        <w:pPrChange w:id="17" w:author="Niklas Micheelsen" w:date="2017-06-16T10:23:00Z">
+      <w:bookmarkEnd w:id="17"/>
+      <w:bookmarkEnd w:id="18"/>
+      <w:bookmarkEnd w:id="19"/>
+    </w:p>
+    <w:p>
+      <w:pPr>
+        <w:pPrChange w:id="20" w:author="Niklas Micheelsen" w:date="2017-06-16T10:23:00Z">
           <w:pPr>
-            <w:pStyle w:val="Heading1"/>
+            <w:pStyle w:val="Overskrift1"/>
           </w:pPr>
         </w:pPrChange>
       </w:pPr>
@@ -1619,17 +1720,106 @@
           <w:b/>
         </w:rPr>
       </w:pPr>
-    </w:p>
-    <w:p>
-      <w:pPr>
-        <w:pStyle w:val="Heading1"/>
-      </w:pPr>
-      <w:bookmarkStart w:id="18" w:name="_Toc485375450"/>
-      <w:bookmarkStart w:id="19" w:name="_Toc485377595"/>
-      <w:r>
-        <w:t>Rigt billede</w:t>
-      </w:r>
-      <w:bookmarkEnd w:id="19"/>
+      <w:r>
+        <w:rPr>
+          <w:b/>
+        </w:rPr>
+        <w:t>Hvordan vil i overføre data fra Arduino til Android?</w:t>
+      </w:r>
+    </w:p>
+    <w:p>
+      <w:r>
+        <w:t>Til vores prototype version valgt</w:t>
+      </w:r>
+      <w:r>
+        <w:t>e vi</w:t>
+      </w:r>
+      <w:r>
+        <w:t xml:space="preserve"> at bruge Bluetooth imellem Arduino og Android da </w:t>
+      </w:r>
+      <w:r>
+        <w:t>et</w:t>
+      </w:r>
+      <w:r>
+        <w:t xml:space="preserve"> Bluetooth modul til Arduino</w:t>
+      </w:r>
+      <w:r>
+        <w:t xml:space="preserve"> ikke koster mange penge</w:t>
+      </w:r>
+      <w:r>
+        <w:t>.</w:t>
+      </w:r>
+    </w:p>
+    <w:p>
+      <w:r>
+        <w:t>Vi havde overvejet et GSM modul (data forbindelse via SIM kort)</w:t>
+      </w:r>
+      <w:r>
+        <w:t xml:space="preserve">, så var der ikke behov for Android, men vi syntes </w:t>
+      </w:r>
+      <w:r>
+        <w:t xml:space="preserve">at et GSM modul ville være for dyrt </w:t>
+      </w:r>
+      <w:r>
+        <w:t>i første omgang</w:t>
+      </w:r>
+      <w:r>
+        <w:t>.</w:t>
+      </w:r>
+    </w:p>
+    <w:p>
+      <w:pPr>
+        <w:rPr>
+          <w:b/>
+        </w:rPr>
+      </w:pPr>
+      <w:r>
+        <w:rPr>
+          <w:b/>
+        </w:rPr>
+        <w:t>Hvordan vil i lagre data?</w:t>
+      </w:r>
+    </w:p>
+    <w:p>
+      <w:pPr>
+        <w:rPr>
+          <w:b/>
+        </w:rPr>
+      </w:pPr>
+      <w:r>
+        <w:t xml:space="preserve">Vi valgte at lagre vores data i Json format på en SQL server, </w:t>
+      </w:r>
+      <w:r>
+        <w:t xml:space="preserve">det endte med at blive en LONGTEXT </w:t>
+      </w:r>
+      <w:r>
+        <w:t>da det største antal tegn tilladt</w:t>
+      </w:r>
+      <w:r>
+        <w:t xml:space="preserve">. Der er sikkert hunderede vis af bedre muligheder, men da det er relativt hurtigt at lave indsæt eller </w:t>
+      </w:r>
+      <w:r>
+        <w:t>udtræk og at vi indtil videre ikke har ramt grænsen for vores logs.</w:t>
+      </w:r>
+    </w:p>
+    <w:p>
+      <w:pPr>
+        <w:pStyle w:val="Overskrift1"/>
+      </w:pPr>
+      <w:bookmarkStart w:id="21" w:name="_Toc485377595"/>
+      <w:bookmarkStart w:id="22" w:name="_Toc485481433"/>
+      <w:bookmarkStart w:id="23" w:name="_Toc485375450"/>
+      <w:r>
+        <w:lastRenderedPageBreak/>
+        <w:t>R</w:t>
+      </w:r>
+      <w:bookmarkStart w:id="24" w:name="_GoBack"/>
+      <w:bookmarkEnd w:id="24"/>
+      <w:r>
+        <w:t>igt billede</w:t>
+      </w:r>
+      <w:bookmarkEnd w:id="21"/>
+      <w:bookmarkEnd w:id="22"/>
     </w:p>
     <w:p>
       <w:r>
@@ -1638,10 +1828,10 @@
           <w:lang w:eastAsia="da-DK"/>
         </w:rPr>
         <w:drawing>
-          <wp:inline distT="0" distB="0" distL="0" distR="0" wp14:anchorId="125F7146" wp14:editId="0DA1A348">
+          <wp:inline distT="0" distB="0" distL="0" distR="0" wp14:anchorId="125F7146" wp14:editId="026893AC">
             <wp:extent cx="6120130" cy="2788920"/>
             <wp:effectExtent l="0" t="0" r="0" b="0"/>
-            <wp:docPr id="1" name="Picture 1"/>
+            <wp:docPr id="1180880452" name="picture"/>
             <wp:cNvGraphicFramePr>
               <a:graphicFrameLocks xmlns:a="http://schemas.openxmlformats.org/drawingml/2006/main" noChangeAspect="1"/>
             </wp:cNvGraphicFramePr>
@@ -1649,11 +1839,11 @@
               <a:graphicData uri="http://schemas.openxmlformats.org/drawingml/2006/picture">
                 <pic:pic xmlns:pic="http://schemas.openxmlformats.org/drawingml/2006/picture">
                   <pic:nvPicPr>
-                    <pic:cNvPr id="1" name="Rigt billede.png"/>
+                    <pic:cNvPr id="0" name="picture"/>
                     <pic:cNvPicPr/>
                   </pic:nvPicPr>
                   <pic:blipFill>
-                    <a:blip r:embed="rId11" cstate="print">
+                    <a:blip r:embed="rId9">
                       <a:extLst>
                         <a:ext uri="{28A0092B-C50C-407E-A947-70E740481C1C}">
                           <a14:useLocalDpi xmlns:a14="http://schemas.microsoft.com/office/drawing/2010/main" val="0"/>
@@ -1683,14 +1873,16 @@
     <w:p/>
     <w:p>
       <w:pPr>
-        <w:pStyle w:val="Heading1"/>
-      </w:pPr>
-      <w:bookmarkStart w:id="20" w:name="_Toc485377596"/>
+        <w:pStyle w:val="Overskrift1"/>
+      </w:pPr>
+      <w:bookmarkStart w:id="25" w:name="_Toc485377596"/>
+      <w:bookmarkStart w:id="26" w:name="_Toc485481434"/>
       <w:r>
         <w:t>Kravspecifikation</w:t>
       </w:r>
-      <w:bookmarkEnd w:id="18"/>
-      <w:bookmarkEnd w:id="20"/>
+      <w:bookmarkEnd w:id="23"/>
+      <w:bookmarkEnd w:id="25"/>
+      <w:bookmarkEnd w:id="26"/>
     </w:p>
     <w:p>
       <w:r>
@@ -1699,255 +1891,305 @@
     </w:p>
     <w:p>
       <w:pPr>
-        <w:pStyle w:val="ListParagraph"/>
+        <w:pStyle w:val="Listeafsnit"/>
         <w:numPr>
           <w:ilvl w:val="0"/>
           <w:numId w:val="5"/>
         </w:numPr>
       </w:pPr>
-    </w:p>
-    <w:p>
-      <w:r>
-        <w:t>Android:</w:t>
-      </w:r>
-    </w:p>
-    <w:p>
-      <w:pPr>
-        <w:pStyle w:val="ListParagraph"/>
+      <w:r>
+        <w:t>Søgefunktion</w:t>
+      </w:r>
+      <w:r>
+        <w:t xml:space="preserve"> hvor brugere kan filtrere ruter efter registrerings numre, førerens brugernavn og andre parametre.</w:t>
+      </w:r>
+    </w:p>
+    <w:p>
+      <w:pPr>
+        <w:pStyle w:val="Listeafsnit"/>
         <w:numPr>
           <w:ilvl w:val="0"/>
           <w:numId w:val="5"/>
         </w:numPr>
       </w:pPr>
       <w:r>
-        <w:t xml:space="preserve">Modtag data fra </w:t>
-      </w:r>
-      <w:proofErr w:type="spellStart"/>
-      <w:r>
-        <w:t>bluetooth</w:t>
-      </w:r>
-      <w:proofErr w:type="spellEnd"/>
-      <w:r>
-        <w:t xml:space="preserve"> modulet på </w:t>
-      </w:r>
-      <w:proofErr w:type="spellStart"/>
-      <w:r>
-        <w:t>Arduino’en</w:t>
-      </w:r>
-      <w:proofErr w:type="spellEnd"/>
-      <w:r>
-        <w:t>.</w:t>
-      </w:r>
-    </w:p>
-    <w:p>
-      <w:pPr>
-        <w:pStyle w:val="ListParagraph"/>
+        <w:t>Vise en boks for hver tur kørt, som indeholder generel information og et kort over ruten. Information som, registrerings nummer, distance, varighed, dato og tid på starten af turen.</w:t>
+      </w:r>
+    </w:p>
+    <w:p>
+      <w:pPr>
+        <w:pStyle w:val="Listeafsnit"/>
         <w:numPr>
           <w:ilvl w:val="0"/>
           <w:numId w:val="5"/>
         </w:numPr>
       </w:pPr>
       <w:r>
-        <w:t>Filtrer modtaget data.</w:t>
-      </w:r>
-    </w:p>
-    <w:p>
-      <w:pPr>
-        <w:pStyle w:val="ListParagraph"/>
+        <w:t>D</w:t>
+      </w:r>
+      <w:r>
+        <w:t>etaljeret</w:t>
+      </w:r>
+      <w:r>
+        <w:t xml:space="preserve"> tur visning som viser den fulde rute, punkter som er blevet registreret </w:t>
+      </w:r>
+      <w:r>
+        <w:t>i løbet af turen som kan vise</w:t>
+      </w:r>
+      <w:r>
+        <w:t xml:space="preserve"> dato, tid,</w:t>
+      </w:r>
+      <w:r>
+        <w:t xml:space="preserve"> hastighed, omdrejninger i minuttet, </w:t>
+      </w:r>
+      <w:r>
+        <w:t>b</w:t>
+      </w:r>
+      <w:r>
+        <w:t>reddegrad</w:t>
+      </w:r>
+      <w:r>
+        <w:t xml:space="preserve"> og </w:t>
+      </w:r>
+      <w:r>
+        <w:t>længdegrad på det tidspunkt hvis brugeren klikker på et af punkterne.</w:t>
+      </w:r>
+    </w:p>
+    <w:p>
+      <w:r>
+        <w:t>Android:</w:t>
+      </w:r>
+    </w:p>
+    <w:p>
+      <w:pPr>
+        <w:pStyle w:val="Listeafsnit"/>
         <w:numPr>
           <w:ilvl w:val="0"/>
           <w:numId w:val="5"/>
         </w:numPr>
       </w:pPr>
       <w:r>
-        <w:t>Send filtreret data til SQL.</w:t>
-      </w:r>
-    </w:p>
-    <w:p>
-      <w:proofErr w:type="spellStart"/>
-      <w:r>
-        <w:t>Arduino</w:t>
-      </w:r>
-      <w:proofErr w:type="spellEnd"/>
-      <w:r>
-        <w:t>:</w:t>
-      </w:r>
-    </w:p>
-    <w:p>
-      <w:pPr>
-        <w:pStyle w:val="ListParagraph"/>
+        <w:t>Modtag data fra bluetooth modulet på Arduino’en.</w:t>
+      </w:r>
+    </w:p>
+    <w:p>
+      <w:pPr>
+        <w:pStyle w:val="Listeafsnit"/>
         <w:numPr>
           <w:ilvl w:val="0"/>
           <w:numId w:val="5"/>
         </w:numPr>
       </w:pPr>
       <w:r>
-        <w:t>Læs fra OBD-II.</w:t>
-      </w:r>
-    </w:p>
-    <w:p>
-      <w:pPr>
-        <w:pStyle w:val="ListParagraph"/>
+        <w:t>F</w:t>
+      </w:r>
+      <w:r>
+        <w:t>iltrer</w:t>
+      </w:r>
+      <w:r>
+        <w:t>e</w:t>
+      </w:r>
+      <w:r>
+        <w:t xml:space="preserve"> modtaget</w:t>
+      </w:r>
+      <w:r>
+        <w:t xml:space="preserve"> Json</w:t>
+      </w:r>
+      <w:r>
+        <w:t xml:space="preserve"> linjer og formatere til </w:t>
+      </w:r>
+      <w:r>
+        <w:t>gyldig og læseligt Json logs</w:t>
+      </w:r>
+      <w:r>
+        <w:t>.</w:t>
+      </w:r>
+    </w:p>
+    <w:p>
+      <w:pPr>
+        <w:pStyle w:val="Listeafsnit"/>
         <w:numPr>
           <w:ilvl w:val="0"/>
           <w:numId w:val="5"/>
         </w:numPr>
       </w:pPr>
       <w:r>
-        <w:t>Efter en læse cyklus start sending.</w:t>
-      </w:r>
-    </w:p>
-    <w:p>
-      <w:pPr>
-        <w:pStyle w:val="ListParagraph"/>
+        <w:t>Send filtreret data til SQL</w:t>
+      </w:r>
+      <w:r>
+        <w:t xml:space="preserve"> via GSM/Data forbindelse på Android</w:t>
+      </w:r>
+      <w:r>
+        <w:t>.</w:t>
+      </w:r>
+    </w:p>
+    <w:p>
+      <w:r>
+        <w:t>Arduino:</w:t>
+      </w:r>
+    </w:p>
+    <w:p>
+      <w:pPr>
+        <w:pStyle w:val="Listeafsnit"/>
         <w:numPr>
           <w:ilvl w:val="0"/>
           <w:numId w:val="5"/>
         </w:numPr>
       </w:pPr>
       <w:r>
-        <w:t>Send data til Android.</w:t>
-      </w:r>
-    </w:p>
-    <w:p>
-      <w:r>
-        <w:t>Database:</w:t>
-      </w:r>
-    </w:p>
-    <w:p>
-      <w:pPr>
-        <w:pStyle w:val="ListParagraph"/>
+        <w:t>Læs fra OBD-II.</w:t>
+      </w:r>
+    </w:p>
+    <w:p>
+      <w:pPr>
+        <w:pStyle w:val="Listeafsnit"/>
         <w:numPr>
           <w:ilvl w:val="0"/>
           <w:numId w:val="5"/>
         </w:numPr>
       </w:pPr>
       <w:r>
+        <w:t>Efter en læse cyklus start sending.</w:t>
+      </w:r>
+    </w:p>
+    <w:p>
+      <w:pPr>
+        <w:pStyle w:val="Listeafsnit"/>
+        <w:numPr>
+          <w:ilvl w:val="0"/>
+          <w:numId w:val="5"/>
+        </w:numPr>
+      </w:pPr>
+      <w:r>
+        <w:t>Send data til Android</w:t>
+      </w:r>
+      <w:r>
+        <w:t xml:space="preserve"> i Json format over Bluetooth</w:t>
+      </w:r>
+      <w:r>
+        <w:t xml:space="preserve"> til Android</w:t>
+      </w:r>
+      <w:r>
+        <w:t>.</w:t>
+      </w:r>
+    </w:p>
+    <w:p>
+      <w:r>
+        <w:t>Database:</w:t>
+      </w:r>
+    </w:p>
+    <w:p>
+      <w:pPr>
+        <w:pStyle w:val="Listeafsnit"/>
+        <w:numPr>
+          <w:ilvl w:val="0"/>
+          <w:numId w:val="5"/>
+        </w:numPr>
+      </w:pPr>
+      <w:r>
         <w:t>Test</w:t>
       </w:r>
     </w:p>
     <w:p>
       <w:pPr>
-        <w:pStyle w:val="Heading1"/>
-      </w:pPr>
-      <w:bookmarkStart w:id="21" w:name="_Toc485375451"/>
-      <w:bookmarkStart w:id="22" w:name="_Toc485377597"/>
-      <w:r>
-        <w:lastRenderedPageBreak/>
+        <w:pStyle w:val="Overskrift1"/>
+      </w:pPr>
+      <w:bookmarkStart w:id="27" w:name="_Toc485375451"/>
+      <w:bookmarkStart w:id="28" w:name="_Toc485377597"/>
+      <w:bookmarkStart w:id="29" w:name="_Toc485481435"/>
+      <w:r>
         <w:t>Udviklingsmiljøer</w:t>
-      </w:r>
-      <w:bookmarkEnd w:id="21"/>
-      <w:bookmarkEnd w:id="22"/>
-    </w:p>
-    <w:p>
-      <w:pPr>
-        <w:pStyle w:val="Heading2"/>
-      </w:pPr>
-      <w:bookmarkStart w:id="23" w:name="_Toc485375452"/>
-      <w:bookmarkStart w:id="24" w:name="_Toc485377598"/>
-      <w:proofErr w:type="spellStart"/>
-      <w:r>
-        <w:t>Raven</w:t>
-      </w:r>
-      <w:proofErr w:type="spellEnd"/>
-      <w:r>
-        <w:t>-Desktop</w:t>
-      </w:r>
-      <w:bookmarkEnd w:id="23"/>
-      <w:bookmarkEnd w:id="24"/>
-    </w:p>
-    <w:p>
-      <w:pPr>
-        <w:spacing w:after="0"/>
-      </w:pPr>
-      <w:r>
-        <w:t>Miljø: Visual Studio 2017</w:t>
-      </w:r>
-    </w:p>
-    <w:p>
-      <w:proofErr w:type="spellStart"/>
-      <w:r>
-        <w:t>Raven</w:t>
-      </w:r>
-      <w:proofErr w:type="spellEnd"/>
-      <w:r>
-        <w:t>-Desktop er skrevet i WPF (C#, XAML)</w:t>
-      </w:r>
-      <w:r>
-        <w:t xml:space="preserve"> ved brug af Bing Maps SDK </w:t>
-      </w:r>
-    </w:p>
-    <w:p>
-      <w:pPr>
-        <w:pStyle w:val="Heading2"/>
-      </w:pPr>
-      <w:bookmarkStart w:id="25" w:name="_Toc485375453"/>
-      <w:bookmarkStart w:id="26" w:name="_Toc485377599"/>
-      <w:proofErr w:type="spellStart"/>
-      <w:r>
-        <w:t>Raven-Arduino</w:t>
-      </w:r>
-      <w:bookmarkEnd w:id="25"/>
-      <w:bookmarkEnd w:id="26"/>
-      <w:proofErr w:type="spellEnd"/>
-    </w:p>
-    <w:p>
-      <w:pPr>
-        <w:spacing w:after="0"/>
-      </w:pPr>
-      <w:r>
-        <w:t xml:space="preserve">Miljø: </w:t>
-      </w:r>
-      <w:proofErr w:type="spellStart"/>
-      <w:r>
-        <w:t>Arduino</w:t>
-      </w:r>
-      <w:proofErr w:type="spellEnd"/>
-      <w:r>
-        <w:t xml:space="preserve"> IDE</w:t>
-      </w:r>
-    </w:p>
-    <w:p>
-      <w:proofErr w:type="spellStart"/>
-      <w:r>
-        <w:t>Raven-</w:t>
-      </w:r>
-      <w:r>
-        <w:t>Arduino</w:t>
-      </w:r>
-      <w:proofErr w:type="spellEnd"/>
-      <w:r>
-        <w:t xml:space="preserve"> er skrevet i C</w:t>
-      </w:r>
-      <w:r>
-        <w:t>.</w:t>
-      </w:r>
-      <w:r>
-        <w:t xml:space="preserve"> </w:t>
-      </w:r>
-    </w:p>
-    <w:p>
-      <w:pPr>
-        <w:pStyle w:val="Heading2"/>
-      </w:pPr>
-      <w:bookmarkStart w:id="27" w:name="_Toc485375454"/>
-      <w:bookmarkStart w:id="28" w:name="_Toc485377600"/>
-      <w:proofErr w:type="spellStart"/>
-      <w:r>
-        <w:t>Raven</w:t>
-      </w:r>
-      <w:proofErr w:type="spellEnd"/>
-      <w:r>
-        <w:t>-Android</w:t>
       </w:r>
       <w:bookmarkEnd w:id="27"/>
       <w:bookmarkEnd w:id="28"/>
+      <w:bookmarkEnd w:id="29"/>
+    </w:p>
+    <w:p>
+      <w:pPr>
+        <w:pStyle w:val="Overskrift2"/>
+      </w:pPr>
+      <w:bookmarkStart w:id="30" w:name="_Toc485375452"/>
+      <w:bookmarkStart w:id="31" w:name="_Toc485377598"/>
+      <w:bookmarkStart w:id="32" w:name="_Toc485481436"/>
+      <w:r>
+        <w:t>Raven-Desktop</w:t>
+      </w:r>
+      <w:bookmarkEnd w:id="30"/>
+      <w:bookmarkEnd w:id="31"/>
+      <w:bookmarkEnd w:id="32"/>
     </w:p>
     <w:p>
       <w:pPr>
         <w:spacing w:after="0"/>
       </w:pPr>
       <w:r>
+        <w:t>Miljø: Visual Studio 2017</w:t>
+      </w:r>
+    </w:p>
+    <w:p>
+      <w:r>
+        <w:t>Raven-Desktop er skrevet i WPF (C#, XAML)</w:t>
+      </w:r>
+      <w:r>
+        <w:t xml:space="preserve"> ved brug af Bing Maps SDK </w:t>
+      </w:r>
+    </w:p>
+    <w:p>
+      <w:pPr>
+        <w:pStyle w:val="Overskrift2"/>
+      </w:pPr>
+      <w:bookmarkStart w:id="33" w:name="_Toc485375453"/>
+      <w:bookmarkStart w:id="34" w:name="_Toc485377599"/>
+      <w:bookmarkStart w:id="35" w:name="_Toc485481437"/>
+      <w:r>
+        <w:lastRenderedPageBreak/>
+        <w:t>Raven-Arduino</w:t>
+      </w:r>
+      <w:bookmarkEnd w:id="33"/>
+      <w:bookmarkEnd w:id="34"/>
+      <w:bookmarkEnd w:id="35"/>
+    </w:p>
+    <w:p>
+      <w:pPr>
+        <w:spacing w:after="0"/>
+      </w:pPr>
+      <w:r>
+        <w:t>Miljø: Arduino IDE</w:t>
+      </w:r>
+    </w:p>
+    <w:p>
+      <w:r>
+        <w:t>Raven-</w:t>
+      </w:r>
+      <w:r>
+        <w:t>Arduino er skrevet i C</w:t>
+      </w:r>
+      <w:r>
+        <w:t>.</w:t>
+      </w:r>
+      <w:r>
+        <w:t xml:space="preserve"> </w:t>
+      </w:r>
+    </w:p>
+    <w:p>
+      <w:pPr>
+        <w:pStyle w:val="Overskrift2"/>
+      </w:pPr>
+      <w:bookmarkStart w:id="36" w:name="_Toc485375454"/>
+      <w:bookmarkStart w:id="37" w:name="_Toc485377600"/>
+      <w:bookmarkStart w:id="38" w:name="_Toc485481438"/>
+      <w:r>
+        <w:t>Raven-Android</w:t>
+      </w:r>
+      <w:bookmarkEnd w:id="36"/>
+      <w:bookmarkEnd w:id="37"/>
+      <w:bookmarkEnd w:id="38"/>
+    </w:p>
+    <w:p>
+      <w:pPr>
+        <w:spacing w:after="0"/>
+      </w:pPr>
+      <w:r>
         <w:t>Miljø: Android Studio</w:t>
       </w:r>
     </w:p>
@@ -1955,42 +2197,29 @@
       <w:pPr>
         <w:spacing w:after="0"/>
       </w:pPr>
-      <w:proofErr w:type="spellStart"/>
-      <w:r>
-        <w:t>Raven</w:t>
-      </w:r>
-      <w:proofErr w:type="spellEnd"/>
-      <w:r>
-        <w:t xml:space="preserve">-Android er skrevet i </w:t>
-      </w:r>
-      <w:proofErr w:type="spellStart"/>
-      <w:r>
-        <w:t>java</w:t>
-      </w:r>
-      <w:proofErr w:type="spellEnd"/>
-      <w:r>
-        <w:t>.</w:t>
-      </w:r>
-    </w:p>
-    <w:p>
-      <w:pPr>
-        <w:pStyle w:val="Heading1"/>
+      <w:r>
+        <w:t>Raven-Android er skrevet i java.</w:t>
+      </w:r>
+    </w:p>
+    <w:p>
+      <w:pPr>
+        <w:pStyle w:val="Overskrift1"/>
         <w:rPr>
           <w:lang w:val="en-US"/>
         </w:rPr>
       </w:pPr>
-      <w:bookmarkStart w:id="29" w:name="_Toc485375455"/>
-      <w:bookmarkStart w:id="30" w:name="_Toc485377601"/>
-      <w:proofErr w:type="spellStart"/>
+      <w:bookmarkStart w:id="39" w:name="_Toc485375455"/>
+      <w:bookmarkStart w:id="40" w:name="_Toc485377601"/>
+      <w:bookmarkStart w:id="41" w:name="_Toc485481439"/>
       <w:r>
         <w:rPr>
           <w:lang w:val="en-US"/>
         </w:rPr>
         <w:t>Værktøjer</w:t>
       </w:r>
-      <w:bookmarkEnd w:id="29"/>
-      <w:bookmarkEnd w:id="30"/>
-      <w:proofErr w:type="spellEnd"/>
+      <w:bookmarkEnd w:id="39"/>
+      <w:bookmarkEnd w:id="40"/>
+      <w:bookmarkEnd w:id="41"/>
     </w:p>
     <w:p>
       <w:pPr>
@@ -1998,86 +2227,278 @@
           <w:lang w:val="en-US"/>
         </w:rPr>
       </w:pPr>
-      <w:proofErr w:type="spellStart"/>
       <w:r>
         <w:rPr>
           <w:lang w:val="en-US"/>
         </w:rPr>
-        <w:t>Balsamiq</w:t>
-      </w:r>
-      <w:proofErr w:type="spellEnd"/>
-      <w:r>
+        <w:t>Balsamiq Mockups 3</w:t>
+      </w:r>
+    </w:p>
+    <w:p>
+      <w:pPr>
         <w:rPr>
           <w:lang w:val="en-US"/>
         </w:rPr>
-        <w:t xml:space="preserve"> Mockups 3</w:t>
-      </w:r>
-    </w:p>
-    <w:p>
-      <w:pPr>
+      </w:pPr>
+      <w:r>
         <w:rPr>
           <w:lang w:val="en-US"/>
         </w:rPr>
-      </w:pPr>
-      <w:r>
+        <w:t>Visual Studio</w:t>
+      </w:r>
+    </w:p>
+    <w:p>
+      <w:pPr>
         <w:rPr>
           <w:lang w:val="en-US"/>
         </w:rPr>
-        <w:t>Visual Studio</w:t>
-      </w:r>
-    </w:p>
-    <w:p>
-      <w:pPr>
+      </w:pPr>
+      <w:r>
         <w:rPr>
           <w:lang w:val="en-US"/>
         </w:rPr>
-      </w:pPr>
-      <w:r>
+        <w:t>Android Studio</w:t>
+      </w:r>
+    </w:p>
+    <w:p>
+      <w:pPr>
         <w:rPr>
           <w:lang w:val="en-US"/>
         </w:rPr>
-        <w:t>Android Studio</w:t>
-      </w:r>
-    </w:p>
-    <w:p>
-      <w:pPr>
+      </w:pPr>
+      <w:r>
         <w:rPr>
           <w:lang w:val="en-US"/>
         </w:rPr>
-      </w:pPr>
-      <w:r>
+        <w:t>Arduino IDE</w:t>
+      </w:r>
+    </w:p>
+    <w:p>
+      <w:r>
+        <w:t>MYSQL</w:t>
+      </w:r>
+    </w:p>
+    <w:p>
+      <w:r>
+        <w:t>GitHub</w:t>
+      </w:r>
+    </w:p>
+    <w:p>
+      <w:r>
+        <w:t>Trello</w:t>
+      </w:r>
+    </w:p>
+    <w:p>
+      <w:pPr>
+        <w:pStyle w:val="Overskrift1"/>
+      </w:pPr>
+      <w:r>
+        <w:rPr>
+          <w:noProof/>
+          <w:lang w:eastAsia="da-DK"/>
+        </w:rPr>
+        <w:drawing>
+          <wp:anchor distT="0" distB="0" distL="114300" distR="114300" simplePos="0" relativeHeight="251659264" behindDoc="0" locked="0" layoutInCell="1" allowOverlap="1" wp14:anchorId="6ABA3C05" wp14:editId="4D195849">
+            <wp:simplePos x="0" y="0"/>
+            <wp:positionH relativeFrom="margin">
+              <wp:posOffset>-130810</wp:posOffset>
+            </wp:positionH>
+            <wp:positionV relativeFrom="line">
+              <wp:posOffset>282067</wp:posOffset>
+            </wp:positionV>
+            <wp:extent cx="6382385" cy="4319905"/>
+            <wp:effectExtent l="0" t="0" r="0" b="4445"/>
+            <wp:wrapSquare wrapText="bothSides"/>
+            <wp:docPr id="2" name="Billede 2"/>
+            <wp:cNvGraphicFramePr>
+              <a:graphicFrameLocks xmlns:a="http://schemas.openxmlformats.org/drawingml/2006/main" noChangeAspect="1"/>
+            </wp:cNvGraphicFramePr>
+            <a:graphic xmlns:a="http://schemas.openxmlformats.org/drawingml/2006/main">
+              <a:graphicData uri="http://schemas.openxmlformats.org/drawingml/2006/picture">
+                <pic:pic xmlns:pic="http://schemas.openxmlformats.org/drawingml/2006/picture">
+                  <pic:nvPicPr>
+                    <pic:cNvPr id="2" name="MainWindow.png"/>
+                    <pic:cNvPicPr/>
+                  </pic:nvPicPr>
+                  <pic:blipFill>
+                    <a:blip r:embed="rId10">
+                      <a:extLst>
+                        <a:ext uri="{28A0092B-C50C-407E-A947-70E740481C1C}">
+                          <a14:useLocalDpi xmlns:a14="http://schemas.microsoft.com/office/drawing/2010/main" val="0"/>
+                        </a:ext>
+                      </a:extLst>
+                    </a:blip>
+                    <a:stretch>
+                      <a:fillRect/>
+                    </a:stretch>
+                  </pic:blipFill>
+                  <pic:spPr>
+                    <a:xfrm>
+                      <a:off x="0" y="0"/>
+                      <a:ext cx="6382385" cy="4319905"/>
+                    </a:xfrm>
+                    <a:prstGeom prst="rect">
+                      <a:avLst/>
+                    </a:prstGeom>
+                  </pic:spPr>
+                </pic:pic>
+              </a:graphicData>
+            </a:graphic>
+            <wp14:sizeRelH relativeFrom="margin">
+              <wp14:pctWidth>0</wp14:pctWidth>
+            </wp14:sizeRelH>
+            <wp14:sizeRelV relativeFrom="margin">
+              <wp14:pctHeight>0</wp14:pctHeight>
+            </wp14:sizeRelV>
+          </wp:anchor>
+        </w:drawing>
+      </w:r>
+      <w:r>
+        <w:t>Flowcharts</w:t>
+      </w:r>
+    </w:p>
+    <w:p>
+      <w:pPr>
+        <w:pStyle w:val="Listeafsnit"/>
+        <w:numPr>
+          <w:ilvl w:val="0"/>
+          <w:numId w:val="5"/>
+        </w:numPr>
         <w:rPr>
           <w:lang w:val="en-US"/>
         </w:rPr>
-        <w:t>Arduino IDE</w:t>
-      </w:r>
-    </w:p>
-    <w:p>
-      <w:r>
-        <w:t>MYSQL</w:t>
-      </w:r>
-    </w:p>
-    <w:p>
-      <w:proofErr w:type="spellStart"/>
-      <w:r>
-        <w:t>GitHub</w:t>
-      </w:r>
-      <w:proofErr w:type="spellEnd"/>
-    </w:p>
-    <w:p>
-      <w:proofErr w:type="spellStart"/>
-      <w:r>
-        <w:t>Trello</w:t>
-      </w:r>
-      <w:proofErr w:type="spellEnd"/>
-    </w:p>
-    <w:p>
-      <w:pPr>
-        <w:pStyle w:val="Heading1"/>
-      </w:pPr>
-      <w:r>
+      </w:pPr>
+      <w:r>
+        <w:rPr>
+          <w:lang w:val="en-US"/>
+        </w:rPr>
+        <w:t>TripTiles are clickable boxes in our TileViewer that show general information about a trip, along with a map of where it was driven.</w:t>
+      </w:r>
+    </w:p>
+    <w:p>
+      <w:pPr>
+        <w:pStyle w:val="Overskrift1"/>
+      </w:pPr>
+      <w:r>
+        <w:rPr>
+          <w:lang w:val="en-US"/>
+        </w:rPr>
         <w:br w:type="page"/>
       </w:r>
+      <w:bookmarkStart w:id="42" w:name="_Toc485481440"/>
+      <w:r>
+        <w:t>Klasse Diagram</w:t>
+      </w:r>
+      <w:bookmarkEnd w:id="42"/>
+    </w:p>
+    <w:p>
+      <w:pPr>
+        <w:pStyle w:val="Overskrift2"/>
+      </w:pPr>
+      <w:bookmarkStart w:id="43" w:name="_Toc485481441"/>
+      <w:r>
+        <w:t>Raven-Desktop</w:t>
+      </w:r>
+      <w:bookmarkEnd w:id="43"/>
+    </w:p>
+    <w:p>
+      <w:r>
+        <w:rPr>
+          <w:noProof/>
+          <w:lang w:eastAsia="da-DK"/>
+        </w:rPr>
+        <w:drawing>
+          <wp:inline distT="0" distB="0" distL="0" distR="0" wp14:anchorId="6EE7447E" wp14:editId="23C1A0ED">
+            <wp:extent cx="6030368" cy="4384580"/>
+            <wp:effectExtent l="0" t="0" r="0" b="0"/>
+            <wp:docPr id="1234493819" name="picture"/>
+            <wp:cNvGraphicFramePr>
+              <a:graphicFrameLocks xmlns:a="http://schemas.openxmlformats.org/drawingml/2006/main" noChangeAspect="1"/>
+            </wp:cNvGraphicFramePr>
+            <a:graphic xmlns:a="http://schemas.openxmlformats.org/drawingml/2006/main">
+              <a:graphicData uri="http://schemas.openxmlformats.org/drawingml/2006/picture">
+                <pic:pic xmlns:pic="http://schemas.openxmlformats.org/drawingml/2006/picture">
+                  <pic:nvPicPr>
+                    <pic:cNvPr id="0" name="picture"/>
+                    <pic:cNvPicPr/>
+                  </pic:nvPicPr>
+                  <pic:blipFill>
+                    <a:blip r:embed="rId11">
+                      <a:extLst>
+                        <a:ext uri="{28A0092B-C50C-407E-A947-70E740481C1C}">
+                          <a14:useLocalDpi xmlns:a14="http://schemas.microsoft.com/office/drawing/2010/main" val="0"/>
+                        </a:ext>
+                      </a:extLst>
+                    </a:blip>
+                    <a:stretch>
+                      <a:fillRect/>
+                    </a:stretch>
+                  </pic:blipFill>
+                  <pic:spPr>
+                    <a:xfrm>
+                      <a:off x="0" y="0"/>
+                      <a:ext cx="6030368" cy="4384580"/>
+                    </a:xfrm>
+                    <a:prstGeom prst="rect">
+                      <a:avLst/>
+                    </a:prstGeom>
+                  </pic:spPr>
+                </pic:pic>
+              </a:graphicData>
+            </a:graphic>
+          </wp:inline>
+        </w:drawing>
+      </w:r>
+    </w:p>
+    <w:p>
+      <w:r>
+        <w:br w:type="page"/>
+      </w:r>
+    </w:p>
+    <w:p>
+      <w:pPr>
+        <w:pStyle w:val="Overskrift2"/>
+      </w:pPr>
+      <w:bookmarkStart w:id="44" w:name="_Toc485481442"/>
+      <w:r>
+        <w:lastRenderedPageBreak/>
+        <w:t>Kilde</w:t>
+      </w:r>
+      <w:r>
+        <w:t>k</w:t>
+      </w:r>
+      <w:r>
+        <w:t>ode</w:t>
+      </w:r>
+      <w:bookmarkEnd w:id="44"/>
+    </w:p>
+    <w:p>
+      <w:pPr>
+        <w:pStyle w:val="Overskrift2"/>
+      </w:pPr>
+      <w:r>
+        <w:t>Desktop</w:t>
+      </w:r>
+    </w:p>
+    <w:p>
+      <w:pPr>
+        <w:pStyle w:val="Overskrift3"/>
+      </w:pPr>
+      <w:bookmarkStart w:id="45" w:name="_Toc485481443"/>
+      <w:r>
+        <w:t>MainWindow.xaml.cs</w:t>
+      </w:r>
+      <w:bookmarkEnd w:id="45"/>
+    </w:p>
+    <w:p>
+      <w:pPr>
+        <w:pStyle w:val="Overskrift3"/>
+      </w:pPr>
+    </w:p>
+    <w:p>
+      <w:pPr>
+        <w:pStyle w:val="Code"/>
+      </w:pPr>
     </w:p>
     <w:sectPr>
       <w:footerReference w:type="default" r:id="rId12"/>
@@ -2089,40 +2510,6 @@
     </w:sectPr>
   </w:body>
 </w:document>
-</file>
-
-<file path=word/comments.xml><?xml version="1.0" encoding="utf-8"?>
-<w:comments xmlns:wpc="http://schemas.microsoft.com/office/word/2010/wordprocessingCanvas" xmlns:cx="http://schemas.microsoft.com/office/drawing/2014/chartex" xmlns:mc="http://schemas.openxmlformats.org/markup-compatibility/2006" xmlns:o="urn:schemas-microsoft-com:office:office" xmlns:r="http://schemas.openxmlformats.org/officeDocument/2006/relationships" xmlns:m="http://schemas.openxmlformats.org/officeDocument/2006/math" xmlns:v="urn:schemas-microsoft-com:vml" xmlns:wp14="http://schemas.microsoft.com/office/word/2010/wordprocessingDrawing" xmlns:wp="http://schemas.openxmlformats.org/drawingml/2006/wordprocessingDrawing" xmlns:w10="urn:schemas-microsoft-com:office:word" xmlns:w="http://schemas.openxmlformats.org/wordprocessingml/2006/main" xmlns:w14="http://schemas.microsoft.com/office/word/2010/wordml" xmlns:w15="http://schemas.microsoft.com/office/word/2012/wordml" xmlns:w16se="http://schemas.microsoft.com/office/word/2015/wordml/symex" xmlns:wpg="http://schemas.microsoft.com/office/word/2010/wordprocessingGroup" xmlns:wpi="http://schemas.microsoft.com/office/word/2010/wordprocessingInk" xmlns:wne="http://schemas.microsoft.com/office/word/2006/wordml" xmlns:wps="http://schemas.microsoft.com/office/word/2010/wordprocessingShape" mc:Ignorable="w14 w15 w16se wp14">
-  <w:comment w:id="10" w:author="Niklas Micheelsen" w:date="2017-06-16T11:11:00Z" w:initials="N">
-    <w:p>
-      <w:pPr>
-        <w:pStyle w:val="CommentText"/>
-        <w:rPr>
-          <w:sz w:val="16"/>
-          <w:szCs w:val="16"/>
-        </w:rPr>
-      </w:pPr>
-      <w:r>
-        <w:rPr>
-          <w:rStyle w:val="CommentReference"/>
-        </w:rPr>
-        <w:annotationRef/>
-      </w:r>
-      <w:r>
-        <w:rPr>
-          <w:rStyle w:val="CommentReference"/>
-        </w:rPr>
-        <w:t>Flere spørgsmål?</w:t>
-      </w:r>
-    </w:p>
-  </w:comment>
-</w:comments>
-</file>
-
-<file path=word/commentsExtended.xml><?xml version="1.0" encoding="utf-8"?>
-<w15:commentsEx xmlns:wpc="http://schemas.microsoft.com/office/word/2010/wordprocessingCanvas" xmlns:cx="http://schemas.microsoft.com/office/drawing/2014/chartex" xmlns:mc="http://schemas.openxmlformats.org/markup-compatibility/2006" xmlns:o="urn:schemas-microsoft-com:office:office" xmlns:r="http://schemas.openxmlformats.org/officeDocument/2006/relationships" xmlns:m="http://schemas.openxmlformats.org/officeDocument/2006/math" xmlns:v="urn:schemas-microsoft-com:vml" xmlns:wp14="http://schemas.microsoft.com/office/word/2010/wordprocessingDrawing" xmlns:wp="http://schemas.openxmlformats.org/drawingml/2006/wordprocessingDrawing" xmlns:w10="urn:schemas-microsoft-com:office:word" xmlns:w="http://schemas.openxmlformats.org/wordprocessingml/2006/main" xmlns:w14="http://schemas.microsoft.com/office/word/2010/wordml" xmlns:w15="http://schemas.microsoft.com/office/word/2012/wordml" xmlns:w16se="http://schemas.microsoft.com/office/word/2015/wordml/symex" xmlns:wpg="http://schemas.microsoft.com/office/word/2010/wordprocessingGroup" xmlns:wpi="http://schemas.microsoft.com/office/word/2010/wordprocessingInk" xmlns:wne="http://schemas.microsoft.com/office/word/2006/wordml" xmlns:wps="http://schemas.microsoft.com/office/word/2010/wordprocessingShape" mc:Ignorable="w14 w15 w16se wp14">
-  <w15:commentEx w15:paraId="3207C76E" w15:done="0"/>
-</w15:commentsEx>
 </file>
 
 <file path=word/endnotes.xml><?xml version="1.0" encoding="utf-8"?>
@@ -2171,7 +2558,7 @@
     <w:sdtContent>
       <w:p>
         <w:pPr>
-          <w:pStyle w:val="Footer"/>
+          <w:pStyle w:val="Sidefod"/>
           <w:jc w:val="right"/>
         </w:pPr>
         <w:r>
@@ -2187,7 +2574,7 @@
           <w:rPr>
             <w:noProof/>
           </w:rPr>
-          <w:t>6</w:t>
+          <w:t>5</w:t>
         </w:r>
         <w:r>
           <w:fldChar w:fldCharType="end"/>
@@ -2197,7 +2584,7 @@
   </w:sdt>
   <w:p>
     <w:pPr>
-      <w:pStyle w:val="Footer"/>
+      <w:pStyle w:val="Sidefod"/>
     </w:pPr>
   </w:p>
 </w:ftr>
@@ -3200,11 +3587,11 @@
       <w:sz w:val="24"/>
     </w:rPr>
   </w:style>
-  <w:style w:type="paragraph" w:styleId="Heading1">
+  <w:style w:type="paragraph" w:styleId="Overskrift1">
     <w:name w:val="heading 1"/>
     <w:basedOn w:val="Normal"/>
     <w:next w:val="Normal"/>
-    <w:link w:val="Heading1Char"/>
+    <w:link w:val="Overskrift1Tegn"/>
     <w:uiPriority w:val="9"/>
     <w:qFormat/>
     <w:rsid w:val="00AB1A0C"/>
@@ -3221,11 +3608,11 @@
       <w:szCs w:val="32"/>
     </w:rPr>
   </w:style>
-  <w:style w:type="paragraph" w:styleId="Heading2">
+  <w:style w:type="paragraph" w:styleId="Overskrift2">
     <w:name w:val="heading 2"/>
     <w:basedOn w:val="Normal"/>
     <w:next w:val="Normal"/>
-    <w:link w:val="Heading2Char"/>
+    <w:link w:val="Overskrift2Tegn"/>
     <w:uiPriority w:val="9"/>
     <w:unhideWhenUsed/>
     <w:qFormat/>
@@ -3243,11 +3630,11 @@
       <w:szCs w:val="26"/>
     </w:rPr>
   </w:style>
-  <w:style w:type="paragraph" w:styleId="Heading3">
+  <w:style w:type="paragraph" w:styleId="Overskrift3">
     <w:name w:val="heading 3"/>
     <w:basedOn w:val="Normal"/>
     <w:next w:val="Normal"/>
-    <w:link w:val="Heading3Char"/>
+    <w:link w:val="Overskrift3Tegn"/>
     <w:uiPriority w:val="9"/>
     <w:unhideWhenUsed/>
     <w:qFormat/>
@@ -3264,13 +3651,13 @@
       <w:szCs w:val="24"/>
     </w:rPr>
   </w:style>
-  <w:style w:type="character" w:default="1" w:styleId="DefaultParagraphFont">
+  <w:style w:type="character" w:default="1" w:styleId="Standardskrifttypeiafsnit">
     <w:name w:val="Default Paragraph Font"/>
     <w:uiPriority w:val="1"/>
     <w:semiHidden/>
     <w:unhideWhenUsed/>
   </w:style>
-  <w:style w:type="table" w:default="1" w:styleId="TableNormal">
+  <w:style w:type="table" w:default="1" w:styleId="Tabel-Normal">
     <w:name w:val="Normal Table"/>
     <w:uiPriority w:val="99"/>
     <w:semiHidden/>
@@ -3285,17 +3672,17 @@
       </w:tblCellMar>
     </w:tblPr>
   </w:style>
-  <w:style w:type="numbering" w:default="1" w:styleId="NoList">
+  <w:style w:type="numbering" w:default="1" w:styleId="Ingenoversigt">
     <w:name w:val="No List"/>
     <w:uiPriority w:val="99"/>
     <w:semiHidden/>
     <w:unhideWhenUsed/>
   </w:style>
-  <w:style w:type="paragraph" w:styleId="Title">
+  <w:style w:type="paragraph" w:styleId="Titel">
     <w:name w:val="Title"/>
     <w:basedOn w:val="Normal"/>
     <w:next w:val="Normal"/>
-    <w:link w:val="TitleChar"/>
+    <w:link w:val="TitelTegn"/>
     <w:uiPriority w:val="10"/>
     <w:qFormat/>
     <w:rsid w:val="00315EFD"/>
@@ -3311,12 +3698,12 @@
       <w:szCs w:val="56"/>
     </w:rPr>
   </w:style>
-  <w:style w:type="character" w:customStyle="1" w:styleId="TitleChar">
-    <w:name w:val="Title Char"/>
-    <w:basedOn w:val="DefaultParagraphFont"/>
-    <w:link w:val="Title"/>
+  <w:style w:type="character" w:customStyle="1" w:styleId="TitelTegn">
+    <w:name w:val="Titel Tegn"/>
+    <w:basedOn w:val="Standardskrifttypeiafsnit"/>
+    <w:link w:val="Titel"/>
     <w:uiPriority w:val="10"/>
-    <w:rsid w:val="00315EFD"/>
+    <w:rsid w:val="007A013D"/>
     <w:rPr>
       <w:rFonts w:ascii="Futura Bk BT" w:eastAsiaTheme="majorEastAsia" w:hAnsi="Futura Bk BT" w:cstheme="majorBidi"/>
       <w:spacing w:val="-10"/>
@@ -3325,10 +3712,10 @@
       <w:szCs w:val="56"/>
     </w:rPr>
   </w:style>
-  <w:style w:type="character" w:customStyle="1" w:styleId="Heading1Char">
-    <w:name w:val="Heading 1 Char"/>
-    <w:basedOn w:val="DefaultParagraphFont"/>
-    <w:link w:val="Heading1"/>
+  <w:style w:type="character" w:customStyle="1" w:styleId="Overskrift1Tegn">
+    <w:name w:val="Overskrift 1 Tegn"/>
+    <w:basedOn w:val="Standardskrifttypeiafsnit"/>
+    <w:link w:val="Overskrift1"/>
     <w:uiPriority w:val="9"/>
     <w:rsid w:val="007A013D"/>
     <w:rPr>
@@ -3338,10 +3725,10 @@
       <w:szCs w:val="32"/>
     </w:rPr>
   </w:style>
-  <w:style w:type="character" w:customStyle="1" w:styleId="Heading2Char">
-    <w:name w:val="Heading 2 Char"/>
-    <w:basedOn w:val="DefaultParagraphFont"/>
-    <w:link w:val="Heading2"/>
+  <w:style w:type="character" w:customStyle="1" w:styleId="Overskrift2Tegn">
+    <w:name w:val="Overskrift 2 Tegn"/>
+    <w:basedOn w:val="Standardskrifttypeiafsnit"/>
+    <w:link w:val="Overskrift2"/>
     <w:uiPriority w:val="9"/>
     <w:rsid w:val="007A013D"/>
     <w:rPr>
@@ -3351,10 +3738,10 @@
       <w:szCs w:val="26"/>
     </w:rPr>
   </w:style>
-  <w:style w:type="character" w:customStyle="1" w:styleId="Heading3Char">
-    <w:name w:val="Heading 3 Char"/>
-    <w:basedOn w:val="DefaultParagraphFont"/>
-    <w:link w:val="Heading3"/>
+  <w:style w:type="character" w:customStyle="1" w:styleId="Overskrift3Tegn">
+    <w:name w:val="Overskrift 3 Tegn"/>
+    <w:basedOn w:val="Standardskrifttypeiafsnit"/>
+    <w:link w:val="Overskrift3"/>
     <w:uiPriority w:val="9"/>
     <w:rsid w:val="007A013D"/>
     <w:rPr>
@@ -3364,7 +3751,7 @@
       <w:szCs w:val="24"/>
     </w:rPr>
   </w:style>
-  <w:style w:type="paragraph" w:styleId="NoSpacing">
+  <w:style w:type="paragraph" w:styleId="Ingenafstand">
     <w:name w:val="No Spacing"/>
     <w:uiPriority w:val="1"/>
     <w:qFormat/>
@@ -3373,7 +3760,7 @@
       <w:spacing w:after="0" w:line="240" w:lineRule="auto"/>
     </w:pPr>
   </w:style>
-  <w:style w:type="paragraph" w:styleId="ListParagraph">
+  <w:style w:type="paragraph" w:styleId="Listeafsnit">
     <w:name w:val="List Paragraph"/>
     <w:basedOn w:val="Normal"/>
     <w:uiPriority w:val="34"/>
@@ -3384,9 +3771,9 @@
       <w:contextualSpacing/>
     </w:pPr>
   </w:style>
-  <w:style w:type="character" w:styleId="Strong">
+  <w:style w:type="character" w:styleId="Strk">
     <w:name w:val="Strong"/>
-    <w:basedOn w:val="DefaultParagraphFont"/>
+    <w:basedOn w:val="Standardskrifttypeiafsnit"/>
     <w:uiPriority w:val="22"/>
     <w:qFormat/>
     <w:rsid w:val="008B0AC2"/>
@@ -3395,9 +3782,9 @@
       <w:bCs/>
     </w:rPr>
   </w:style>
-  <w:style w:type="table" w:styleId="TableGrid">
+  <w:style w:type="table" w:styleId="Tabel-Gitter">
     <w:name w:val="Table Grid"/>
-    <w:basedOn w:val="TableNormal"/>
+    <w:basedOn w:val="Tabel-Normal"/>
     <w:uiPriority w:val="39"/>
     <w:rsid w:val="008B0AC2"/>
     <w:pPr>
@@ -3414,10 +3801,10 @@
       </w:tblBorders>
     </w:tblPr>
   </w:style>
-  <w:style w:type="paragraph" w:styleId="Header">
+  <w:style w:type="paragraph" w:styleId="Sidehoved">
     <w:name w:val="header"/>
     <w:basedOn w:val="Normal"/>
-    <w:link w:val="HeaderChar"/>
+    <w:link w:val="SidehovedTegn"/>
     <w:uiPriority w:val="99"/>
     <w:unhideWhenUsed/>
     <w:rsid w:val="00F62D37"/>
@@ -3429,20 +3816,20 @@
       <w:spacing w:after="0" w:line="240" w:lineRule="auto"/>
     </w:pPr>
   </w:style>
-  <w:style w:type="character" w:customStyle="1" w:styleId="HeaderChar">
-    <w:name w:val="Header Char"/>
-    <w:basedOn w:val="DefaultParagraphFont"/>
-    <w:link w:val="Header"/>
+  <w:style w:type="character" w:customStyle="1" w:styleId="SidehovedTegn">
+    <w:name w:val="Sidehoved Tegn"/>
+    <w:basedOn w:val="Standardskrifttypeiafsnit"/>
+    <w:link w:val="Sidehoved"/>
     <w:uiPriority w:val="99"/>
     <w:rsid w:val="00F62D37"/>
     <w:rPr>
       <w:sz w:val="24"/>
     </w:rPr>
   </w:style>
-  <w:style w:type="paragraph" w:styleId="Footer">
+  <w:style w:type="paragraph" w:styleId="Sidefod">
     <w:name w:val="footer"/>
     <w:basedOn w:val="Normal"/>
-    <w:link w:val="FooterChar"/>
+    <w:link w:val="SidefodTegn"/>
     <w:uiPriority w:val="99"/>
     <w:unhideWhenUsed/>
     <w:rsid w:val="00F62D37"/>
@@ -3454,19 +3841,19 @@
       <w:spacing w:after="0" w:line="240" w:lineRule="auto"/>
     </w:pPr>
   </w:style>
-  <w:style w:type="character" w:customStyle="1" w:styleId="FooterChar">
-    <w:name w:val="Footer Char"/>
-    <w:basedOn w:val="DefaultParagraphFont"/>
-    <w:link w:val="Footer"/>
+  <w:style w:type="character" w:customStyle="1" w:styleId="SidefodTegn">
+    <w:name w:val="Sidefod Tegn"/>
+    <w:basedOn w:val="Standardskrifttypeiafsnit"/>
+    <w:link w:val="Sidefod"/>
     <w:uiPriority w:val="99"/>
     <w:rsid w:val="00F62D37"/>
     <w:rPr>
       <w:sz w:val="24"/>
     </w:rPr>
   </w:style>
-  <w:style w:type="paragraph" w:styleId="TOCHeading">
+  <w:style w:type="paragraph" w:styleId="Overskrift">
     <w:name w:val="TOC Heading"/>
-    <w:basedOn w:val="Heading1"/>
+    <w:basedOn w:val="Overskrift1"/>
     <w:next w:val="Normal"/>
     <w:uiPriority w:val="39"/>
     <w:unhideWhenUsed/>
@@ -3479,7 +3866,7 @@
       <w:lang w:val="en-US"/>
     </w:rPr>
   </w:style>
-  <w:style w:type="paragraph" w:styleId="TOC1">
+  <w:style w:type="paragraph" w:styleId="Indholdsfortegnelse1">
     <w:name w:val="toc 1"/>
     <w:basedOn w:val="Normal"/>
     <w:next w:val="Normal"/>
@@ -3491,7 +3878,7 @@
       <w:spacing w:after="100"/>
     </w:pPr>
   </w:style>
-  <w:style w:type="paragraph" w:styleId="TOC2">
+  <w:style w:type="paragraph" w:styleId="Indholdsfortegnelse2">
     <w:name w:val="toc 2"/>
     <w:basedOn w:val="Normal"/>
     <w:next w:val="Normal"/>
@@ -3506,7 +3893,7 @@
   </w:style>
   <w:style w:type="character" w:styleId="Hyperlink">
     <w:name w:val="Hyperlink"/>
-    <w:basedOn w:val="DefaultParagraphFont"/>
+    <w:basedOn w:val="Standardskrifttypeiafsnit"/>
     <w:uiPriority w:val="99"/>
     <w:unhideWhenUsed/>
     <w:rsid w:val="008349E7"/>
@@ -3515,10 +3902,10 @@
       <w:u w:val="single"/>
     </w:rPr>
   </w:style>
-  <w:style w:type="paragraph" w:styleId="BalloonText">
+  <w:style w:type="paragraph" w:styleId="Markeringsbobletekst">
     <w:name w:val="Balloon Text"/>
     <w:basedOn w:val="Normal"/>
-    <w:link w:val="BalloonTextChar"/>
+    <w:link w:val="MarkeringsbobletekstTegn"/>
     <w:uiPriority w:val="99"/>
     <w:semiHidden/>
     <w:unhideWhenUsed/>
@@ -3532,10 +3919,10 @@
       <w:szCs w:val="18"/>
     </w:rPr>
   </w:style>
-  <w:style w:type="character" w:customStyle="1" w:styleId="BalloonTextChar">
-    <w:name w:val="Balloon Text Char"/>
-    <w:basedOn w:val="DefaultParagraphFont"/>
-    <w:link w:val="BalloonText"/>
+  <w:style w:type="character" w:customStyle="1" w:styleId="MarkeringsbobletekstTegn">
+    <w:name w:val="Markeringsbobletekst Tegn"/>
+    <w:basedOn w:val="Standardskrifttypeiafsnit"/>
+    <w:link w:val="Markeringsbobletekst"/>
     <w:uiPriority w:val="99"/>
     <w:semiHidden/>
     <w:rsid w:val="009032A3"/>
@@ -3545,9 +3932,9 @@
       <w:szCs w:val="18"/>
     </w:rPr>
   </w:style>
-  <w:style w:type="character" w:styleId="CommentReference">
+  <w:style w:type="character" w:styleId="Kommentarhenvisning">
     <w:name w:val="annotation reference"/>
-    <w:basedOn w:val="DefaultParagraphFont"/>
+    <w:basedOn w:val="Standardskrifttypeiafsnit"/>
     <w:uiPriority w:val="99"/>
     <w:semiHidden/>
     <w:unhideWhenUsed/>
@@ -3557,10 +3944,10 @@
       <w:szCs w:val="16"/>
     </w:rPr>
   </w:style>
-  <w:style w:type="paragraph" w:styleId="CommentText">
+  <w:style w:type="paragraph" w:styleId="Kommentartekst">
     <w:name w:val="annotation text"/>
     <w:basedOn w:val="Normal"/>
-    <w:link w:val="CommentTextChar"/>
+    <w:link w:val="KommentartekstTegn"/>
     <w:uiPriority w:val="99"/>
     <w:semiHidden/>
     <w:unhideWhenUsed/>
@@ -3573,10 +3960,10 @@
       <w:szCs w:val="20"/>
     </w:rPr>
   </w:style>
-  <w:style w:type="character" w:customStyle="1" w:styleId="CommentTextChar">
-    <w:name w:val="Comment Text Char"/>
-    <w:basedOn w:val="DefaultParagraphFont"/>
-    <w:link w:val="CommentText"/>
+  <w:style w:type="character" w:customStyle="1" w:styleId="KommentartekstTegn">
+    <w:name w:val="Kommentartekst Tegn"/>
+    <w:basedOn w:val="Standardskrifttypeiafsnit"/>
+    <w:link w:val="Kommentartekst"/>
     <w:uiPriority w:val="99"/>
     <w:semiHidden/>
     <w:rsid w:val="00742B99"/>
@@ -3585,11 +3972,11 @@
       <w:szCs w:val="20"/>
     </w:rPr>
   </w:style>
-  <w:style w:type="paragraph" w:styleId="CommentSubject">
+  <w:style w:type="paragraph" w:styleId="Kommentaremne">
     <w:name w:val="annotation subject"/>
-    <w:basedOn w:val="CommentText"/>
-    <w:next w:val="CommentText"/>
-    <w:link w:val="CommentSubjectChar"/>
+    <w:basedOn w:val="Kommentartekst"/>
+    <w:next w:val="Kommentartekst"/>
+    <w:link w:val="KommentaremneTegn"/>
     <w:uiPriority w:val="99"/>
     <w:semiHidden/>
     <w:unhideWhenUsed/>
@@ -3599,10 +3986,10 @@
       <w:bCs/>
     </w:rPr>
   </w:style>
-  <w:style w:type="character" w:customStyle="1" w:styleId="CommentSubjectChar">
-    <w:name w:val="Comment Subject Char"/>
-    <w:basedOn w:val="CommentTextChar"/>
-    <w:link w:val="CommentSubject"/>
+  <w:style w:type="character" w:customStyle="1" w:styleId="KommentaremneTegn">
+    <w:name w:val="Kommentaremne Tegn"/>
+    <w:basedOn w:val="KommentartekstTegn"/>
+    <w:link w:val="Kommentaremne"/>
     <w:uiPriority w:val="99"/>
     <w:semiHidden/>
     <w:rsid w:val="00742B99"/>
@@ -3611,6 +3998,83 @@
       <w:bCs/>
       <w:sz w:val="20"/>
       <w:szCs w:val="20"/>
+    </w:rPr>
+  </w:style>
+  <w:style w:type="table" w:styleId="Gittertabel1-lys-farve1">
+    <w:name w:val="Grid Table 1 Light Accent 1"/>
+    <w:basedOn w:val="Tabel-Normal"/>
+    <w:uiPriority w:val="46"/>
+    <w:rsid w:val="00BE64D7"/>
+    <w:pPr>
+      <w:spacing w:after="0" w:line="240" w:lineRule="auto"/>
+    </w:pPr>
+    <w:tblPr>
+      <w:tblStyleRowBandSize w:val="1"/>
+      <w:tblStyleColBandSize w:val="1"/>
+      <w:tblBorders>
+        <w:top w:val="single" w:sz="4" w:space="0" w:color="BDD6EE" w:themeColor="accent1" w:themeTint="66"/>
+        <w:left w:val="single" w:sz="4" w:space="0" w:color="BDD6EE" w:themeColor="accent1" w:themeTint="66"/>
+        <w:bottom w:val="single" w:sz="4" w:space="0" w:color="BDD6EE" w:themeColor="accent1" w:themeTint="66"/>
+        <w:right w:val="single" w:sz="4" w:space="0" w:color="BDD6EE" w:themeColor="accent1" w:themeTint="66"/>
+        <w:insideH w:val="single" w:sz="4" w:space="0" w:color="BDD6EE" w:themeColor="accent1" w:themeTint="66"/>
+        <w:insideV w:val="single" w:sz="4" w:space="0" w:color="BDD6EE" w:themeColor="accent1" w:themeTint="66"/>
+      </w:tblBorders>
+    </w:tblPr>
+    <w:tblStylePr w:type="firstRow">
+      <w:rPr>
+        <w:b/>
+        <w:bCs/>
+      </w:rPr>
+      <w:tblPr/>
+      <w:tcPr>
+        <w:tcBorders>
+          <w:bottom w:val="single" w:sz="12" w:space="0" w:color="9CC2E5" w:themeColor="accent1" w:themeTint="99"/>
+        </w:tcBorders>
+      </w:tcPr>
+    </w:tblStylePr>
+    <w:tblStylePr w:type="lastRow">
+      <w:rPr>
+        <w:b/>
+        <w:bCs/>
+      </w:rPr>
+      <w:tblPr/>
+      <w:tcPr>
+        <w:tcBorders>
+          <w:top w:val="double" w:sz="2" w:space="0" w:color="9CC2E5" w:themeColor="accent1" w:themeTint="99"/>
+        </w:tcBorders>
+      </w:tcPr>
+    </w:tblStylePr>
+    <w:tblStylePr w:type="firstCol">
+      <w:rPr>
+        <w:b/>
+        <w:bCs/>
+      </w:rPr>
+    </w:tblStylePr>
+    <w:tblStylePr w:type="lastCol">
+      <w:rPr>
+        <w:b/>
+        <w:bCs/>
+      </w:rPr>
+    </w:tblStylePr>
+  </w:style>
+  <w:style w:type="paragraph" w:customStyle="1" w:styleId="Code">
+    <w:name w:val="Code"/>
+    <w:link w:val="CodeChar"/>
+    <w:qFormat/>
+    <w:rsid w:val="007970BF"/>
+    <w:rPr>
+      <w:rFonts w:ascii="Futura Bk BT" w:hAnsi="Futura Bk BT"/>
+      <w:sz w:val="24"/>
+    </w:rPr>
+  </w:style>
+  <w:style w:type="character" w:customStyle="1" w:styleId="CodeChar">
+    <w:name w:val="Code Char"/>
+    <w:basedOn w:val="Standardskrifttypeiafsnit"/>
+    <w:link w:val="Code"/>
+    <w:rsid w:val="007970BF"/>
+    <w:rPr>
+      <w:rFonts w:ascii="Futura Bk BT" w:hAnsi="Futura Bk BT"/>
+      <w:sz w:val="24"/>
     </w:rPr>
   </w:style>
 </w:styles>
@@ -3882,7 +4346,7 @@
 </file>
 
 <file path=customXml/itemProps1.xml><?xml version="1.0" encoding="utf-8"?>
-<ds:datastoreItem xmlns:ds="http://schemas.openxmlformats.org/officeDocument/2006/customXml" ds:itemID="{7BB75D7C-11B8-429B-8FA0-ABD4D77E1D00}">
+<ds:datastoreItem xmlns:ds="http://schemas.openxmlformats.org/officeDocument/2006/customXml" ds:itemID="{189ED67D-005A-4FA6-8F8C-3AD2C3A2D448}">
   <ds:schemaRefs>
     <ds:schemaRef ds:uri="http://schemas.openxmlformats.org/officeDocument/2006/bibliography"/>
   </ds:schemaRefs>

</xml_diff>